<commit_message>
Added page numbers and ToC to personas.docx
</commit_message>
<xml_diff>
--- a/Personas/0/personas.docx
+++ b/Personas/0/personas.docx
@@ -5,311 +5,384 @@
     <w:p>
       <w:pPr>
         <w:rPr>
+          <w:b/>
+          <w:sz w:val="48"/>
+          <w:u w:val="single"/>
+        </w:rPr>
+      </w:pPr>
+      <w:r>
+        <w:rPr>
+          <w:b/>
+          <w:sz w:val="48"/>
+          <w:u w:val="single"/>
+        </w:rPr>
+        <w:t>PERSONAS (Ver 0)</w:t>
+      </w:r>
+    </w:p>
+    <w:p>
+      <w:pPr>
+        <w:tabs>
+          <w:tab w:val="right" w:pos="9360"/>
+        </w:tabs>
+        <w:rPr>
+          <w:rFonts w:ascii="Helvetica" w:hAnsi="Helvetica"/>
+          <w:sz w:val="32"/>
+          <w:szCs w:val="24"/>
+        </w:rPr>
+      </w:pPr>
+      <w:r>
+        <w:rPr>
+          <w:rFonts w:ascii="Helvetica" w:hAnsi="Helvetica"/>
+          <w:sz w:val="32"/>
+          <w:szCs w:val="24"/>
+        </w:rPr>
+        <w:t>Sohee Kang</w:t>
+      </w:r>
+      <w:r>
+        <w:rPr>
+          <w:rFonts w:ascii="Helvetica" w:hAnsi="Helvetica"/>
+          <w:sz w:val="32"/>
+          <w:szCs w:val="24"/>
+        </w:rPr>
+        <w:t>……………………………………….</w:t>
+      </w:r>
+      <w:r>
+        <w:rPr>
+          <w:rFonts w:ascii="Helvetica" w:hAnsi="Helvetica"/>
+          <w:sz w:val="32"/>
+          <w:szCs w:val="24"/>
+        </w:rPr>
+        <w:tab/>
+        <w:t>2</w:t>
+      </w:r>
+    </w:p>
+    <w:p>
+      <w:pPr>
+        <w:tabs>
+          <w:tab w:val="right" w:pos="9360"/>
+        </w:tabs>
+        <w:rPr>
+          <w:rFonts w:ascii="Helvetica" w:hAnsi="Helvetica"/>
+          <w:sz w:val="32"/>
+          <w:szCs w:val="24"/>
+        </w:rPr>
+      </w:pPr>
+      <w:r>
+        <w:rPr>
+          <w:rFonts w:ascii="Helvetica" w:hAnsi="Helvetica"/>
+          <w:sz w:val="32"/>
+          <w:szCs w:val="24"/>
+        </w:rPr>
+        <w:t>Desmond Poon</w:t>
+      </w:r>
+      <w:r>
+        <w:rPr>
+          <w:rFonts w:ascii="Helvetica" w:hAnsi="Helvetica"/>
+          <w:sz w:val="32"/>
+          <w:szCs w:val="24"/>
+        </w:rPr>
+        <w:t>……………………………………</w:t>
+      </w:r>
+      <w:r>
+        <w:rPr>
+          <w:rFonts w:ascii="Helvetica" w:hAnsi="Helvetica"/>
+          <w:sz w:val="32"/>
+          <w:szCs w:val="24"/>
+        </w:rPr>
+        <w:tab/>
+        <w:t>3</w:t>
+      </w:r>
+    </w:p>
+    <w:p>
+      <w:pPr>
+        <w:tabs>
+          <w:tab w:val="right" w:pos="9360"/>
+        </w:tabs>
+        <w:rPr>
+          <w:rFonts w:ascii="Helvetica" w:hAnsi="Helvetica"/>
+          <w:sz w:val="32"/>
+          <w:szCs w:val="24"/>
+        </w:rPr>
+      </w:pPr>
+      <w:r>
+        <w:rPr>
+          <w:rFonts w:ascii="Helvetica" w:hAnsi="Helvetica"/>
+          <w:sz w:val="32"/>
+          <w:szCs w:val="24"/>
+        </w:rPr>
+        <w:t>Brian Lau</w:t>
+      </w:r>
+      <w:r>
+        <w:rPr>
+          <w:rFonts w:ascii="Helvetica" w:hAnsi="Helvetica"/>
+          <w:sz w:val="32"/>
+          <w:szCs w:val="24"/>
+        </w:rPr>
+        <w:t>…………………………………………..</w:t>
+      </w:r>
+      <w:r>
+        <w:rPr>
+          <w:rFonts w:ascii="Helvetica" w:hAnsi="Helvetica"/>
+          <w:sz w:val="32"/>
+          <w:szCs w:val="24"/>
+        </w:rPr>
+        <w:tab/>
+        <w:t>4</w:t>
+      </w:r>
+    </w:p>
+    <w:p>
+      <w:pPr>
+        <w:tabs>
+          <w:tab w:val="right" w:pos="9360"/>
+        </w:tabs>
+        <w:rPr>
+          <w:rFonts w:ascii="Helvetica" w:hAnsi="Helvetica"/>
+          <w:sz w:val="32"/>
+          <w:szCs w:val="24"/>
+        </w:rPr>
+      </w:pPr>
+      <w:r>
+        <w:rPr>
+          <w:rFonts w:ascii="Helvetica" w:hAnsi="Helvetica"/>
+          <w:sz w:val="32"/>
+          <w:szCs w:val="24"/>
+        </w:rPr>
+        <w:t>Ruby Hayden</w:t>
+      </w:r>
+      <w:r>
+        <w:rPr>
+          <w:rFonts w:ascii="Helvetica" w:hAnsi="Helvetica"/>
+          <w:sz w:val="32"/>
+          <w:szCs w:val="24"/>
+        </w:rPr>
+        <w:t>………………………………………</w:t>
+      </w:r>
+      <w:r>
+        <w:rPr>
+          <w:rFonts w:ascii="Helvetica" w:hAnsi="Helvetica"/>
+          <w:sz w:val="32"/>
+          <w:szCs w:val="24"/>
+        </w:rPr>
+        <w:tab/>
+        <w:t>5</w:t>
+      </w:r>
+    </w:p>
+    <w:p>
+      <w:pPr>
+        <w:rPr>
+          <w:rFonts w:ascii="Helvetica" w:hAnsi="Helvetica"/>
+          <w:sz w:val="24"/>
+          <w:szCs w:val="24"/>
+        </w:rPr>
+      </w:pPr>
+    </w:p>
+    <w:p>
+      <w:pPr>
+        <w:rPr>
+          <w:rFonts w:ascii="Helvetica" w:hAnsi="Helvetica"/>
+          <w:sz w:val="24"/>
+          <w:szCs w:val="24"/>
+        </w:rPr>
+      </w:pPr>
+    </w:p>
+    <w:p>
+      <w:pPr>
+        <w:rPr>
+          <w:rFonts w:ascii="Helvetica" w:hAnsi="Helvetica"/>
+          <w:sz w:val="24"/>
+          <w:szCs w:val="24"/>
+        </w:rPr>
+      </w:pPr>
+    </w:p>
+    <w:p>
+      <w:pPr>
+        <w:rPr>
+          <w:rFonts w:ascii="Helvetica" w:hAnsi="Helvetica"/>
+          <w:sz w:val="24"/>
+          <w:szCs w:val="24"/>
+        </w:rPr>
+      </w:pPr>
+    </w:p>
+    <w:p>
+      <w:pPr>
+        <w:rPr>
+          <w:rFonts w:ascii="Helvetica" w:hAnsi="Helvetica"/>
+          <w:sz w:val="24"/>
+          <w:szCs w:val="24"/>
+        </w:rPr>
+      </w:pPr>
+    </w:p>
+    <w:p>
+      <w:pPr>
+        <w:rPr>
+          <w:rFonts w:ascii="Helvetica" w:hAnsi="Helvetica"/>
+          <w:sz w:val="24"/>
+          <w:szCs w:val="24"/>
+        </w:rPr>
+      </w:pPr>
+    </w:p>
+    <w:p>
+      <w:pPr>
+        <w:rPr>
+          <w:rFonts w:ascii="Helvetica" w:hAnsi="Helvetica"/>
+          <w:sz w:val="24"/>
+          <w:szCs w:val="24"/>
+        </w:rPr>
+      </w:pPr>
+    </w:p>
+    <w:p>
+      <w:pPr>
+        <w:rPr>
+          <w:rFonts w:ascii="Helvetica" w:hAnsi="Helvetica"/>
+          <w:sz w:val="24"/>
+          <w:szCs w:val="24"/>
+        </w:rPr>
+      </w:pPr>
+    </w:p>
+    <w:p>
+      <w:pPr>
+        <w:rPr>
+          <w:rFonts w:ascii="Helvetica" w:hAnsi="Helvetica"/>
+          <w:sz w:val="24"/>
+          <w:szCs w:val="24"/>
+        </w:rPr>
+      </w:pPr>
+    </w:p>
+    <w:p>
+      <w:pPr>
+        <w:rPr>
+          <w:rFonts w:ascii="Helvetica" w:hAnsi="Helvetica"/>
+          <w:sz w:val="24"/>
+          <w:szCs w:val="24"/>
+        </w:rPr>
+      </w:pPr>
+    </w:p>
+    <w:p>
+      <w:pPr>
+        <w:rPr>
+          <w:rFonts w:ascii="Helvetica" w:hAnsi="Helvetica"/>
+          <w:sz w:val="24"/>
+          <w:szCs w:val="24"/>
+        </w:rPr>
+      </w:pPr>
+    </w:p>
+    <w:p>
+      <w:pPr>
+        <w:rPr>
+          <w:rFonts w:ascii="Helvetica" w:hAnsi="Helvetica"/>
+          <w:sz w:val="24"/>
+          <w:szCs w:val="24"/>
+        </w:rPr>
+      </w:pPr>
+    </w:p>
+    <w:p>
+      <w:pPr>
+        <w:rPr>
+          <w:rFonts w:ascii="Helvetica" w:hAnsi="Helvetica"/>
+          <w:sz w:val="24"/>
+          <w:szCs w:val="24"/>
+        </w:rPr>
+      </w:pPr>
+    </w:p>
+    <w:p>
+      <w:pPr>
+        <w:rPr>
+          <w:rFonts w:ascii="Helvetica" w:hAnsi="Helvetica"/>
+          <w:sz w:val="24"/>
+          <w:szCs w:val="24"/>
+        </w:rPr>
+      </w:pPr>
+    </w:p>
+    <w:p>
+      <w:pPr>
+        <w:rPr>
+          <w:rFonts w:ascii="Helvetica" w:hAnsi="Helvetica"/>
+          <w:sz w:val="24"/>
+          <w:szCs w:val="24"/>
+        </w:rPr>
+      </w:pPr>
+    </w:p>
+    <w:p>
+      <w:pPr>
+        <w:rPr>
+          <w:rFonts w:ascii="Helvetica" w:hAnsi="Helvetica"/>
+          <w:sz w:val="24"/>
+          <w:szCs w:val="24"/>
+        </w:rPr>
+      </w:pPr>
+    </w:p>
+    <w:p>
+      <w:pPr>
+        <w:rPr>
+          <w:rFonts w:ascii="Helvetica" w:hAnsi="Helvetica"/>
+          <w:sz w:val="24"/>
+          <w:szCs w:val="24"/>
+        </w:rPr>
+      </w:pPr>
+    </w:p>
+    <w:p>
+      <w:pPr>
+        <w:rPr>
+          <w:rFonts w:ascii="Helvetica" w:hAnsi="Helvetica"/>
+          <w:sz w:val="24"/>
+          <w:szCs w:val="24"/>
+        </w:rPr>
+      </w:pPr>
+    </w:p>
+    <w:p>
+      <w:pPr>
+        <w:rPr>
+          <w:rFonts w:ascii="Helvetica" w:hAnsi="Helvetica"/>
+          <w:sz w:val="24"/>
+          <w:szCs w:val="24"/>
+        </w:rPr>
+      </w:pPr>
+    </w:p>
+    <w:p>
+      <w:pPr>
+        <w:rPr>
+          <w:rFonts w:ascii="Helvetica" w:hAnsi="Helvetica"/>
+          <w:sz w:val="24"/>
+          <w:szCs w:val="24"/>
+        </w:rPr>
+      </w:pPr>
+    </w:p>
+    <w:p>
+      <w:pPr>
+        <w:rPr>
+          <w:rFonts w:ascii="Helvetica" w:hAnsi="Helvetica"/>
+          <w:sz w:val="24"/>
+          <w:szCs w:val="24"/>
+        </w:rPr>
+      </w:pPr>
+    </w:p>
+    <w:p>
+      <w:pPr>
+        <w:rPr>
+          <w:rFonts w:ascii="Helvetica" w:hAnsi="Helvetica"/>
+          <w:sz w:val="24"/>
+          <w:szCs w:val="24"/>
+        </w:rPr>
+      </w:pPr>
+      <w:bookmarkStart w:id="0" w:name="_GoBack"/>
+      <w:bookmarkEnd w:id="0"/>
+    </w:p>
+    <w:p>
+      <w:pPr>
+        <w:rPr>
+          <w:rFonts w:ascii="Helvetica" w:hAnsi="Helvetica" w:cs="Helvetica"/>
           <w:sz w:val="36"/>
-        </w:rPr>
-      </w:pPr>
-      <w:r>
-        <w:rPr>
+          <w:szCs w:val="36"/>
+        </w:rPr>
+      </w:pPr>
+      <w:r>
+        <w:rPr>
+          <w:rFonts w:ascii="Helvetica" w:hAnsi="Helvetica" w:cs="Helvetica"/>
           <w:sz w:val="36"/>
-        </w:rPr>
-        <w:t>PERSONAS (Ver 0)</w:t>
-      </w:r>
-    </w:p>
-    <w:p>
-      <w:pPr>
-        <w:rPr>
-          <w:rFonts w:ascii="Helvetica" w:hAnsi="Helvetica"/>
-          <w:sz w:val="24"/>
-          <w:szCs w:val="24"/>
-        </w:rPr>
-      </w:pPr>
-      <w:proofErr w:type="spellStart"/>
-      <w:r>
-        <w:rPr>
-          <w:rFonts w:ascii="Helvetica" w:hAnsi="Helvetica"/>
-          <w:sz w:val="24"/>
-          <w:szCs w:val="24"/>
-        </w:rPr>
-        <w:t>Sohee</w:t>
-      </w:r>
-      <w:proofErr w:type="spellEnd"/>
-      <w:r>
-        <w:rPr>
-          <w:rFonts w:ascii="Helvetica" w:hAnsi="Helvetica"/>
-          <w:sz w:val="24"/>
-          <w:szCs w:val="24"/>
-        </w:rPr>
-        <w:t xml:space="preserve"> Kang</w:t>
-      </w:r>
-    </w:p>
-    <w:p>
-      <w:pPr>
-        <w:rPr>
-          <w:rFonts w:ascii="Helvetica" w:hAnsi="Helvetica"/>
-          <w:sz w:val="24"/>
-          <w:szCs w:val="24"/>
-        </w:rPr>
-      </w:pPr>
-      <w:r>
-        <w:rPr>
-          <w:rFonts w:ascii="Helvetica" w:hAnsi="Helvetica"/>
-          <w:sz w:val="24"/>
-          <w:szCs w:val="24"/>
-        </w:rPr>
-        <w:t>Desmond Poon</w:t>
-      </w:r>
-    </w:p>
-    <w:p>
-      <w:pPr>
-        <w:rPr>
-          <w:rFonts w:ascii="Helvetica" w:hAnsi="Helvetica"/>
-          <w:sz w:val="24"/>
-          <w:szCs w:val="24"/>
-        </w:rPr>
-      </w:pPr>
-    </w:p>
-    <w:p>
-      <w:pPr>
-        <w:rPr>
-          <w:rFonts w:ascii="Helvetica" w:hAnsi="Helvetica"/>
-          <w:sz w:val="24"/>
-          <w:szCs w:val="24"/>
-        </w:rPr>
-      </w:pPr>
-    </w:p>
-    <w:p>
-      <w:pPr>
-        <w:rPr>
-          <w:rFonts w:ascii="Helvetica" w:hAnsi="Helvetica"/>
-          <w:sz w:val="24"/>
-          <w:szCs w:val="24"/>
-        </w:rPr>
-      </w:pPr>
-    </w:p>
-    <w:p>
-      <w:pPr>
-        <w:rPr>
-          <w:rFonts w:ascii="Helvetica" w:hAnsi="Helvetica"/>
-          <w:sz w:val="24"/>
-          <w:szCs w:val="24"/>
-        </w:rPr>
-      </w:pPr>
-    </w:p>
-    <w:p>
-      <w:pPr>
-        <w:rPr>
-          <w:rFonts w:ascii="Helvetica" w:hAnsi="Helvetica"/>
-          <w:sz w:val="24"/>
-          <w:szCs w:val="24"/>
-        </w:rPr>
-      </w:pPr>
-    </w:p>
-    <w:p>
-      <w:pPr>
-        <w:rPr>
-          <w:rFonts w:ascii="Helvetica" w:hAnsi="Helvetica"/>
-          <w:sz w:val="24"/>
-          <w:szCs w:val="24"/>
-        </w:rPr>
-      </w:pPr>
-    </w:p>
-    <w:p>
-      <w:pPr>
-        <w:rPr>
-          <w:rFonts w:ascii="Helvetica" w:hAnsi="Helvetica"/>
-          <w:sz w:val="24"/>
-          <w:szCs w:val="24"/>
-        </w:rPr>
-      </w:pPr>
-    </w:p>
-    <w:p>
-      <w:pPr>
-        <w:rPr>
-          <w:rFonts w:ascii="Helvetica" w:hAnsi="Helvetica"/>
-          <w:sz w:val="24"/>
-          <w:szCs w:val="24"/>
-        </w:rPr>
-      </w:pPr>
-    </w:p>
-    <w:p>
-      <w:pPr>
-        <w:rPr>
-          <w:rFonts w:ascii="Helvetica" w:hAnsi="Helvetica"/>
-          <w:sz w:val="24"/>
-          <w:szCs w:val="24"/>
-        </w:rPr>
-      </w:pPr>
-    </w:p>
-    <w:p>
-      <w:pPr>
-        <w:rPr>
-          <w:rFonts w:ascii="Helvetica" w:hAnsi="Helvetica"/>
-          <w:sz w:val="24"/>
-          <w:szCs w:val="24"/>
-        </w:rPr>
-      </w:pPr>
-    </w:p>
-    <w:p>
-      <w:pPr>
-        <w:rPr>
-          <w:rFonts w:ascii="Helvetica" w:hAnsi="Helvetica"/>
-          <w:sz w:val="24"/>
-          <w:szCs w:val="24"/>
-        </w:rPr>
-      </w:pPr>
-    </w:p>
-    <w:p>
-      <w:pPr>
-        <w:rPr>
-          <w:rFonts w:ascii="Helvetica" w:hAnsi="Helvetica"/>
-          <w:sz w:val="24"/>
-          <w:szCs w:val="24"/>
-        </w:rPr>
-      </w:pPr>
-    </w:p>
-    <w:p>
-      <w:pPr>
-        <w:rPr>
-          <w:rFonts w:ascii="Helvetica" w:hAnsi="Helvetica"/>
-          <w:sz w:val="24"/>
-          <w:szCs w:val="24"/>
-        </w:rPr>
-      </w:pPr>
-    </w:p>
-    <w:p>
-      <w:pPr>
-        <w:rPr>
-          <w:rFonts w:ascii="Helvetica" w:hAnsi="Helvetica"/>
-          <w:sz w:val="24"/>
-          <w:szCs w:val="24"/>
-        </w:rPr>
-      </w:pPr>
-    </w:p>
-    <w:p>
-      <w:pPr>
-        <w:rPr>
-          <w:rFonts w:ascii="Helvetica" w:hAnsi="Helvetica"/>
-          <w:sz w:val="24"/>
-          <w:szCs w:val="24"/>
-        </w:rPr>
-      </w:pPr>
-    </w:p>
-    <w:p>
-      <w:pPr>
-        <w:rPr>
-          <w:rFonts w:ascii="Helvetica" w:hAnsi="Helvetica"/>
-          <w:sz w:val="24"/>
-          <w:szCs w:val="24"/>
-        </w:rPr>
-      </w:pPr>
-    </w:p>
-    <w:p>
-      <w:pPr>
-        <w:rPr>
-          <w:rFonts w:ascii="Helvetica" w:hAnsi="Helvetica"/>
-          <w:sz w:val="24"/>
-          <w:szCs w:val="24"/>
-        </w:rPr>
-      </w:pPr>
-    </w:p>
-    <w:p>
-      <w:pPr>
-        <w:rPr>
-          <w:rFonts w:ascii="Helvetica" w:hAnsi="Helvetica"/>
-          <w:sz w:val="24"/>
-          <w:szCs w:val="24"/>
-        </w:rPr>
-      </w:pPr>
-    </w:p>
-    <w:p>
-      <w:pPr>
-        <w:rPr>
-          <w:rFonts w:ascii="Helvetica" w:hAnsi="Helvetica"/>
-          <w:sz w:val="24"/>
-          <w:szCs w:val="24"/>
-        </w:rPr>
-      </w:pPr>
-    </w:p>
-    <w:p>
-      <w:pPr>
-        <w:rPr>
-          <w:rFonts w:ascii="Helvetica" w:hAnsi="Helvetica"/>
-          <w:sz w:val="24"/>
-          <w:szCs w:val="24"/>
-        </w:rPr>
-      </w:pPr>
-    </w:p>
-    <w:p>
-      <w:pPr>
-        <w:rPr>
-          <w:rFonts w:ascii="Helvetica" w:hAnsi="Helvetica"/>
-          <w:sz w:val="24"/>
-          <w:szCs w:val="24"/>
-        </w:rPr>
-      </w:pPr>
-    </w:p>
-    <w:p>
-      <w:pPr>
-        <w:rPr>
-          <w:rFonts w:ascii="Helvetica" w:hAnsi="Helvetica"/>
-          <w:sz w:val="24"/>
-          <w:szCs w:val="24"/>
-        </w:rPr>
-      </w:pPr>
-    </w:p>
-    <w:p>
-      <w:pPr>
-        <w:rPr>
-          <w:rFonts w:ascii="Helvetica" w:hAnsi="Helvetica"/>
-          <w:sz w:val="24"/>
-          <w:szCs w:val="24"/>
-        </w:rPr>
-      </w:pPr>
-    </w:p>
-    <w:p>
-      <w:pPr>
-        <w:rPr>
-          <w:rFonts w:ascii="Helvetica" w:hAnsi="Helvetica"/>
-          <w:sz w:val="24"/>
-          <w:szCs w:val="24"/>
-        </w:rPr>
-      </w:pPr>
-    </w:p>
-    <w:p>
-      <w:pPr>
-        <w:rPr>
-          <w:rFonts w:ascii="Helvetica" w:hAnsi="Helvetica"/>
-          <w:sz w:val="24"/>
-          <w:szCs w:val="24"/>
-        </w:rPr>
-      </w:pPr>
-    </w:p>
-    <w:p>
-      <w:pPr>
-        <w:rPr>
-          <w:rFonts w:ascii="Helvetica" w:hAnsi="Helvetica" w:cs="Helvetica"/>
-          <w:sz w:val="36"/>
-          <w:szCs w:val="36"/>
-        </w:rPr>
-      </w:pPr>
-      <w:proofErr w:type="spellStart"/>
-      <w:r>
-        <w:rPr>
-          <w:rFonts w:ascii="Helvetica" w:hAnsi="Helvetica" w:cs="Helvetica"/>
-          <w:sz w:val="36"/>
           <w:szCs w:val="36"/>
         </w:rPr>
         <w:lastRenderedPageBreak/>
-        <w:t>Sohee</w:t>
-      </w:r>
-      <w:proofErr w:type="spellEnd"/>
-      <w:r>
-        <w:rPr>
-          <w:rFonts w:ascii="Helvetica" w:hAnsi="Helvetica" w:cs="Helvetica"/>
-          <w:sz w:val="36"/>
-          <w:szCs w:val="36"/>
-        </w:rPr>
-        <w:t xml:space="preserve"> Kang</w:t>
+        <w:t>Sohee Kang</w:t>
       </w:r>
     </w:p>
     <w:p>
@@ -675,25 +748,7 @@
           <w:sz w:val="24"/>
           <w:szCs w:val="24"/>
         </w:rPr>
-        <w:t xml:space="preserve">Loves to play classic video games like </w:t>
-      </w:r>
-      <w:proofErr w:type="spellStart"/>
-      <w:r>
-        <w:rPr>
-          <w:rFonts w:ascii="Helvetica" w:hAnsi="Helvetica" w:cs="Helvetica"/>
-          <w:sz w:val="24"/>
-          <w:szCs w:val="24"/>
-        </w:rPr>
-        <w:t>Pokemon</w:t>
-      </w:r>
-      <w:proofErr w:type="spellEnd"/>
-      <w:r>
-        <w:rPr>
-          <w:rFonts w:ascii="Helvetica" w:hAnsi="Helvetica" w:cs="Helvetica"/>
-          <w:sz w:val="24"/>
-          <w:szCs w:val="24"/>
-        </w:rPr>
-        <w:t>, Mario Kart, Legend of Zelda, etc.</w:t>
+        <w:t>Loves to play classic video games like Pokemon, Mario Kart, Legend of Zelda, etc.</w:t>
       </w:r>
     </w:p>
     <w:p>
@@ -795,7 +850,6 @@
         </w:rPr>
         <w:t xml:space="preserve"> Uses a One Plus 5 Android </w:t>
       </w:r>
-      <w:proofErr w:type="gramStart"/>
       <w:r>
         <w:rPr>
           <w:rFonts w:ascii="Helvetica" w:hAnsi="Helvetica" w:cs="Helvetica"/>
@@ -804,7 +858,6 @@
         </w:rPr>
         <w:t>smartphone</w:t>
       </w:r>
-      <w:proofErr w:type="gramEnd"/>
     </w:p>
     <w:p>
       <w:pPr>
@@ -849,25 +902,7 @@
           <w:sz w:val="24"/>
           <w:szCs w:val="24"/>
         </w:rPr>
-        <w:t>Enjoys statistics but feels that some courses are rather dry (</w:t>
-      </w:r>
-      <w:proofErr w:type="spellStart"/>
-      <w:r>
-        <w:rPr>
-          <w:rFonts w:ascii="Helvetica" w:hAnsi="Helvetica" w:cs="Helvetica"/>
-          <w:sz w:val="24"/>
-          <w:szCs w:val="24"/>
-        </w:rPr>
-        <w:t>i.e</w:t>
-      </w:r>
-      <w:proofErr w:type="spellEnd"/>
-      <w:r>
-        <w:rPr>
-          <w:rFonts w:ascii="Helvetica" w:hAnsi="Helvetica" w:cs="Helvetica"/>
-          <w:sz w:val="24"/>
-          <w:szCs w:val="24"/>
-        </w:rPr>
-        <w:t xml:space="preserve"> boring)</w:t>
+        <w:t>Enjoys statistics but feels that some courses are rather dry (i.e boring)</w:t>
       </w:r>
     </w:p>
     <w:p>
@@ -1030,54 +1065,8 @@
           <w:sz w:val="24"/>
           <w:szCs w:val="28"/>
         </w:rPr>
-        <w:t xml:space="preserve"> personality. Will usually still complete assignments given to him, but is prone to putting them off in favor of video games. Is a fan of competitive first-person shooter games (</w:t>
-      </w:r>
-      <w:proofErr w:type="spellStart"/>
-      <w:r>
-        <w:rPr>
-          <w:rFonts w:ascii="Helvetica" w:hAnsi="Helvetica" w:cs="Helvetica"/>
-          <w:sz w:val="24"/>
-          <w:szCs w:val="28"/>
-        </w:rPr>
-        <w:t>e.g</w:t>
-      </w:r>
-      <w:proofErr w:type="spellEnd"/>
-      <w:r>
-        <w:rPr>
-          <w:rFonts w:ascii="Helvetica" w:hAnsi="Helvetica" w:cs="Helvetica"/>
-          <w:sz w:val="24"/>
-          <w:szCs w:val="28"/>
-        </w:rPr>
-        <w:t xml:space="preserve"> Counter Strike, </w:t>
-      </w:r>
-      <w:proofErr w:type="spellStart"/>
-      <w:r>
-        <w:rPr>
-          <w:rFonts w:ascii="Helvetica" w:hAnsi="Helvetica" w:cs="Helvetica"/>
-          <w:sz w:val="24"/>
-          <w:szCs w:val="28"/>
-        </w:rPr>
-        <w:t>Overwatch</w:t>
-      </w:r>
-      <w:proofErr w:type="spellEnd"/>
-      <w:r>
-        <w:rPr>
-          <w:rFonts w:ascii="Helvetica" w:hAnsi="Helvetica" w:cs="Helvetica"/>
-          <w:sz w:val="24"/>
-          <w:szCs w:val="28"/>
-        </w:rPr>
-        <w:t xml:space="preserve">, Rainbow Six </w:t>
-      </w:r>
-      <w:proofErr w:type="gramStart"/>
-      <w:r>
-        <w:rPr>
-          <w:rFonts w:ascii="Helvetica" w:hAnsi="Helvetica" w:cs="Helvetica"/>
-          <w:sz w:val="24"/>
-          <w:szCs w:val="28"/>
-        </w:rPr>
-        <w:t>Siege)</w:t>
-      </w:r>
-      <w:proofErr w:type="gramEnd"/>
+        <w:t xml:space="preserve"> personality. Will usually still complete assignments given to him, but is prone to putting them off in favor of video games. Is a fan of competitive first-person shooter games (e.g Counter Strike, Overwatch, Rainbow Six Siege)</w:t>
+      </w:r>
     </w:p>
     <w:p>
       <w:pPr>
@@ -1415,8 +1404,6 @@
         </w:rPr>
         <w:t>. Uses an iPhone X smartphone</w:t>
       </w:r>
-      <w:bookmarkStart w:id="0" w:name="_GoBack"/>
-      <w:bookmarkEnd w:id="0"/>
     </w:p>
     <w:p>
       <w:pPr>
@@ -1442,6 +1429,7 @@
       </w:r>
     </w:p>
     <w:sectPr>
+      <w:headerReference w:type="default" r:id="rId7"/>
       <w:pgSz w:w="12240" w:h="15840"/>
       <w:pgMar w:top="1440" w:right="1440" w:bottom="1440" w:left="1440" w:header="708" w:footer="708" w:gutter="0"/>
       <w:cols w:space="708"/>
@@ -1449,6 +1437,109 @@
     </w:sectPr>
   </w:body>
 </w:document>
+</file>
+
+<file path=word/endnotes.xml><?xml version="1.0" encoding="utf-8"?>
+<w:endnotes xmlns:wpc="http://schemas.microsoft.com/office/word/2010/wordprocessingCanvas" xmlns:cx="http://schemas.microsoft.com/office/drawing/2014/chartex" xmlns:cx1="http://schemas.microsoft.com/office/drawing/2015/9/8/chartex" xmlns:cx2="http://schemas.microsoft.com/office/drawing/2015/10/21/chartex" xmlns:cx3="http://schemas.microsoft.com/office/drawing/2016/5/9/chartex" xmlns:cx4="http://schemas.microsoft.com/office/drawing/2016/5/10/chartex" xmlns:cx5="http://schemas.microsoft.com/office/drawing/2016/5/11/chartex" xmlns:cx6="http://schemas.microsoft.com/office/drawing/2016/5/12/chartex" xmlns:cx7="http://schemas.microsoft.com/office/drawing/2016/5/13/chartex" xmlns:cx8="http://schemas.microsoft.com/office/drawing/2016/5/14/chartex" xmlns:mc="http://schemas.openxmlformats.org/markup-compatibility/2006" xmlns:aink="http://schemas.microsoft.com/office/drawing/2016/ink" xmlns:am3d="http://schemas.microsoft.com/office/drawing/2017/model3d" xmlns:o="urn:schemas-microsoft-com:office:office" xmlns:r="http://schemas.openxmlformats.org/officeDocument/2006/relationships" xmlns:m="http://schemas.openxmlformats.org/officeDocument/2006/math" xmlns:v="urn:schemas-microsoft-com:vml" xmlns:wp14="http://schemas.microsoft.com/office/word/2010/wordprocessingDrawing" xmlns:wp="http://schemas.openxmlformats.org/drawingml/2006/wordprocessingDrawing" xmlns:w10="urn:schemas-microsoft-com:office:word" xmlns:w="http://schemas.openxmlformats.org/wordprocessingml/2006/main" xmlns:w14="http://schemas.microsoft.com/office/word/2010/wordml" xmlns:w15="http://schemas.microsoft.com/office/word/2012/wordml" xmlns:w16cid="http://schemas.microsoft.com/office/word/2016/wordml/cid" xmlns:w16se="http://schemas.microsoft.com/office/word/2015/wordml/symex" xmlns:wpg="http://schemas.microsoft.com/office/word/2010/wordprocessingGroup" xmlns:wpi="http://schemas.microsoft.com/office/word/2010/wordprocessingInk" xmlns:wne="http://schemas.microsoft.com/office/word/2006/wordml" xmlns:wps="http://schemas.microsoft.com/office/word/2010/wordprocessingShape" mc:Ignorable="w14 w15 w16se w16cid wp14">
+  <w:endnote w:type="separator" w:id="-1">
+    <w:p>
+      <w:pPr>
+        <w:spacing w:after="0" w:line="240" w:lineRule="auto"/>
+      </w:pPr>
+      <w:r>
+        <w:separator/>
+      </w:r>
+    </w:p>
+  </w:endnote>
+  <w:endnote w:type="continuationSeparator" w:id="0">
+    <w:p>
+      <w:pPr>
+        <w:spacing w:after="0" w:line="240" w:lineRule="auto"/>
+      </w:pPr>
+      <w:r>
+        <w:continuationSeparator/>
+      </w:r>
+    </w:p>
+  </w:endnote>
+</w:endnotes>
+</file>
+
+<file path=word/footnotes.xml><?xml version="1.0" encoding="utf-8"?>
+<w:footnotes xmlns:wpc="http://schemas.microsoft.com/office/word/2010/wordprocessingCanvas" xmlns:cx="http://schemas.microsoft.com/office/drawing/2014/chartex" xmlns:cx1="http://schemas.microsoft.com/office/drawing/2015/9/8/chartex" xmlns:cx2="http://schemas.microsoft.com/office/drawing/2015/10/21/chartex" xmlns:cx3="http://schemas.microsoft.com/office/drawing/2016/5/9/chartex" xmlns:cx4="http://schemas.microsoft.com/office/drawing/2016/5/10/chartex" xmlns:cx5="http://schemas.microsoft.com/office/drawing/2016/5/11/chartex" xmlns:cx6="http://schemas.microsoft.com/office/drawing/2016/5/12/chartex" xmlns:cx7="http://schemas.microsoft.com/office/drawing/2016/5/13/chartex" xmlns:cx8="http://schemas.microsoft.com/office/drawing/2016/5/14/chartex" xmlns:mc="http://schemas.openxmlformats.org/markup-compatibility/2006" xmlns:aink="http://schemas.microsoft.com/office/drawing/2016/ink" xmlns:am3d="http://schemas.microsoft.com/office/drawing/2017/model3d" xmlns:o="urn:schemas-microsoft-com:office:office" xmlns:r="http://schemas.openxmlformats.org/officeDocument/2006/relationships" xmlns:m="http://schemas.openxmlformats.org/officeDocument/2006/math" xmlns:v="urn:schemas-microsoft-com:vml" xmlns:wp14="http://schemas.microsoft.com/office/word/2010/wordprocessingDrawing" xmlns:wp="http://schemas.openxmlformats.org/drawingml/2006/wordprocessingDrawing" xmlns:w10="urn:schemas-microsoft-com:office:word" xmlns:w="http://schemas.openxmlformats.org/wordprocessingml/2006/main" xmlns:w14="http://schemas.microsoft.com/office/word/2010/wordml" xmlns:w15="http://schemas.microsoft.com/office/word/2012/wordml" xmlns:w16cid="http://schemas.microsoft.com/office/word/2016/wordml/cid" xmlns:w16se="http://schemas.microsoft.com/office/word/2015/wordml/symex" xmlns:wpg="http://schemas.microsoft.com/office/word/2010/wordprocessingGroup" xmlns:wpi="http://schemas.microsoft.com/office/word/2010/wordprocessingInk" xmlns:wne="http://schemas.microsoft.com/office/word/2006/wordml" xmlns:wps="http://schemas.microsoft.com/office/word/2010/wordprocessingShape" mc:Ignorable="w14 w15 w16se w16cid wp14">
+  <w:footnote w:type="separator" w:id="-1">
+    <w:p>
+      <w:pPr>
+        <w:spacing w:after="0" w:line="240" w:lineRule="auto"/>
+      </w:pPr>
+      <w:r>
+        <w:separator/>
+      </w:r>
+    </w:p>
+  </w:footnote>
+  <w:footnote w:type="continuationSeparator" w:id="0">
+    <w:p>
+      <w:pPr>
+        <w:spacing w:after="0" w:line="240" w:lineRule="auto"/>
+      </w:pPr>
+      <w:r>
+        <w:continuationSeparator/>
+      </w:r>
+    </w:p>
+  </w:footnote>
+</w:footnotes>
+</file>
+
+<file path=word/header1.xml><?xml version="1.0" encoding="utf-8"?>
+<w:hdr xmlns:wpc="http://schemas.microsoft.com/office/word/2010/wordprocessingCanvas" xmlns:cx="http://schemas.microsoft.com/office/drawing/2014/chartex" xmlns:cx1="http://schemas.microsoft.com/office/drawing/2015/9/8/chartex" xmlns:cx2="http://schemas.microsoft.com/office/drawing/2015/10/21/chartex" xmlns:cx3="http://schemas.microsoft.com/office/drawing/2016/5/9/chartex" xmlns:cx4="http://schemas.microsoft.com/office/drawing/2016/5/10/chartex" xmlns:cx5="http://schemas.microsoft.com/office/drawing/2016/5/11/chartex" xmlns:cx6="http://schemas.microsoft.com/office/drawing/2016/5/12/chartex" xmlns:cx7="http://schemas.microsoft.com/office/drawing/2016/5/13/chartex" xmlns:cx8="http://schemas.microsoft.com/office/drawing/2016/5/14/chartex" xmlns:mc="http://schemas.openxmlformats.org/markup-compatibility/2006" xmlns:aink="http://schemas.microsoft.com/office/drawing/2016/ink" xmlns:am3d="http://schemas.microsoft.com/office/drawing/2017/model3d" xmlns:o="urn:schemas-microsoft-com:office:office" xmlns:r="http://schemas.openxmlformats.org/officeDocument/2006/relationships" xmlns:m="http://schemas.openxmlformats.org/officeDocument/2006/math" xmlns:v="urn:schemas-microsoft-com:vml" xmlns:wp14="http://schemas.microsoft.com/office/word/2010/wordprocessingDrawing" xmlns:wp="http://schemas.openxmlformats.org/drawingml/2006/wordprocessingDrawing" xmlns:w10="urn:schemas-microsoft-com:office:word" xmlns:w="http://schemas.openxmlformats.org/wordprocessingml/2006/main" xmlns:w14="http://schemas.microsoft.com/office/word/2010/wordml" xmlns:w15="http://schemas.microsoft.com/office/word/2012/wordml" xmlns:w16cid="http://schemas.microsoft.com/office/word/2016/wordml/cid" xmlns:w16se="http://schemas.microsoft.com/office/word/2015/wordml/symex" xmlns:wpg="http://schemas.microsoft.com/office/word/2010/wordprocessingGroup" xmlns:wpi="http://schemas.microsoft.com/office/word/2010/wordprocessingInk" xmlns:wne="http://schemas.microsoft.com/office/word/2006/wordml" xmlns:wps="http://schemas.microsoft.com/office/word/2010/wordprocessingShape" mc:Ignorable="w14 w15 w16se w16cid wp14">
+  <w:sdt>
+    <w:sdtPr>
+      <w:id w:val="371432375"/>
+      <w:docPartObj>
+        <w:docPartGallery w:val="Page Numbers (Top of Page)"/>
+        <w:docPartUnique/>
+      </w:docPartObj>
+    </w:sdtPr>
+    <w:sdtEndPr>
+      <w:rPr>
+        <w:noProof/>
+      </w:rPr>
+    </w:sdtEndPr>
+    <w:sdtContent>
+      <w:p>
+        <w:pPr>
+          <w:pStyle w:val="Header"/>
+          <w:jc w:val="right"/>
+        </w:pPr>
+        <w:r>
+          <w:fldChar w:fldCharType="begin"/>
+        </w:r>
+        <w:r>
+          <w:instrText xml:space="preserve"> PAGE   \* MERGEFORMAT </w:instrText>
+        </w:r>
+        <w:r>
+          <w:fldChar w:fldCharType="separate"/>
+        </w:r>
+        <w:r>
+          <w:rPr>
+            <w:noProof/>
+          </w:rPr>
+          <w:t>1</w:t>
+        </w:r>
+        <w:r>
+          <w:rPr>
+            <w:noProof/>
+          </w:rPr>
+          <w:fldChar w:fldCharType="end"/>
+        </w:r>
+      </w:p>
+    </w:sdtContent>
+  </w:sdt>
+  <w:p>
+    <w:pPr>
+      <w:pStyle w:val="Header"/>
+    </w:pPr>
+  </w:p>
+</w:hdr>
 </file>
 
 <file path=word/numbering.xml><?xml version="1.0" encoding="utf-8"?>
@@ -2043,6 +2134,7 @@
     <w:lsdException w:name="HTML Sample" w:semiHidden="1" w:unhideWhenUsed="1"/>
     <w:lsdException w:name="HTML Typewriter" w:semiHidden="1" w:unhideWhenUsed="1"/>
     <w:lsdException w:name="HTML Variable" w:semiHidden="1" w:unhideWhenUsed="1"/>
+    <w:lsdException w:name="Normal Table" w:semiHidden="1" w:unhideWhenUsed="1"/>
     <w:lsdException w:name="annotation subject" w:semiHidden="1" w:unhideWhenUsed="1"/>
     <w:lsdException w:name="No List" w:semiHidden="1" w:unhideWhenUsed="1"/>
     <w:lsdException w:name="Outline List 1" w:semiHidden="1" w:unhideWhenUsed="1"/>
@@ -2089,8 +2181,10 @@
     <w:lsdException w:name="Table Subtle 2" w:semiHidden="1" w:unhideWhenUsed="1"/>
     <w:lsdException w:name="Table Web 1" w:semiHidden="1" w:unhideWhenUsed="1"/>
     <w:lsdException w:name="Table Web 2" w:semiHidden="1" w:unhideWhenUsed="1"/>
+    <w:lsdException w:name="Table Web 3" w:semiHidden="1" w:unhideWhenUsed="1"/>
     <w:lsdException w:name="Balloon Text" w:semiHidden="1" w:unhideWhenUsed="1"/>
     <w:lsdException w:name="Table Grid" w:uiPriority="39"/>
+    <w:lsdException w:name="Table Theme" w:semiHidden="1" w:unhideWhenUsed="1"/>
     <w:lsdException w:name="Placeholder Text" w:semiHidden="1"/>
     <w:lsdException w:name="No Spacing" w:uiPriority="1" w:qFormat="1"/>
     <w:lsdException w:name="Light Shading" w:uiPriority="60"/>
@@ -2352,6 +2446,50 @@
       <w:ind w:left="720"/>
       <w:contextualSpacing/>
     </w:pPr>
+  </w:style>
+  <w:style w:type="paragraph" w:styleId="Header">
+    <w:name w:val="header"/>
+    <w:basedOn w:val="Normal"/>
+    <w:link w:val="HeaderChar"/>
+    <w:uiPriority w:val="99"/>
+    <w:unhideWhenUsed/>
+    <w:rsid w:val="008B6E34"/>
+    <w:pPr>
+      <w:tabs>
+        <w:tab w:val="center" w:pos="4680"/>
+        <w:tab w:val="right" w:pos="9360"/>
+      </w:tabs>
+      <w:spacing w:after="0" w:line="240" w:lineRule="auto"/>
+    </w:pPr>
+  </w:style>
+  <w:style w:type="character" w:customStyle="1" w:styleId="HeaderChar">
+    <w:name w:val="Header Char"/>
+    <w:basedOn w:val="DefaultParagraphFont"/>
+    <w:link w:val="Header"/>
+    <w:uiPriority w:val="99"/>
+    <w:rsid w:val="008B6E34"/>
+  </w:style>
+  <w:style w:type="paragraph" w:styleId="Footer">
+    <w:name w:val="footer"/>
+    <w:basedOn w:val="Normal"/>
+    <w:link w:val="FooterChar"/>
+    <w:uiPriority w:val="99"/>
+    <w:unhideWhenUsed/>
+    <w:rsid w:val="008B6E34"/>
+    <w:pPr>
+      <w:tabs>
+        <w:tab w:val="center" w:pos="4680"/>
+        <w:tab w:val="right" w:pos="9360"/>
+      </w:tabs>
+      <w:spacing w:after="0" w:line="240" w:lineRule="auto"/>
+    </w:pPr>
+  </w:style>
+  <w:style w:type="character" w:customStyle="1" w:styleId="FooterChar">
+    <w:name w:val="Footer Char"/>
+    <w:basedOn w:val="DefaultParagraphFont"/>
+    <w:link w:val="Footer"/>
+    <w:uiPriority w:val="99"/>
+    <w:rsid w:val="008B6E34"/>
   </w:style>
 </w:styles>
 </file>

</xml_diff>

<commit_message>
Added roles next to each personas' name
</commit_message>
<xml_diff>
--- a/Personas/0/personas.docx
+++ b/Personas/0/personas.docx
@@ -1,6 +1,6 @@
 
 <file path=word/document.xml><?xml version="1.0" encoding="utf-8"?>
-<w:document xmlns:wpc="http://schemas.microsoft.com/office/word/2010/wordprocessingCanvas" xmlns:cx="http://schemas.microsoft.com/office/drawing/2014/chartex" xmlns:cx1="http://schemas.microsoft.com/office/drawing/2015/9/8/chartex" xmlns:cx2="http://schemas.microsoft.com/office/drawing/2015/10/21/chartex" xmlns:cx3="http://schemas.microsoft.com/office/drawing/2016/5/9/chartex" xmlns:cx4="http://schemas.microsoft.com/office/drawing/2016/5/10/chartex" xmlns:cx5="http://schemas.microsoft.com/office/drawing/2016/5/11/chartex" xmlns:cx6="http://schemas.microsoft.com/office/drawing/2016/5/12/chartex" xmlns:cx7="http://schemas.microsoft.com/office/drawing/2016/5/13/chartex" xmlns:cx8="http://schemas.microsoft.com/office/drawing/2016/5/14/chartex" xmlns:mc="http://schemas.openxmlformats.org/markup-compatibility/2006" xmlns:aink="http://schemas.microsoft.com/office/drawing/2016/ink" xmlns:am3d="http://schemas.microsoft.com/office/drawing/2017/model3d" xmlns:o="urn:schemas-microsoft-com:office:office" xmlns:r="http://schemas.openxmlformats.org/officeDocument/2006/relationships" xmlns:m="http://schemas.openxmlformats.org/officeDocument/2006/math" xmlns:v="urn:schemas-microsoft-com:vml" xmlns:wp14="http://schemas.microsoft.com/office/word/2010/wordprocessingDrawing" xmlns:wp="http://schemas.openxmlformats.org/drawingml/2006/wordprocessingDrawing" xmlns:w10="urn:schemas-microsoft-com:office:word" xmlns:w="http://schemas.openxmlformats.org/wordprocessingml/2006/main" xmlns:w14="http://schemas.microsoft.com/office/word/2010/wordml" xmlns:w15="http://schemas.microsoft.com/office/word/2012/wordml" xmlns:w16cid="http://schemas.microsoft.com/office/word/2016/wordml/cid" xmlns:w16se="http://schemas.microsoft.com/office/word/2015/wordml/symex" xmlns:wpg="http://schemas.microsoft.com/office/word/2010/wordprocessingGroup" xmlns:wpi="http://schemas.microsoft.com/office/word/2010/wordprocessingInk" xmlns:wne="http://schemas.microsoft.com/office/word/2006/wordml" xmlns:wps="http://schemas.microsoft.com/office/word/2010/wordprocessingShape" mc:Ignorable="w14 w15 w16se w16cid wp14">
+<w:document xmlns:wpc="http://schemas.microsoft.com/office/word/2010/wordprocessingCanvas" xmlns:mc="http://schemas.openxmlformats.org/markup-compatibility/2006" xmlns:o="urn:schemas-microsoft-com:office:office" xmlns:r="http://schemas.openxmlformats.org/officeDocument/2006/relationships" xmlns:m="http://schemas.openxmlformats.org/officeDocument/2006/math" xmlns:v="urn:schemas-microsoft-com:vml" xmlns:wp14="http://schemas.microsoft.com/office/word/2010/wordprocessingDrawing" xmlns:wp="http://schemas.openxmlformats.org/drawingml/2006/wordprocessingDrawing" xmlns:w10="urn:schemas-microsoft-com:office:word" xmlns:w="http://schemas.openxmlformats.org/wordprocessingml/2006/main" xmlns:w14="http://schemas.microsoft.com/office/word/2010/wordml" xmlns:wpg="http://schemas.microsoft.com/office/word/2010/wordprocessingGroup" xmlns:wpi="http://schemas.microsoft.com/office/word/2010/wordprocessingInk" xmlns:wne="http://schemas.microsoft.com/office/word/2006/wordml" xmlns:wps="http://schemas.microsoft.com/office/word/2010/wordprocessingShape" mc:Ignorable="w14 wp14">
   <w:body>
     <w:p>
       <w:pPr>
@@ -16,7 +16,25 @@
           <w:sz w:val="48"/>
           <w:u w:val="single"/>
         </w:rPr>
-        <w:t>PERSONAS (Ver 0)</w:t>
+        <w:t>PERSONAS (</w:t>
+      </w:r>
+      <w:proofErr w:type="spellStart"/>
+      <w:r>
+        <w:rPr>
+          <w:b/>
+          <w:sz w:val="48"/>
+          <w:u w:val="single"/>
+        </w:rPr>
+        <w:t>Ver</w:t>
+      </w:r>
+      <w:proofErr w:type="spellEnd"/>
+      <w:r>
+        <w:rPr>
+          <w:b/>
+          <w:sz w:val="48"/>
+          <w:u w:val="single"/>
+        </w:rPr>
+        <w:t xml:space="preserve"> 0)</w:t>
       </w:r>
     </w:p>
     <w:p>
@@ -30,13 +48,31 @@
           <w:szCs w:val="24"/>
         </w:rPr>
       </w:pPr>
+      <w:proofErr w:type="spellStart"/>
       <w:r>
         <w:rPr>
           <w:rFonts w:ascii="Helvetica" w:hAnsi="Helvetica"/>
           <w:sz w:val="32"/>
           <w:szCs w:val="24"/>
         </w:rPr>
-        <w:t>Sohee Kang</w:t>
+        <w:t>Sohee</w:t>
+      </w:r>
+      <w:proofErr w:type="spellEnd"/>
+      <w:r>
+        <w:rPr>
+          <w:rFonts w:ascii="Helvetica" w:hAnsi="Helvetica"/>
+          <w:sz w:val="32"/>
+          <w:szCs w:val="24"/>
+        </w:rPr>
+        <w:t xml:space="preserve"> Kang</w:t>
+      </w:r>
+      <w:r>
+        <w:rPr>
+          <w:rFonts w:ascii="Helvetica" w:hAnsi="Helvetica"/>
+          <w:sz w:val="32"/>
+          <w:szCs w:val="24"/>
+        </w:rPr>
+        <w:t>: Professor</w:t>
       </w:r>
       <w:r>
         <w:rPr>
@@ -81,6 +117,14 @@
           <w:sz w:val="32"/>
           <w:szCs w:val="24"/>
         </w:rPr>
+        <w:t>: Student</w:t>
+      </w:r>
+      <w:r>
+        <w:rPr>
+          <w:rFonts w:ascii="Helvetica" w:hAnsi="Helvetica"/>
+          <w:sz w:val="32"/>
+          <w:szCs w:val="24"/>
+        </w:rPr>
         <w:t>……………………………………</w:t>
       </w:r>
       <w:r>
@@ -118,6 +162,14 @@
           <w:sz w:val="32"/>
           <w:szCs w:val="24"/>
         </w:rPr>
+        <w:t>: Student</w:t>
+      </w:r>
+      <w:r>
+        <w:rPr>
+          <w:rFonts w:ascii="Helvetica" w:hAnsi="Helvetica"/>
+          <w:sz w:val="32"/>
+          <w:szCs w:val="24"/>
+        </w:rPr>
         <w:t>…………………………………………..</w:t>
       </w:r>
       <w:r>
@@ -155,7 +207,7 @@
           <w:sz w:val="32"/>
           <w:szCs w:val="24"/>
         </w:rPr>
-        <w:t>………………………………………</w:t>
+        <w:t>: TA</w:t>
       </w:r>
       <w:r>
         <w:rPr>
@@ -163,538 +215,250 @@
           <w:sz w:val="32"/>
           <w:szCs w:val="24"/>
         </w:rPr>
+        <w:t>………………………………………</w:t>
+      </w:r>
+      <w:r>
+        <w:rPr>
+          <w:rFonts w:ascii="Helvetica" w:hAnsi="Helvetica"/>
+          <w:sz w:val="32"/>
+          <w:szCs w:val="24"/>
+        </w:rPr>
         <w:tab/>
         <w:t>5</w:t>
       </w:r>
-    </w:p>
-    <w:p>
-      <w:pPr>
+      <w:r>
         <w:rPr>
           <w:rFonts w:ascii="Helvetica" w:hAnsi="Helvetica"/>
-          <w:sz w:val="24"/>
-          <w:szCs w:val="24"/>
-        </w:rPr>
-      </w:pPr>
+          <w:sz w:val="32"/>
+          <w:szCs w:val="24"/>
+        </w:rPr>
+        <w:br w:type="page"/>
+      </w:r>
     </w:p>
     <w:p>
       <w:pPr>
         <w:rPr>
           <w:rFonts w:ascii="Helvetica" w:hAnsi="Helvetica"/>
-          <w:sz w:val="24"/>
-          <w:szCs w:val="24"/>
-        </w:rPr>
-      </w:pPr>
-    </w:p>
-    <w:p>
-      <w:pPr>
-        <w:rPr>
-          <w:rFonts w:ascii="Helvetica" w:hAnsi="Helvetica"/>
-          <w:sz w:val="24"/>
-          <w:szCs w:val="24"/>
-        </w:rPr>
-      </w:pPr>
-    </w:p>
-    <w:p>
-      <w:pPr>
-        <w:rPr>
-          <w:rFonts w:ascii="Helvetica" w:hAnsi="Helvetica"/>
-          <w:sz w:val="24"/>
-          <w:szCs w:val="24"/>
-        </w:rPr>
-      </w:pPr>
-    </w:p>
-    <w:p>
-      <w:pPr>
-        <w:rPr>
-          <w:rFonts w:ascii="Helvetica" w:hAnsi="Helvetica"/>
-          <w:sz w:val="24"/>
-          <w:szCs w:val="24"/>
-        </w:rPr>
-      </w:pPr>
-    </w:p>
-    <w:p>
-      <w:pPr>
-        <w:rPr>
-          <w:rFonts w:ascii="Helvetica" w:hAnsi="Helvetica"/>
-          <w:sz w:val="24"/>
-          <w:szCs w:val="24"/>
-        </w:rPr>
-      </w:pPr>
-    </w:p>
-    <w:p>
-      <w:pPr>
-        <w:rPr>
-          <w:rFonts w:ascii="Helvetica" w:hAnsi="Helvetica"/>
-          <w:sz w:val="24"/>
-          <w:szCs w:val="24"/>
-        </w:rPr>
-      </w:pPr>
-    </w:p>
-    <w:p>
-      <w:pPr>
-        <w:rPr>
-          <w:rFonts w:ascii="Helvetica" w:hAnsi="Helvetica"/>
-          <w:sz w:val="24"/>
-          <w:szCs w:val="24"/>
-        </w:rPr>
-      </w:pPr>
-    </w:p>
-    <w:p>
-      <w:pPr>
-        <w:rPr>
-          <w:rFonts w:ascii="Helvetica" w:hAnsi="Helvetica"/>
-          <w:sz w:val="24"/>
-          <w:szCs w:val="24"/>
-        </w:rPr>
-      </w:pPr>
-    </w:p>
-    <w:p>
-      <w:pPr>
-        <w:rPr>
-          <w:rFonts w:ascii="Helvetica" w:hAnsi="Helvetica"/>
-          <w:sz w:val="24"/>
-          <w:szCs w:val="24"/>
-        </w:rPr>
-      </w:pPr>
-    </w:p>
-    <w:p>
-      <w:pPr>
-        <w:rPr>
-          <w:rFonts w:ascii="Helvetica" w:hAnsi="Helvetica"/>
-          <w:sz w:val="24"/>
-          <w:szCs w:val="24"/>
-        </w:rPr>
-      </w:pPr>
-    </w:p>
-    <w:p>
-      <w:pPr>
-        <w:rPr>
-          <w:rFonts w:ascii="Helvetica" w:hAnsi="Helvetica"/>
-          <w:sz w:val="24"/>
-          <w:szCs w:val="24"/>
-        </w:rPr>
-      </w:pPr>
-    </w:p>
-    <w:p>
-      <w:pPr>
-        <w:rPr>
-          <w:rFonts w:ascii="Helvetica" w:hAnsi="Helvetica"/>
-          <w:sz w:val="24"/>
-          <w:szCs w:val="24"/>
-        </w:rPr>
-      </w:pPr>
-    </w:p>
-    <w:p>
-      <w:pPr>
-        <w:rPr>
-          <w:rFonts w:ascii="Helvetica" w:hAnsi="Helvetica"/>
-          <w:sz w:val="24"/>
-          <w:szCs w:val="24"/>
-        </w:rPr>
-      </w:pPr>
-    </w:p>
-    <w:p>
-      <w:pPr>
-        <w:rPr>
-          <w:rFonts w:ascii="Helvetica" w:hAnsi="Helvetica"/>
-          <w:sz w:val="24"/>
-          <w:szCs w:val="24"/>
-        </w:rPr>
-      </w:pPr>
-    </w:p>
-    <w:p>
-      <w:pPr>
-        <w:rPr>
-          <w:rFonts w:ascii="Helvetica" w:hAnsi="Helvetica"/>
-          <w:sz w:val="24"/>
-          <w:szCs w:val="24"/>
-        </w:rPr>
-      </w:pPr>
-    </w:p>
-    <w:p>
-      <w:pPr>
-        <w:rPr>
-          <w:rFonts w:ascii="Helvetica" w:hAnsi="Helvetica"/>
-          <w:sz w:val="24"/>
-          <w:szCs w:val="24"/>
-        </w:rPr>
-      </w:pPr>
-    </w:p>
-    <w:p>
-      <w:pPr>
-        <w:rPr>
-          <w:rFonts w:ascii="Helvetica" w:hAnsi="Helvetica"/>
-          <w:sz w:val="24"/>
-          <w:szCs w:val="24"/>
-        </w:rPr>
-      </w:pPr>
-    </w:p>
-    <w:p>
-      <w:pPr>
-        <w:rPr>
-          <w:rFonts w:ascii="Helvetica" w:hAnsi="Helvetica"/>
-          <w:sz w:val="24"/>
-          <w:szCs w:val="24"/>
-        </w:rPr>
-      </w:pPr>
-    </w:p>
-    <w:p>
-      <w:pPr>
-        <w:rPr>
-          <w:rFonts w:ascii="Helvetica" w:hAnsi="Helvetica"/>
-          <w:sz w:val="24"/>
-          <w:szCs w:val="24"/>
-        </w:rPr>
-      </w:pPr>
-    </w:p>
-    <w:p>
-      <w:pPr>
-        <w:rPr>
-          <w:rFonts w:ascii="Helvetica" w:hAnsi="Helvetica"/>
-          <w:sz w:val="24"/>
-          <w:szCs w:val="24"/>
-        </w:rPr>
-      </w:pPr>
-    </w:p>
-    <w:p>
-      <w:pPr>
-        <w:rPr>
-          <w:rFonts w:ascii="Helvetica" w:hAnsi="Helvetica"/>
-          <w:sz w:val="24"/>
-          <w:szCs w:val="24"/>
-        </w:rPr>
-      </w:pPr>
+          <w:sz w:val="32"/>
+          <w:szCs w:val="24"/>
+        </w:rPr>
+      </w:pPr>
+      <w:proofErr w:type="spellStart"/>
+      <w:r>
+        <w:rPr>
+          <w:rFonts w:ascii="Helvetica" w:hAnsi="Helvetica" w:cs="Helvetica"/>
+          <w:sz w:val="36"/>
+          <w:szCs w:val="36"/>
+        </w:rPr>
+        <w:lastRenderedPageBreak/>
+        <w:t>Sohee</w:t>
+      </w:r>
+      <w:proofErr w:type="spellEnd"/>
+      <w:r>
+        <w:rPr>
+          <w:rFonts w:ascii="Helvetica" w:hAnsi="Helvetica" w:cs="Helvetica"/>
+          <w:sz w:val="36"/>
+          <w:szCs w:val="36"/>
+        </w:rPr>
+        <w:t xml:space="preserve"> Kang</w:t>
+      </w:r>
+      <w:r>
+        <w:rPr>
+          <w:rFonts w:ascii="Helvetica" w:hAnsi="Helvetica" w:cs="Helvetica"/>
+          <w:sz w:val="36"/>
+          <w:szCs w:val="36"/>
+        </w:rPr>
+        <w:t>: Professor</w:t>
+      </w:r>
+    </w:p>
+    <w:p>
+      <w:pPr>
+        <w:pStyle w:val="ListParagraph"/>
+        <w:numPr>
+          <w:ilvl w:val="0"/>
+          <w:numId w:val="1"/>
+        </w:numPr>
+        <w:spacing w:line="480" w:lineRule="auto"/>
+        <w:rPr>
+          <w:rFonts w:ascii="Helvetica" w:hAnsi="Helvetica" w:cstheme="minorHAnsi"/>
+          <w:sz w:val="24"/>
+          <w:szCs w:val="36"/>
+        </w:rPr>
+      </w:pPr>
+      <w:r>
+        <w:rPr>
+          <w:rFonts w:ascii="Helvetica" w:hAnsi="Helvetica" w:cstheme="minorHAnsi"/>
+          <w:sz w:val="24"/>
+          <w:szCs w:val="36"/>
+        </w:rPr>
+        <w:t>~50 years old</w:t>
+      </w:r>
+      <w:r>
+        <w:rPr>
+          <w:rFonts w:ascii="Helvetica" w:hAnsi="Helvetica" w:cstheme="minorHAnsi"/>
+          <w:sz w:val="24"/>
+          <w:szCs w:val="36"/>
+        </w:rPr>
+        <w:t>, female</w:t>
+      </w:r>
+    </w:p>
+    <w:p>
+      <w:pPr>
+        <w:pStyle w:val="ListParagraph"/>
+        <w:numPr>
+          <w:ilvl w:val="0"/>
+          <w:numId w:val="1"/>
+        </w:numPr>
+        <w:spacing w:line="480" w:lineRule="auto"/>
+        <w:rPr>
+          <w:rFonts w:ascii="Helvetica" w:hAnsi="Helvetica" w:cstheme="minorHAnsi"/>
+          <w:sz w:val="24"/>
+          <w:szCs w:val="36"/>
+        </w:rPr>
+      </w:pPr>
+      <w:r>
+        <w:rPr>
+          <w:rFonts w:ascii="Helvetica" w:hAnsi="Helvetica" w:cstheme="minorHAnsi"/>
+          <w:sz w:val="24"/>
+          <w:szCs w:val="36"/>
+        </w:rPr>
+        <w:t>Speaks English to a fair degree</w:t>
+      </w:r>
+    </w:p>
+    <w:p>
+      <w:pPr>
+        <w:pStyle w:val="ListParagraph"/>
+        <w:numPr>
+          <w:ilvl w:val="0"/>
+          <w:numId w:val="1"/>
+        </w:numPr>
+        <w:spacing w:line="480" w:lineRule="auto"/>
+        <w:rPr>
+          <w:rFonts w:ascii="Helvetica" w:hAnsi="Helvetica" w:cstheme="minorHAnsi"/>
+          <w:sz w:val="24"/>
+          <w:szCs w:val="36"/>
+        </w:rPr>
+      </w:pPr>
+      <w:r>
+        <w:rPr>
+          <w:rFonts w:ascii="Helvetica" w:hAnsi="Helvetica" w:cstheme="minorHAnsi"/>
+          <w:sz w:val="24"/>
+          <w:szCs w:val="36"/>
+        </w:rPr>
+        <w:t>Probably a good portion of her students are from China. (Don’t know about this one)</w:t>
+      </w:r>
+    </w:p>
+    <w:p>
+      <w:pPr>
+        <w:pStyle w:val="ListParagraph"/>
+        <w:numPr>
+          <w:ilvl w:val="0"/>
+          <w:numId w:val="1"/>
+        </w:numPr>
+        <w:spacing w:line="480" w:lineRule="auto"/>
+        <w:rPr>
+          <w:rFonts w:ascii="Helvetica" w:hAnsi="Helvetica" w:cstheme="minorHAnsi"/>
+          <w:sz w:val="24"/>
+          <w:szCs w:val="36"/>
+        </w:rPr>
+      </w:pPr>
+      <w:r>
+        <w:rPr>
+          <w:rFonts w:ascii="Helvetica" w:hAnsi="Helvetica" w:cstheme="minorHAnsi"/>
+          <w:sz w:val="24"/>
+          <w:szCs w:val="36"/>
+        </w:rPr>
+        <w:t>English knowledge of student</w:t>
+      </w:r>
       <w:bookmarkStart w:id="0" w:name="_GoBack"/>
       <w:bookmarkEnd w:id="0"/>
-    </w:p>
-    <w:p>
-      <w:pPr>
+      <w:r>
+        <w:rPr>
+          <w:rFonts w:ascii="Helvetica" w:hAnsi="Helvetica" w:cstheme="minorHAnsi"/>
+          <w:sz w:val="24"/>
+          <w:szCs w:val="36"/>
+        </w:rPr>
+        <w:t>s is most likely good enough (can read, write, understand to decent degree)</w:t>
+      </w:r>
+    </w:p>
+    <w:p>
+      <w:pPr>
+        <w:pStyle w:val="ListParagraph"/>
+        <w:numPr>
+          <w:ilvl w:val="0"/>
+          <w:numId w:val="1"/>
+        </w:numPr>
+        <w:spacing w:line="480" w:lineRule="auto"/>
+        <w:rPr>
+          <w:rFonts w:ascii="Helvetica" w:hAnsi="Helvetica" w:cstheme="minorHAnsi"/>
+          <w:sz w:val="24"/>
+          <w:szCs w:val="36"/>
+        </w:rPr>
+      </w:pPr>
+      <w:r>
+        <w:rPr>
+          <w:rFonts w:ascii="Helvetica" w:hAnsi="Helvetica" w:cstheme="minorHAnsi"/>
+          <w:sz w:val="24"/>
+          <w:szCs w:val="36"/>
+        </w:rPr>
+        <w:t>Probably isn’t too familiar with computers and technology (maybe she can use certain apps and programs?)</w:t>
+      </w:r>
+    </w:p>
+    <w:p>
+      <w:pPr>
+        <w:pStyle w:val="ListParagraph"/>
+        <w:numPr>
+          <w:ilvl w:val="0"/>
+          <w:numId w:val="1"/>
+        </w:numPr>
+        <w:spacing w:line="480" w:lineRule="auto"/>
+        <w:rPr>
+          <w:rFonts w:ascii="Helvetica" w:hAnsi="Helvetica" w:cstheme="minorHAnsi"/>
+          <w:sz w:val="24"/>
+          <w:szCs w:val="36"/>
+        </w:rPr>
+      </w:pPr>
+      <w:r>
+        <w:rPr>
+          <w:rFonts w:ascii="Helvetica" w:hAnsi="Helvetica" w:cstheme="minorHAnsi"/>
+          <w:sz w:val="24"/>
+          <w:szCs w:val="36"/>
+        </w:rPr>
+        <w:t>Wants to engage students and make learning stats intriguing and fun</w:t>
+      </w:r>
+      <w:r>
         <w:rPr>
           <w:rFonts w:ascii="Helvetica" w:hAnsi="Helvetica" w:cs="Helvetica"/>
           <w:sz w:val="36"/>
           <w:szCs w:val="36"/>
         </w:rPr>
-      </w:pPr>
-      <w:r>
+        <w:br w:type="page"/>
+      </w:r>
+    </w:p>
+    <w:p>
+      <w:pPr>
         <w:rPr>
           <w:rFonts w:ascii="Helvetica" w:hAnsi="Helvetica" w:cs="Helvetica"/>
           <w:sz w:val="36"/>
           <w:szCs w:val="36"/>
         </w:rPr>
-        <w:lastRenderedPageBreak/>
-        <w:t>Sohee Kang</w:t>
-      </w:r>
-    </w:p>
-    <w:p>
-      <w:pPr>
-        <w:pStyle w:val="ListParagraph"/>
-        <w:numPr>
-          <w:ilvl w:val="0"/>
-          <w:numId w:val="1"/>
-        </w:numPr>
-        <w:spacing w:line="480" w:lineRule="auto"/>
-        <w:rPr>
-          <w:rFonts w:ascii="Helvetica" w:hAnsi="Helvetica" w:cstheme="minorHAnsi"/>
-          <w:sz w:val="24"/>
-          <w:szCs w:val="36"/>
-        </w:rPr>
-      </w:pPr>
-      <w:r>
-        <w:rPr>
-          <w:rFonts w:ascii="Helvetica" w:hAnsi="Helvetica" w:cstheme="minorHAnsi"/>
-          <w:sz w:val="24"/>
-          <w:szCs w:val="36"/>
-        </w:rPr>
-        <w:t>~50 years old</w:t>
-      </w:r>
-      <w:r>
-        <w:rPr>
-          <w:rFonts w:ascii="Helvetica" w:hAnsi="Helvetica" w:cstheme="minorHAnsi"/>
-          <w:sz w:val="24"/>
-          <w:szCs w:val="36"/>
-        </w:rPr>
-        <w:t>, female</w:t>
-      </w:r>
-    </w:p>
-    <w:p>
-      <w:pPr>
-        <w:pStyle w:val="ListParagraph"/>
-        <w:numPr>
-          <w:ilvl w:val="0"/>
-          <w:numId w:val="1"/>
-        </w:numPr>
-        <w:spacing w:line="480" w:lineRule="auto"/>
-        <w:rPr>
-          <w:rFonts w:ascii="Helvetica" w:hAnsi="Helvetica" w:cstheme="minorHAnsi"/>
-          <w:sz w:val="24"/>
-          <w:szCs w:val="36"/>
-        </w:rPr>
-      </w:pPr>
-      <w:r>
-        <w:rPr>
-          <w:rFonts w:ascii="Helvetica" w:hAnsi="Helvetica" w:cstheme="minorHAnsi"/>
-          <w:sz w:val="24"/>
-          <w:szCs w:val="36"/>
-        </w:rPr>
-        <w:t>Speaks English to a fair degree</w:t>
-      </w:r>
-    </w:p>
-    <w:p>
-      <w:pPr>
-        <w:pStyle w:val="ListParagraph"/>
-        <w:numPr>
-          <w:ilvl w:val="0"/>
-          <w:numId w:val="1"/>
-        </w:numPr>
-        <w:spacing w:line="480" w:lineRule="auto"/>
-        <w:rPr>
-          <w:rFonts w:ascii="Helvetica" w:hAnsi="Helvetica" w:cstheme="minorHAnsi"/>
-          <w:sz w:val="24"/>
-          <w:szCs w:val="36"/>
-        </w:rPr>
-      </w:pPr>
-      <w:r>
-        <w:rPr>
-          <w:rFonts w:ascii="Helvetica" w:hAnsi="Helvetica" w:cstheme="minorHAnsi"/>
-          <w:sz w:val="24"/>
-          <w:szCs w:val="36"/>
-        </w:rPr>
-        <w:t>Probably a good portion of her students are from China. (Don’t know about this one)</w:t>
-      </w:r>
-    </w:p>
-    <w:p>
-      <w:pPr>
-        <w:pStyle w:val="ListParagraph"/>
-        <w:numPr>
-          <w:ilvl w:val="0"/>
-          <w:numId w:val="1"/>
-        </w:numPr>
-        <w:spacing w:line="480" w:lineRule="auto"/>
-        <w:rPr>
-          <w:rFonts w:ascii="Helvetica" w:hAnsi="Helvetica" w:cstheme="minorHAnsi"/>
-          <w:sz w:val="24"/>
-          <w:szCs w:val="36"/>
-        </w:rPr>
-      </w:pPr>
-      <w:r>
-        <w:rPr>
-          <w:rFonts w:ascii="Helvetica" w:hAnsi="Helvetica" w:cstheme="minorHAnsi"/>
-          <w:sz w:val="24"/>
-          <w:szCs w:val="36"/>
-        </w:rPr>
-        <w:t>English knowledge of students is most likely good enough (can read, write, understand to decent degree)</w:t>
-      </w:r>
-    </w:p>
-    <w:p>
-      <w:pPr>
-        <w:pStyle w:val="ListParagraph"/>
-        <w:numPr>
-          <w:ilvl w:val="0"/>
-          <w:numId w:val="1"/>
-        </w:numPr>
-        <w:spacing w:line="480" w:lineRule="auto"/>
-        <w:rPr>
-          <w:rFonts w:ascii="Helvetica" w:hAnsi="Helvetica" w:cstheme="minorHAnsi"/>
-          <w:sz w:val="24"/>
-          <w:szCs w:val="36"/>
-        </w:rPr>
-      </w:pPr>
-      <w:r>
-        <w:rPr>
-          <w:rFonts w:ascii="Helvetica" w:hAnsi="Helvetica" w:cstheme="minorHAnsi"/>
-          <w:sz w:val="24"/>
-          <w:szCs w:val="36"/>
-        </w:rPr>
-        <w:t>Probably isn’t too familiar with computers and technology (maybe she can use certain apps and programs?)</w:t>
-      </w:r>
-    </w:p>
-    <w:p>
-      <w:pPr>
-        <w:pStyle w:val="ListParagraph"/>
-        <w:numPr>
-          <w:ilvl w:val="0"/>
-          <w:numId w:val="1"/>
-        </w:numPr>
-        <w:spacing w:line="480" w:lineRule="auto"/>
-        <w:rPr>
-          <w:rFonts w:ascii="Helvetica" w:hAnsi="Helvetica" w:cstheme="minorHAnsi"/>
-          <w:sz w:val="24"/>
-          <w:szCs w:val="36"/>
-        </w:rPr>
-      </w:pPr>
-      <w:r>
-        <w:rPr>
-          <w:rFonts w:ascii="Helvetica" w:hAnsi="Helvetica" w:cstheme="minorHAnsi"/>
-          <w:sz w:val="24"/>
-          <w:szCs w:val="36"/>
-        </w:rPr>
-        <w:t>Wants to engage students and make learning stats intriguing and fun</w:t>
-      </w:r>
-    </w:p>
-    <w:p>
-      <w:pPr>
-        <w:pStyle w:val="ListParagraph"/>
-        <w:numPr>
-          <w:ilvl w:val="0"/>
-          <w:numId w:val="1"/>
-        </w:numPr>
-        <w:rPr>
-          <w:rFonts w:ascii="Helvetica" w:hAnsi="Helvetica" w:cstheme="minorHAnsi"/>
-          <w:sz w:val="24"/>
-          <w:szCs w:val="36"/>
-        </w:rPr>
-      </w:pPr>
-      <w:r>
-        <w:rPr>
-          <w:rFonts w:ascii="Helvetica" w:hAnsi="Helvetica" w:cstheme="minorHAnsi"/>
-          <w:sz w:val="24"/>
-          <w:szCs w:val="36"/>
-        </w:rPr>
-        <w:t xml:space="preserve"> </w:t>
-      </w:r>
-    </w:p>
-    <w:p>
-      <w:pPr>
-        <w:rPr>
-          <w:rFonts w:ascii="Helvetica" w:hAnsi="Helvetica" w:cstheme="minorHAnsi"/>
-          <w:sz w:val="24"/>
-          <w:szCs w:val="36"/>
-        </w:rPr>
-      </w:pPr>
-    </w:p>
-    <w:p>
-      <w:pPr>
-        <w:rPr>
-          <w:rFonts w:ascii="Helvetica" w:hAnsi="Helvetica" w:cstheme="minorHAnsi"/>
-          <w:sz w:val="24"/>
-          <w:szCs w:val="36"/>
-        </w:rPr>
-      </w:pPr>
-    </w:p>
-    <w:p>
-      <w:pPr>
-        <w:rPr>
-          <w:rFonts w:ascii="Helvetica" w:hAnsi="Helvetica" w:cstheme="minorHAnsi"/>
-          <w:sz w:val="24"/>
-          <w:szCs w:val="36"/>
-        </w:rPr>
-      </w:pPr>
-    </w:p>
-    <w:p>
-      <w:pPr>
-        <w:rPr>
-          <w:rFonts w:ascii="Helvetica" w:hAnsi="Helvetica" w:cstheme="minorHAnsi"/>
-          <w:sz w:val="24"/>
-          <w:szCs w:val="36"/>
-        </w:rPr>
-      </w:pPr>
-    </w:p>
-    <w:p>
-      <w:pPr>
-        <w:rPr>
-          <w:rFonts w:ascii="Helvetica" w:hAnsi="Helvetica" w:cstheme="minorHAnsi"/>
-          <w:sz w:val="24"/>
-          <w:szCs w:val="36"/>
-        </w:rPr>
-      </w:pPr>
-    </w:p>
-    <w:p>
-      <w:pPr>
-        <w:rPr>
-          <w:rFonts w:ascii="Helvetica" w:hAnsi="Helvetica" w:cstheme="minorHAnsi"/>
-          <w:sz w:val="24"/>
-          <w:szCs w:val="36"/>
-        </w:rPr>
-      </w:pPr>
-    </w:p>
-    <w:p>
-      <w:pPr>
-        <w:rPr>
-          <w:rFonts w:ascii="Helvetica" w:hAnsi="Helvetica" w:cstheme="minorHAnsi"/>
-          <w:sz w:val="24"/>
-          <w:szCs w:val="36"/>
-        </w:rPr>
-      </w:pPr>
-    </w:p>
-    <w:p>
-      <w:pPr>
-        <w:rPr>
-          <w:rFonts w:ascii="Helvetica" w:hAnsi="Helvetica" w:cstheme="minorHAnsi"/>
-          <w:sz w:val="24"/>
-          <w:szCs w:val="36"/>
-        </w:rPr>
-      </w:pPr>
-    </w:p>
-    <w:p>
-      <w:pPr>
-        <w:rPr>
-          <w:rFonts w:ascii="Helvetica" w:hAnsi="Helvetica" w:cstheme="minorHAnsi"/>
-          <w:sz w:val="24"/>
-          <w:szCs w:val="36"/>
-        </w:rPr>
-      </w:pPr>
-    </w:p>
-    <w:p>
-      <w:pPr>
-        <w:rPr>
-          <w:rFonts w:ascii="Helvetica" w:hAnsi="Helvetica" w:cstheme="minorHAnsi"/>
-          <w:sz w:val="24"/>
-          <w:szCs w:val="36"/>
-        </w:rPr>
-      </w:pPr>
-    </w:p>
-    <w:p>
-      <w:pPr>
-        <w:rPr>
-          <w:rFonts w:ascii="Helvetica" w:hAnsi="Helvetica" w:cstheme="minorHAnsi"/>
-          <w:sz w:val="24"/>
-          <w:szCs w:val="36"/>
-        </w:rPr>
-      </w:pPr>
-    </w:p>
-    <w:p>
-      <w:pPr>
-        <w:rPr>
-          <w:rFonts w:ascii="Helvetica" w:hAnsi="Helvetica" w:cstheme="minorHAnsi"/>
-          <w:sz w:val="24"/>
-          <w:szCs w:val="36"/>
-        </w:rPr>
-      </w:pPr>
-    </w:p>
-    <w:p>
-      <w:pPr>
-        <w:rPr>
-          <w:rFonts w:ascii="Helvetica" w:hAnsi="Helvetica" w:cstheme="minorHAnsi"/>
-          <w:sz w:val="24"/>
-          <w:szCs w:val="36"/>
-        </w:rPr>
-      </w:pPr>
-    </w:p>
-    <w:p>
-      <w:pPr>
-        <w:rPr>
-          <w:rFonts w:ascii="Helvetica" w:hAnsi="Helvetica" w:cstheme="minorHAnsi"/>
-          <w:sz w:val="24"/>
-          <w:szCs w:val="36"/>
-        </w:rPr>
-      </w:pPr>
-    </w:p>
-    <w:p>
-      <w:pPr>
+      </w:pPr>
+      <w:r>
         <w:rPr>
           <w:rFonts w:ascii="Helvetica" w:hAnsi="Helvetica" w:cs="Helvetica"/>
           <w:sz w:val="36"/>
           <w:szCs w:val="36"/>
         </w:rPr>
-      </w:pPr>
+        <w:lastRenderedPageBreak/>
+        <w:t>Desmond Poon</w:t>
+      </w:r>
       <w:r>
         <w:rPr>
           <w:rFonts w:ascii="Helvetica" w:hAnsi="Helvetica" w:cs="Helvetica"/>
           <w:sz w:val="36"/>
           <w:szCs w:val="36"/>
         </w:rPr>
-        <w:lastRenderedPageBreak/>
-        <w:t>Desmond Poon</w:t>
+        <w:t>: Student</w:t>
       </w:r>
     </w:p>
     <w:p>
@@ -748,7 +512,25 @@
           <w:sz w:val="24"/>
           <w:szCs w:val="24"/>
         </w:rPr>
-        <w:t>Loves to play classic video games like Pokemon, Mario Kart, Legend of Zelda, etc.</w:t>
+        <w:t xml:space="preserve">Loves to play classic video games like </w:t>
+      </w:r>
+      <w:proofErr w:type="spellStart"/>
+      <w:r>
+        <w:rPr>
+          <w:rFonts w:ascii="Helvetica" w:hAnsi="Helvetica" w:cs="Helvetica"/>
+          <w:sz w:val="24"/>
+          <w:szCs w:val="24"/>
+        </w:rPr>
+        <w:t>Pokemon</w:t>
+      </w:r>
+      <w:proofErr w:type="spellEnd"/>
+      <w:r>
+        <w:rPr>
+          <w:rFonts w:ascii="Helvetica" w:hAnsi="Helvetica" w:cs="Helvetica"/>
+          <w:sz w:val="24"/>
+          <w:szCs w:val="24"/>
+        </w:rPr>
+        <w:t>, Mario Kart, Legend of Zelda, etc.</w:t>
       </w:r>
     </w:p>
     <w:p>
@@ -840,7 +622,25 @@
           <w:sz w:val="24"/>
           <w:szCs w:val="24"/>
         </w:rPr>
-        <w:t>Very familiar with various apps such as Facebook, Google Drive, Dropbox, etc.</w:t>
+        <w:t xml:space="preserve">Very familiar with various apps such as Facebook, Google Drive, </w:t>
+      </w:r>
+      <w:proofErr w:type="spellStart"/>
+      <w:r>
+        <w:rPr>
+          <w:rFonts w:ascii="Helvetica" w:hAnsi="Helvetica" w:cs="Helvetica"/>
+          <w:sz w:val="24"/>
+          <w:szCs w:val="24"/>
+        </w:rPr>
+        <w:t>Dropbox</w:t>
+      </w:r>
+      <w:proofErr w:type="spellEnd"/>
+      <w:r>
+        <w:rPr>
+          <w:rFonts w:ascii="Helvetica" w:hAnsi="Helvetica" w:cs="Helvetica"/>
+          <w:sz w:val="24"/>
+          <w:szCs w:val="24"/>
+        </w:rPr>
+        <w:t>, etc.</w:t>
       </w:r>
       <w:r>
         <w:rPr>
@@ -902,116 +702,67 @@
           <w:sz w:val="24"/>
           <w:szCs w:val="24"/>
         </w:rPr>
-        <w:t>Enjoys statistics but feels that some courses are rather dry (i.e boring)</w:t>
-      </w:r>
-    </w:p>
-    <w:p>
-      <w:pPr>
-        <w:spacing w:line="480" w:lineRule="auto"/>
-        <w:rPr>
-          <w:rFonts w:ascii="Helvetica" w:hAnsi="Helvetica" w:cs="Helvetica"/>
-          <w:sz w:val="24"/>
-          <w:szCs w:val="24"/>
-        </w:rPr>
-      </w:pPr>
-    </w:p>
-    <w:p>
-      <w:pPr>
-        <w:spacing w:line="480" w:lineRule="auto"/>
-        <w:rPr>
-          <w:rFonts w:ascii="Helvetica" w:hAnsi="Helvetica" w:cs="Helvetica"/>
-          <w:sz w:val="24"/>
-          <w:szCs w:val="24"/>
-        </w:rPr>
-      </w:pPr>
-    </w:p>
-    <w:p>
-      <w:pPr>
-        <w:spacing w:line="480" w:lineRule="auto"/>
-        <w:rPr>
-          <w:rFonts w:ascii="Helvetica" w:hAnsi="Helvetica" w:cs="Helvetica"/>
-          <w:sz w:val="24"/>
-          <w:szCs w:val="24"/>
-        </w:rPr>
-      </w:pPr>
-    </w:p>
-    <w:p>
-      <w:pPr>
-        <w:spacing w:line="480" w:lineRule="auto"/>
-        <w:rPr>
-          <w:rFonts w:ascii="Helvetica" w:hAnsi="Helvetica" w:cs="Helvetica"/>
-          <w:sz w:val="24"/>
-          <w:szCs w:val="24"/>
-        </w:rPr>
-      </w:pPr>
-    </w:p>
-    <w:p>
-      <w:pPr>
-        <w:spacing w:line="480" w:lineRule="auto"/>
-        <w:rPr>
-          <w:rFonts w:ascii="Helvetica" w:hAnsi="Helvetica" w:cs="Helvetica"/>
-          <w:sz w:val="24"/>
-          <w:szCs w:val="24"/>
-        </w:rPr>
-      </w:pPr>
-    </w:p>
-    <w:p>
-      <w:pPr>
-        <w:spacing w:line="480" w:lineRule="auto"/>
-        <w:rPr>
-          <w:rFonts w:ascii="Helvetica" w:hAnsi="Helvetica" w:cs="Helvetica"/>
-          <w:sz w:val="24"/>
-          <w:szCs w:val="24"/>
-        </w:rPr>
-      </w:pPr>
-    </w:p>
-    <w:p>
-      <w:pPr>
-        <w:spacing w:line="480" w:lineRule="auto"/>
-        <w:rPr>
-          <w:rFonts w:ascii="Helvetica" w:hAnsi="Helvetica" w:cs="Helvetica"/>
-          <w:sz w:val="24"/>
-          <w:szCs w:val="24"/>
-        </w:rPr>
-      </w:pPr>
-    </w:p>
-    <w:p>
-      <w:pPr>
-        <w:spacing w:line="480" w:lineRule="auto"/>
-        <w:rPr>
-          <w:rFonts w:ascii="Helvetica" w:hAnsi="Helvetica" w:cs="Helvetica"/>
-          <w:sz w:val="24"/>
-          <w:szCs w:val="24"/>
-        </w:rPr>
-      </w:pPr>
-    </w:p>
-    <w:p>
-      <w:pPr>
-        <w:spacing w:line="480" w:lineRule="auto"/>
-        <w:rPr>
-          <w:rFonts w:ascii="Helvetica" w:hAnsi="Helvetica" w:cs="Helvetica"/>
-          <w:sz w:val="24"/>
-          <w:szCs w:val="24"/>
-        </w:rPr>
-      </w:pPr>
-    </w:p>
-    <w:p>
-      <w:pPr>
-        <w:spacing w:line="240" w:lineRule="auto"/>
+        <w:t>Enjoys statistics but feels that some courses are rather dry (</w:t>
+      </w:r>
+      <w:proofErr w:type="spellStart"/>
+      <w:r>
+        <w:rPr>
+          <w:rFonts w:ascii="Helvetica" w:hAnsi="Helvetica" w:cs="Helvetica"/>
+          <w:sz w:val="24"/>
+          <w:szCs w:val="24"/>
+        </w:rPr>
+        <w:t>i.e</w:t>
+      </w:r>
+      <w:proofErr w:type="spellEnd"/>
+      <w:r>
+        <w:rPr>
+          <w:rFonts w:ascii="Helvetica" w:hAnsi="Helvetica" w:cs="Helvetica"/>
+          <w:sz w:val="24"/>
+          <w:szCs w:val="24"/>
+        </w:rPr>
+        <w:t xml:space="preserve"> boring)</w:t>
+      </w:r>
+      <w:r>
+        <w:rPr>
+          <w:rFonts w:ascii="Helvetica" w:hAnsi="Helvetica" w:cs="Helvetica"/>
+          <w:sz w:val="24"/>
+          <w:szCs w:val="24"/>
+        </w:rPr>
+        <w:t xml:space="preserve"> </w:t>
+      </w:r>
+      <w:r>
+        <w:rPr>
+          <w:rFonts w:ascii="Helvetica" w:hAnsi="Helvetica" w:cs="Helvetica"/>
+          <w:sz w:val="24"/>
+          <w:szCs w:val="24"/>
+        </w:rPr>
+        <w:br w:type="page"/>
+      </w:r>
+    </w:p>
+    <w:p>
+      <w:pPr>
+        <w:rPr>
+          <w:rFonts w:ascii="Helvetica" w:hAnsi="Helvetica" w:cs="Helvetica"/>
+          <w:sz w:val="24"/>
+          <w:szCs w:val="24"/>
+        </w:rPr>
+      </w:pPr>
+      <w:r>
         <w:rPr>
           <w:rFonts w:ascii="Helvetica" w:hAnsi="Helvetica" w:cs="Helvetica"/>
           <w:sz w:val="36"/>
           <w:szCs w:val="36"/>
         </w:rPr>
-      </w:pPr>
+        <w:lastRenderedPageBreak/>
+        <w:t>Brian Lau</w:t>
+      </w:r>
       <w:r>
         <w:rPr>
           <w:rFonts w:ascii="Helvetica" w:hAnsi="Helvetica" w:cs="Helvetica"/>
           <w:sz w:val="36"/>
           <w:szCs w:val="36"/>
         </w:rPr>
-        <w:lastRenderedPageBreak/>
-        <w:t>Brian Lau</w:t>
+        <w:t>: Student</w:t>
       </w:r>
     </w:p>
     <w:p>
@@ -1065,7 +816,59 @@
           <w:sz w:val="24"/>
           <w:szCs w:val="28"/>
         </w:rPr>
-        <w:t xml:space="preserve"> personality. Will usually still complete assignments given to him, but is prone to putting them off in favor of video games. Is a fan of competitive first-person shooter games (e.g Counter Strike, Overwatch, Rainbow Six Siege)</w:t>
+        <w:t xml:space="preserve"> personality. Will usually still complete assignments given to him, but is prone to putting them off in </w:t>
+      </w:r>
+      <w:r>
+        <w:rPr>
+          <w:rFonts w:ascii="Helvetica" w:hAnsi="Helvetica" w:cs="Helvetica"/>
+          <w:sz w:val="24"/>
+          <w:szCs w:val="28"/>
+        </w:rPr>
+        <w:t>favour</w:t>
+      </w:r>
+      <w:r>
+        <w:rPr>
+          <w:rFonts w:ascii="Helvetica" w:hAnsi="Helvetica" w:cs="Helvetica"/>
+          <w:sz w:val="24"/>
+          <w:szCs w:val="28"/>
+        </w:rPr>
+        <w:t xml:space="preserve"> of video games. Is a fan of competitive first-person shooter games (</w:t>
+      </w:r>
+      <w:proofErr w:type="spellStart"/>
+      <w:r>
+        <w:rPr>
+          <w:rFonts w:ascii="Helvetica" w:hAnsi="Helvetica" w:cs="Helvetica"/>
+          <w:sz w:val="24"/>
+          <w:szCs w:val="28"/>
+        </w:rPr>
+        <w:t>e.g</w:t>
+      </w:r>
+      <w:proofErr w:type="spellEnd"/>
+      <w:r>
+        <w:rPr>
+          <w:rFonts w:ascii="Helvetica" w:hAnsi="Helvetica" w:cs="Helvetica"/>
+          <w:sz w:val="24"/>
+          <w:szCs w:val="28"/>
+        </w:rPr>
+        <w:t xml:space="preserve"> Counter Strike, </w:t>
+      </w:r>
+      <w:proofErr w:type="spellStart"/>
+      <w:r>
+        <w:rPr>
+          <w:rFonts w:ascii="Helvetica" w:hAnsi="Helvetica" w:cs="Helvetica"/>
+          <w:sz w:val="24"/>
+          <w:szCs w:val="28"/>
+        </w:rPr>
+        <w:t>Overwatch</w:t>
+      </w:r>
+      <w:proofErr w:type="spellEnd"/>
+      <w:r>
+        <w:rPr>
+          <w:rFonts w:ascii="Helvetica" w:hAnsi="Helvetica" w:cs="Helvetica"/>
+          <w:sz w:val="24"/>
+          <w:szCs w:val="28"/>
+        </w:rPr>
+        <w:t>, Rainbow Six Siege)</w:t>
       </w:r>
     </w:p>
     <w:p>
@@ -1182,93 +985,20 @@
         </w:rPr>
         <w:t>Needs to take a Statistics course for an elective, and like most university students, he doesn’t care too much about his elective courses</w:t>
       </w:r>
-    </w:p>
-    <w:p>
-      <w:pPr>
-        <w:spacing w:line="480" w:lineRule="auto"/>
-        <w:rPr>
-          <w:rFonts w:ascii="Helvetica" w:hAnsi="Helvetica" w:cs="Helvetica"/>
-          <w:sz w:val="24"/>
-          <w:szCs w:val="28"/>
-        </w:rPr>
-      </w:pPr>
-    </w:p>
-    <w:p>
-      <w:pPr>
-        <w:spacing w:line="480" w:lineRule="auto"/>
-        <w:rPr>
-          <w:rFonts w:ascii="Helvetica" w:hAnsi="Helvetica" w:cs="Helvetica"/>
-          <w:sz w:val="24"/>
-          <w:szCs w:val="28"/>
-        </w:rPr>
-      </w:pPr>
-    </w:p>
-    <w:p>
-      <w:pPr>
-        <w:spacing w:line="480" w:lineRule="auto"/>
-        <w:rPr>
-          <w:rFonts w:ascii="Helvetica" w:hAnsi="Helvetica" w:cs="Helvetica"/>
-          <w:sz w:val="24"/>
-          <w:szCs w:val="28"/>
-        </w:rPr>
-      </w:pPr>
-    </w:p>
-    <w:p>
-      <w:pPr>
-        <w:spacing w:line="480" w:lineRule="auto"/>
-        <w:rPr>
-          <w:rFonts w:ascii="Helvetica" w:hAnsi="Helvetica" w:cs="Helvetica"/>
-          <w:sz w:val="24"/>
-          <w:szCs w:val="28"/>
-        </w:rPr>
-      </w:pPr>
-    </w:p>
-    <w:p>
-      <w:pPr>
-        <w:spacing w:line="480" w:lineRule="auto"/>
-        <w:rPr>
-          <w:rFonts w:ascii="Helvetica" w:hAnsi="Helvetica" w:cs="Helvetica"/>
-          <w:sz w:val="24"/>
-          <w:szCs w:val="28"/>
-        </w:rPr>
-      </w:pPr>
-    </w:p>
-    <w:p>
-      <w:pPr>
-        <w:spacing w:line="480" w:lineRule="auto"/>
-        <w:rPr>
-          <w:rFonts w:ascii="Helvetica" w:hAnsi="Helvetica" w:cs="Helvetica"/>
-          <w:sz w:val="24"/>
-          <w:szCs w:val="28"/>
-        </w:rPr>
-      </w:pPr>
-    </w:p>
-    <w:p>
-      <w:pPr>
-        <w:spacing w:line="480" w:lineRule="auto"/>
-        <w:rPr>
-          <w:rFonts w:ascii="Helvetica" w:hAnsi="Helvetica" w:cs="Helvetica"/>
-          <w:sz w:val="24"/>
-          <w:szCs w:val="28"/>
-        </w:rPr>
-      </w:pPr>
-    </w:p>
-    <w:p>
-      <w:pPr>
-        <w:spacing w:line="480" w:lineRule="auto"/>
-        <w:rPr>
-          <w:rFonts w:ascii="Helvetica" w:hAnsi="Helvetica" w:cs="Helvetica"/>
-          <w:sz w:val="24"/>
-          <w:szCs w:val="28"/>
-        </w:rPr>
-      </w:pPr>
-    </w:p>
-    <w:p>
-      <w:pPr>
-        <w:spacing w:line="240" w:lineRule="auto"/>
-        <w:rPr>
-          <w:rFonts w:ascii="Helvetica" w:hAnsi="Helvetica" w:cs="Helvetica"/>
-          <w:sz w:val="36"/>
+      <w:r>
+        <w:rPr>
+          <w:rFonts w:ascii="Helvetica" w:hAnsi="Helvetica" w:cs="Helvetica"/>
+          <w:sz w:val="24"/>
+          <w:szCs w:val="28"/>
+        </w:rPr>
+        <w:br w:type="page"/>
+      </w:r>
+    </w:p>
+    <w:p>
+      <w:pPr>
+        <w:rPr>
+          <w:rFonts w:ascii="Helvetica" w:hAnsi="Helvetica" w:cs="Helvetica"/>
+          <w:sz w:val="24"/>
           <w:szCs w:val="28"/>
         </w:rPr>
       </w:pPr>
@@ -1281,6 +1011,14 @@
         <w:lastRenderedPageBreak/>
         <w:t>Ruby Hayden</w:t>
       </w:r>
+      <w:r>
+        <w:rPr>
+          <w:rFonts w:ascii="Helvetica" w:hAnsi="Helvetica" w:cs="Helvetica"/>
+          <w:sz w:val="36"/>
+          <w:szCs w:val="28"/>
+        </w:rPr>
+        <w:t>: TA</w:t>
+      </w:r>
     </w:p>
     <w:p>
       <w:pPr>
@@ -1425,11 +1163,29 @@
           <w:sz w:val="24"/>
           <w:szCs w:val="28"/>
         </w:rPr>
-        <w:t>Is TA for STAB22. As a TA, she is responsible for marking and posting marks for her tutorials.</w:t>
+        <w:t xml:space="preserve">Is TA for </w:t>
+      </w:r>
+      <w:proofErr w:type="gramStart"/>
+      <w:r>
+        <w:rPr>
+          <w:rFonts w:ascii="Helvetica" w:hAnsi="Helvetica" w:cs="Helvetica"/>
+          <w:sz w:val="24"/>
+          <w:szCs w:val="28"/>
+        </w:rPr>
+        <w:t>STAB22.</w:t>
+      </w:r>
+      <w:proofErr w:type="gramEnd"/>
+      <w:r>
+        <w:rPr>
+          <w:rFonts w:ascii="Helvetica" w:hAnsi="Helvetica" w:cs="Helvetica"/>
+          <w:sz w:val="24"/>
+          <w:szCs w:val="28"/>
+        </w:rPr>
+        <w:t xml:space="preserve"> As a TA, she is responsible for marking and posting marks for her tutorials.</w:t>
       </w:r>
     </w:p>
     <w:sectPr>
-      <w:headerReference w:type="default" r:id="rId7"/>
+      <w:headerReference w:type="default" r:id="rId8"/>
       <w:pgSz w:w="12240" w:h="15840"/>
       <w:pgMar w:top="1440" w:right="1440" w:bottom="1440" w:left="1440" w:header="708" w:footer="708" w:gutter="0"/>
       <w:cols w:space="708"/>
@@ -1440,7 +1196,7 @@
 </file>
 
 <file path=word/endnotes.xml><?xml version="1.0" encoding="utf-8"?>
-<w:endnotes xmlns:wpc="http://schemas.microsoft.com/office/word/2010/wordprocessingCanvas" xmlns:cx="http://schemas.microsoft.com/office/drawing/2014/chartex" xmlns:cx1="http://schemas.microsoft.com/office/drawing/2015/9/8/chartex" xmlns:cx2="http://schemas.microsoft.com/office/drawing/2015/10/21/chartex" xmlns:cx3="http://schemas.microsoft.com/office/drawing/2016/5/9/chartex" xmlns:cx4="http://schemas.microsoft.com/office/drawing/2016/5/10/chartex" xmlns:cx5="http://schemas.microsoft.com/office/drawing/2016/5/11/chartex" xmlns:cx6="http://schemas.microsoft.com/office/drawing/2016/5/12/chartex" xmlns:cx7="http://schemas.microsoft.com/office/drawing/2016/5/13/chartex" xmlns:cx8="http://schemas.microsoft.com/office/drawing/2016/5/14/chartex" xmlns:mc="http://schemas.openxmlformats.org/markup-compatibility/2006" xmlns:aink="http://schemas.microsoft.com/office/drawing/2016/ink" xmlns:am3d="http://schemas.microsoft.com/office/drawing/2017/model3d" xmlns:o="urn:schemas-microsoft-com:office:office" xmlns:r="http://schemas.openxmlformats.org/officeDocument/2006/relationships" xmlns:m="http://schemas.openxmlformats.org/officeDocument/2006/math" xmlns:v="urn:schemas-microsoft-com:vml" xmlns:wp14="http://schemas.microsoft.com/office/word/2010/wordprocessingDrawing" xmlns:wp="http://schemas.openxmlformats.org/drawingml/2006/wordprocessingDrawing" xmlns:w10="urn:schemas-microsoft-com:office:word" xmlns:w="http://schemas.openxmlformats.org/wordprocessingml/2006/main" xmlns:w14="http://schemas.microsoft.com/office/word/2010/wordml" xmlns:w15="http://schemas.microsoft.com/office/word/2012/wordml" xmlns:w16cid="http://schemas.microsoft.com/office/word/2016/wordml/cid" xmlns:w16se="http://schemas.microsoft.com/office/word/2015/wordml/symex" xmlns:wpg="http://schemas.microsoft.com/office/word/2010/wordprocessingGroup" xmlns:wpi="http://schemas.microsoft.com/office/word/2010/wordprocessingInk" xmlns:wne="http://schemas.microsoft.com/office/word/2006/wordml" xmlns:wps="http://schemas.microsoft.com/office/word/2010/wordprocessingShape" mc:Ignorable="w14 w15 w16se w16cid wp14">
+<w:endnotes xmlns:wpc="http://schemas.microsoft.com/office/word/2010/wordprocessingCanvas" xmlns:mc="http://schemas.openxmlformats.org/markup-compatibility/2006" xmlns:o="urn:schemas-microsoft-com:office:office" xmlns:r="http://schemas.openxmlformats.org/officeDocument/2006/relationships" xmlns:m="http://schemas.openxmlformats.org/officeDocument/2006/math" xmlns:v="urn:schemas-microsoft-com:vml" xmlns:wp14="http://schemas.microsoft.com/office/word/2010/wordprocessingDrawing" xmlns:wp="http://schemas.openxmlformats.org/drawingml/2006/wordprocessingDrawing" xmlns:w10="urn:schemas-microsoft-com:office:word" xmlns:w="http://schemas.openxmlformats.org/wordprocessingml/2006/main" xmlns:w14="http://schemas.microsoft.com/office/word/2010/wordml" xmlns:wpg="http://schemas.microsoft.com/office/word/2010/wordprocessingGroup" xmlns:wpi="http://schemas.microsoft.com/office/word/2010/wordprocessingInk" xmlns:wne="http://schemas.microsoft.com/office/word/2006/wordml" xmlns:wps="http://schemas.microsoft.com/office/word/2010/wordprocessingShape" mc:Ignorable="w14 wp14">
   <w:endnote w:type="separator" w:id="-1">
     <w:p>
       <w:pPr>
@@ -1465,7 +1221,7 @@
 </file>
 
 <file path=word/footnotes.xml><?xml version="1.0" encoding="utf-8"?>
-<w:footnotes xmlns:wpc="http://schemas.microsoft.com/office/word/2010/wordprocessingCanvas" xmlns:cx="http://schemas.microsoft.com/office/drawing/2014/chartex" xmlns:cx1="http://schemas.microsoft.com/office/drawing/2015/9/8/chartex" xmlns:cx2="http://schemas.microsoft.com/office/drawing/2015/10/21/chartex" xmlns:cx3="http://schemas.microsoft.com/office/drawing/2016/5/9/chartex" xmlns:cx4="http://schemas.microsoft.com/office/drawing/2016/5/10/chartex" xmlns:cx5="http://schemas.microsoft.com/office/drawing/2016/5/11/chartex" xmlns:cx6="http://schemas.microsoft.com/office/drawing/2016/5/12/chartex" xmlns:cx7="http://schemas.microsoft.com/office/drawing/2016/5/13/chartex" xmlns:cx8="http://schemas.microsoft.com/office/drawing/2016/5/14/chartex" xmlns:mc="http://schemas.openxmlformats.org/markup-compatibility/2006" xmlns:aink="http://schemas.microsoft.com/office/drawing/2016/ink" xmlns:am3d="http://schemas.microsoft.com/office/drawing/2017/model3d" xmlns:o="urn:schemas-microsoft-com:office:office" xmlns:r="http://schemas.openxmlformats.org/officeDocument/2006/relationships" xmlns:m="http://schemas.openxmlformats.org/officeDocument/2006/math" xmlns:v="urn:schemas-microsoft-com:vml" xmlns:wp14="http://schemas.microsoft.com/office/word/2010/wordprocessingDrawing" xmlns:wp="http://schemas.openxmlformats.org/drawingml/2006/wordprocessingDrawing" xmlns:w10="urn:schemas-microsoft-com:office:word" xmlns:w="http://schemas.openxmlformats.org/wordprocessingml/2006/main" xmlns:w14="http://schemas.microsoft.com/office/word/2010/wordml" xmlns:w15="http://schemas.microsoft.com/office/word/2012/wordml" xmlns:w16cid="http://schemas.microsoft.com/office/word/2016/wordml/cid" xmlns:w16se="http://schemas.microsoft.com/office/word/2015/wordml/symex" xmlns:wpg="http://schemas.microsoft.com/office/word/2010/wordprocessingGroup" xmlns:wpi="http://schemas.microsoft.com/office/word/2010/wordprocessingInk" xmlns:wne="http://schemas.microsoft.com/office/word/2006/wordml" xmlns:wps="http://schemas.microsoft.com/office/word/2010/wordprocessingShape" mc:Ignorable="w14 w15 w16se w16cid wp14">
+<w:footnotes xmlns:wpc="http://schemas.microsoft.com/office/word/2010/wordprocessingCanvas" xmlns:mc="http://schemas.openxmlformats.org/markup-compatibility/2006" xmlns:o="urn:schemas-microsoft-com:office:office" xmlns:r="http://schemas.openxmlformats.org/officeDocument/2006/relationships" xmlns:m="http://schemas.openxmlformats.org/officeDocument/2006/math" xmlns:v="urn:schemas-microsoft-com:vml" xmlns:wp14="http://schemas.microsoft.com/office/word/2010/wordprocessingDrawing" xmlns:wp="http://schemas.openxmlformats.org/drawingml/2006/wordprocessingDrawing" xmlns:w10="urn:schemas-microsoft-com:office:word" xmlns:w="http://schemas.openxmlformats.org/wordprocessingml/2006/main" xmlns:w14="http://schemas.microsoft.com/office/word/2010/wordml" xmlns:wpg="http://schemas.microsoft.com/office/word/2010/wordprocessingGroup" xmlns:wpi="http://schemas.microsoft.com/office/word/2010/wordprocessingInk" xmlns:wne="http://schemas.microsoft.com/office/word/2006/wordml" xmlns:wps="http://schemas.microsoft.com/office/word/2010/wordprocessingShape" mc:Ignorable="w14 wp14">
   <w:footnote w:type="separator" w:id="-1">
     <w:p>
       <w:pPr>
@@ -1490,7 +1246,7 @@
 </file>
 
 <file path=word/header1.xml><?xml version="1.0" encoding="utf-8"?>
-<w:hdr xmlns:wpc="http://schemas.microsoft.com/office/word/2010/wordprocessingCanvas" xmlns:cx="http://schemas.microsoft.com/office/drawing/2014/chartex" xmlns:cx1="http://schemas.microsoft.com/office/drawing/2015/9/8/chartex" xmlns:cx2="http://schemas.microsoft.com/office/drawing/2015/10/21/chartex" xmlns:cx3="http://schemas.microsoft.com/office/drawing/2016/5/9/chartex" xmlns:cx4="http://schemas.microsoft.com/office/drawing/2016/5/10/chartex" xmlns:cx5="http://schemas.microsoft.com/office/drawing/2016/5/11/chartex" xmlns:cx6="http://schemas.microsoft.com/office/drawing/2016/5/12/chartex" xmlns:cx7="http://schemas.microsoft.com/office/drawing/2016/5/13/chartex" xmlns:cx8="http://schemas.microsoft.com/office/drawing/2016/5/14/chartex" xmlns:mc="http://schemas.openxmlformats.org/markup-compatibility/2006" xmlns:aink="http://schemas.microsoft.com/office/drawing/2016/ink" xmlns:am3d="http://schemas.microsoft.com/office/drawing/2017/model3d" xmlns:o="urn:schemas-microsoft-com:office:office" xmlns:r="http://schemas.openxmlformats.org/officeDocument/2006/relationships" xmlns:m="http://schemas.openxmlformats.org/officeDocument/2006/math" xmlns:v="urn:schemas-microsoft-com:vml" xmlns:wp14="http://schemas.microsoft.com/office/word/2010/wordprocessingDrawing" xmlns:wp="http://schemas.openxmlformats.org/drawingml/2006/wordprocessingDrawing" xmlns:w10="urn:schemas-microsoft-com:office:word" xmlns:w="http://schemas.openxmlformats.org/wordprocessingml/2006/main" xmlns:w14="http://schemas.microsoft.com/office/word/2010/wordml" xmlns:w15="http://schemas.microsoft.com/office/word/2012/wordml" xmlns:w16cid="http://schemas.microsoft.com/office/word/2016/wordml/cid" xmlns:w16se="http://schemas.microsoft.com/office/word/2015/wordml/symex" xmlns:wpg="http://schemas.microsoft.com/office/word/2010/wordprocessingGroup" xmlns:wpi="http://schemas.microsoft.com/office/word/2010/wordprocessingInk" xmlns:wne="http://schemas.microsoft.com/office/word/2006/wordml" xmlns:wps="http://schemas.microsoft.com/office/word/2010/wordprocessingShape" mc:Ignorable="w14 w15 w16se w16cid wp14">
+<w:hdr xmlns:wpc="http://schemas.microsoft.com/office/word/2010/wordprocessingCanvas" xmlns:mc="http://schemas.openxmlformats.org/markup-compatibility/2006" xmlns:o="urn:schemas-microsoft-com:office:office" xmlns:r="http://schemas.openxmlformats.org/officeDocument/2006/relationships" xmlns:m="http://schemas.openxmlformats.org/officeDocument/2006/math" xmlns:v="urn:schemas-microsoft-com:vml" xmlns:wp14="http://schemas.microsoft.com/office/word/2010/wordprocessingDrawing" xmlns:wp="http://schemas.openxmlformats.org/drawingml/2006/wordprocessingDrawing" xmlns:w10="urn:schemas-microsoft-com:office:word" xmlns:w="http://schemas.openxmlformats.org/wordprocessingml/2006/main" xmlns:w14="http://schemas.microsoft.com/office/word/2010/wordml" xmlns:wpg="http://schemas.microsoft.com/office/word/2010/wordprocessingGroup" xmlns:wpi="http://schemas.microsoft.com/office/word/2010/wordprocessingInk" xmlns:wne="http://schemas.microsoft.com/office/word/2006/wordml" xmlns:wps="http://schemas.microsoft.com/office/word/2010/wordprocessingShape" mc:Ignorable="w14 wp14">
   <w:sdt>
     <w:sdtPr>
       <w:id w:val="371432375"/>
@@ -1523,7 +1279,7 @@
           <w:rPr>
             <w:noProof/>
           </w:rPr>
-          <w:t>1</w:t>
+          <w:t>2</w:t>
         </w:r>
         <w:r>
           <w:rPr>
@@ -1543,8 +1299,8 @@
 </file>
 
 <file path=word/numbering.xml><?xml version="1.0" encoding="utf-8"?>
-<w:numbering xmlns:wpc="http://schemas.microsoft.com/office/word/2010/wordprocessingCanvas" xmlns:cx="http://schemas.microsoft.com/office/drawing/2014/chartex" xmlns:cx1="http://schemas.microsoft.com/office/drawing/2015/9/8/chartex" xmlns:cx2="http://schemas.microsoft.com/office/drawing/2015/10/21/chartex" xmlns:cx3="http://schemas.microsoft.com/office/drawing/2016/5/9/chartex" xmlns:cx4="http://schemas.microsoft.com/office/drawing/2016/5/10/chartex" xmlns:cx5="http://schemas.microsoft.com/office/drawing/2016/5/11/chartex" xmlns:cx6="http://schemas.microsoft.com/office/drawing/2016/5/12/chartex" xmlns:cx7="http://schemas.microsoft.com/office/drawing/2016/5/13/chartex" xmlns:cx8="http://schemas.microsoft.com/office/drawing/2016/5/14/chartex" xmlns:mc="http://schemas.openxmlformats.org/markup-compatibility/2006" xmlns:aink="http://schemas.microsoft.com/office/drawing/2016/ink" xmlns:am3d="http://schemas.microsoft.com/office/drawing/2017/model3d" xmlns:o="urn:schemas-microsoft-com:office:office" xmlns:r="http://schemas.openxmlformats.org/officeDocument/2006/relationships" xmlns:m="http://schemas.openxmlformats.org/officeDocument/2006/math" xmlns:v="urn:schemas-microsoft-com:vml" xmlns:wp14="http://schemas.microsoft.com/office/word/2010/wordprocessingDrawing" xmlns:wp="http://schemas.openxmlformats.org/drawingml/2006/wordprocessingDrawing" xmlns:w10="urn:schemas-microsoft-com:office:word" xmlns:w="http://schemas.openxmlformats.org/wordprocessingml/2006/main" xmlns:w14="http://schemas.microsoft.com/office/word/2010/wordml" xmlns:w15="http://schemas.microsoft.com/office/word/2012/wordml" xmlns:w16cid="http://schemas.microsoft.com/office/word/2016/wordml/cid" xmlns:w16se="http://schemas.microsoft.com/office/word/2015/wordml/symex" xmlns:wpg="http://schemas.microsoft.com/office/word/2010/wordprocessingGroup" xmlns:wpi="http://schemas.microsoft.com/office/word/2010/wordprocessingInk" xmlns:wne="http://schemas.microsoft.com/office/word/2006/wordml" xmlns:wps="http://schemas.microsoft.com/office/word/2010/wordprocessingShape" mc:Ignorable="w14 w15 w16se w16cid wp14">
-  <w:abstractNum w:abstractNumId="0" w15:restartNumberingAfterBreak="0">
+<w:numbering xmlns:wpc="http://schemas.microsoft.com/office/word/2010/wordprocessingCanvas" xmlns:mc="http://schemas.openxmlformats.org/markup-compatibility/2006" xmlns:o="urn:schemas-microsoft-com:office:office" xmlns:r="http://schemas.openxmlformats.org/officeDocument/2006/relationships" xmlns:m="http://schemas.openxmlformats.org/officeDocument/2006/math" xmlns:v="urn:schemas-microsoft-com:vml" xmlns:wp14="http://schemas.microsoft.com/office/word/2010/wordprocessingDrawing" xmlns:wp="http://schemas.openxmlformats.org/drawingml/2006/wordprocessingDrawing" xmlns:w10="urn:schemas-microsoft-com:office:word" xmlns:w="http://schemas.openxmlformats.org/wordprocessingml/2006/main" xmlns:w14="http://schemas.microsoft.com/office/word/2010/wordml" xmlns:wpg="http://schemas.microsoft.com/office/word/2010/wordprocessingGroup" xmlns:wpi="http://schemas.microsoft.com/office/word/2010/wordprocessingInk" xmlns:wne="http://schemas.microsoft.com/office/word/2006/wordml" xmlns:wps="http://schemas.microsoft.com/office/word/2010/wordprocessingShape" mc:Ignorable="w14 wp14">
+  <w:abstractNum w:abstractNumId="0">
     <w:nsid w:val="234F4BFD"/>
     <w:multiLevelType w:val="hybridMultilevel"/>
     <w:tmpl w:val="F312BF60"/>
@@ -1657,7 +1413,7 @@
       </w:rPr>
     </w:lvl>
   </w:abstractNum>
-  <w:abstractNum w:abstractNumId="1" w15:restartNumberingAfterBreak="0">
+  <w:abstractNum w:abstractNumId="1">
     <w:nsid w:val="2F307524"/>
     <w:multiLevelType w:val="hybridMultilevel"/>
     <w:tmpl w:val="8A22D91A"/>
@@ -1770,7 +1526,7 @@
       </w:rPr>
     </w:lvl>
   </w:abstractNum>
-  <w:abstractNum w:abstractNumId="2" w15:restartNumberingAfterBreak="0">
+  <w:abstractNum w:abstractNumId="2">
     <w:nsid w:val="35D56229"/>
     <w:multiLevelType w:val="hybridMultilevel"/>
     <w:tmpl w:val="EF8EE32E"/>
@@ -1883,7 +1639,7 @@
       </w:rPr>
     </w:lvl>
   </w:abstractNum>
-  <w:abstractNum w:abstractNumId="3" w15:restartNumberingAfterBreak="0">
+  <w:abstractNum w:abstractNumId="3">
     <w:nsid w:val="7CC27C37"/>
     <w:multiLevelType w:val="hybridMultilevel"/>
     <w:tmpl w:val="1F1252AC"/>
@@ -2012,7 +1768,7 @@
 </file>
 
 <file path=word/styles.xml><?xml version="1.0" encoding="utf-8"?>
-<w:styles xmlns:mc="http://schemas.openxmlformats.org/markup-compatibility/2006" xmlns:r="http://schemas.openxmlformats.org/officeDocument/2006/relationships" xmlns:w="http://schemas.openxmlformats.org/wordprocessingml/2006/main" xmlns:w14="http://schemas.microsoft.com/office/word/2010/wordml" xmlns:w15="http://schemas.microsoft.com/office/word/2012/wordml" xmlns:w16cid="http://schemas.microsoft.com/office/word/2016/wordml/cid" xmlns:w16se="http://schemas.microsoft.com/office/word/2015/wordml/symex" mc:Ignorable="w14 w15 w16se w16cid">
+<w:styles xmlns:mc="http://schemas.openxmlformats.org/markup-compatibility/2006" xmlns:r="http://schemas.openxmlformats.org/officeDocument/2006/relationships" xmlns:w="http://schemas.openxmlformats.org/wordprocessingml/2006/main" xmlns:w14="http://schemas.microsoft.com/office/word/2010/wordml" mc:Ignorable="w14">
   <w:docDefaults>
     <w:rPrDefault>
       <w:rPr>
@@ -2028,382 +1784,389 @@
       </w:pPr>
     </w:pPrDefault>
   </w:docDefaults>
-  <w:latentStyles w:defLockedState="0" w:defUIPriority="99" w:defSemiHidden="0" w:defUnhideWhenUsed="0" w:defQFormat="0" w:count="375">
-    <w:lsdException w:name="Normal" w:uiPriority="0" w:qFormat="1"/>
-    <w:lsdException w:name="heading 1" w:uiPriority="9" w:qFormat="1"/>
-    <w:lsdException w:name="heading 2" w:semiHidden="1" w:uiPriority="9" w:unhideWhenUsed="1" w:qFormat="1"/>
-    <w:lsdException w:name="heading 3" w:semiHidden="1" w:uiPriority="9" w:unhideWhenUsed="1" w:qFormat="1"/>
-    <w:lsdException w:name="heading 4" w:semiHidden="1" w:uiPriority="9" w:unhideWhenUsed="1" w:qFormat="1"/>
-    <w:lsdException w:name="heading 5" w:semiHidden="1" w:uiPriority="9" w:unhideWhenUsed="1" w:qFormat="1"/>
-    <w:lsdException w:name="heading 6" w:semiHidden="1" w:uiPriority="9" w:unhideWhenUsed="1" w:qFormat="1"/>
-    <w:lsdException w:name="heading 7" w:semiHidden="1" w:uiPriority="9" w:unhideWhenUsed="1" w:qFormat="1"/>
-    <w:lsdException w:name="heading 8" w:semiHidden="1" w:uiPriority="9" w:unhideWhenUsed="1" w:qFormat="1"/>
-    <w:lsdException w:name="heading 9" w:semiHidden="1" w:uiPriority="9" w:unhideWhenUsed="1" w:qFormat="1"/>
-    <w:lsdException w:name="index 1" w:semiHidden="1" w:unhideWhenUsed="1"/>
-    <w:lsdException w:name="index 2" w:semiHidden="1" w:unhideWhenUsed="1"/>
-    <w:lsdException w:name="index 3" w:semiHidden="1" w:unhideWhenUsed="1"/>
-    <w:lsdException w:name="index 4" w:semiHidden="1" w:unhideWhenUsed="1"/>
-    <w:lsdException w:name="index 5" w:semiHidden="1" w:unhideWhenUsed="1"/>
-    <w:lsdException w:name="index 6" w:semiHidden="1" w:unhideWhenUsed="1"/>
-    <w:lsdException w:name="index 7" w:semiHidden="1" w:unhideWhenUsed="1"/>
-    <w:lsdException w:name="index 8" w:semiHidden="1" w:unhideWhenUsed="1"/>
-    <w:lsdException w:name="index 9" w:semiHidden="1" w:unhideWhenUsed="1"/>
-    <w:lsdException w:name="toc 1" w:semiHidden="1" w:uiPriority="39" w:unhideWhenUsed="1"/>
-    <w:lsdException w:name="toc 2" w:semiHidden="1" w:uiPriority="39" w:unhideWhenUsed="1"/>
-    <w:lsdException w:name="toc 3" w:semiHidden="1" w:uiPriority="39" w:unhideWhenUsed="1"/>
-    <w:lsdException w:name="toc 4" w:semiHidden="1" w:uiPriority="39" w:unhideWhenUsed="1"/>
-    <w:lsdException w:name="toc 5" w:semiHidden="1" w:uiPriority="39" w:unhideWhenUsed="1"/>
-    <w:lsdException w:name="toc 6" w:semiHidden="1" w:uiPriority="39" w:unhideWhenUsed="1"/>
-    <w:lsdException w:name="toc 7" w:semiHidden="1" w:uiPriority="39" w:unhideWhenUsed="1"/>
-    <w:lsdException w:name="toc 8" w:semiHidden="1" w:uiPriority="39" w:unhideWhenUsed="1"/>
-    <w:lsdException w:name="toc 9" w:semiHidden="1" w:uiPriority="39" w:unhideWhenUsed="1"/>
-    <w:lsdException w:name="Normal Indent" w:semiHidden="1" w:unhideWhenUsed="1"/>
-    <w:lsdException w:name="footnote text" w:semiHidden="1" w:unhideWhenUsed="1"/>
-    <w:lsdException w:name="annotation text" w:semiHidden="1" w:unhideWhenUsed="1"/>
-    <w:lsdException w:name="header" w:semiHidden="1" w:unhideWhenUsed="1"/>
-    <w:lsdException w:name="footer" w:semiHidden="1" w:unhideWhenUsed="1"/>
-    <w:lsdException w:name="index heading" w:semiHidden="1" w:unhideWhenUsed="1"/>
-    <w:lsdException w:name="caption" w:semiHidden="1" w:uiPriority="35" w:unhideWhenUsed="1" w:qFormat="1"/>
-    <w:lsdException w:name="table of figures" w:semiHidden="1" w:unhideWhenUsed="1"/>
-    <w:lsdException w:name="envelope address" w:semiHidden="1" w:unhideWhenUsed="1"/>
-    <w:lsdException w:name="envelope return" w:semiHidden="1" w:unhideWhenUsed="1"/>
-    <w:lsdException w:name="footnote reference" w:semiHidden="1" w:unhideWhenUsed="1"/>
-    <w:lsdException w:name="annotation reference" w:semiHidden="1" w:unhideWhenUsed="1"/>
-    <w:lsdException w:name="line number" w:semiHidden="1" w:unhideWhenUsed="1"/>
-    <w:lsdException w:name="page number" w:semiHidden="1" w:unhideWhenUsed="1"/>
-    <w:lsdException w:name="endnote reference" w:semiHidden="1" w:unhideWhenUsed="1"/>
-    <w:lsdException w:name="endnote text" w:semiHidden="1" w:unhideWhenUsed="1"/>
-    <w:lsdException w:name="table of authorities" w:semiHidden="1" w:unhideWhenUsed="1"/>
-    <w:lsdException w:name="macro" w:semiHidden="1" w:unhideWhenUsed="1"/>
-    <w:lsdException w:name="toa heading" w:semiHidden="1" w:unhideWhenUsed="1"/>
-    <w:lsdException w:name="List" w:semiHidden="1" w:unhideWhenUsed="1"/>
-    <w:lsdException w:name="List Bullet" w:semiHidden="1" w:unhideWhenUsed="1"/>
-    <w:lsdException w:name="List Number" w:semiHidden="1" w:unhideWhenUsed="1"/>
-    <w:lsdException w:name="List 2" w:semiHidden="1" w:unhideWhenUsed="1"/>
-    <w:lsdException w:name="List 3" w:semiHidden="1" w:unhideWhenUsed="1"/>
-    <w:lsdException w:name="List 4" w:semiHidden="1" w:unhideWhenUsed="1"/>
-    <w:lsdException w:name="List 5" w:semiHidden="1" w:unhideWhenUsed="1"/>
-    <w:lsdException w:name="List Bullet 2" w:semiHidden="1" w:unhideWhenUsed="1"/>
-    <w:lsdException w:name="List Bullet 3" w:semiHidden="1" w:unhideWhenUsed="1"/>
-    <w:lsdException w:name="List Bullet 4" w:semiHidden="1" w:unhideWhenUsed="1"/>
-    <w:lsdException w:name="List Bullet 5" w:semiHidden="1" w:unhideWhenUsed="1"/>
-    <w:lsdException w:name="List Number 2" w:semiHidden="1" w:unhideWhenUsed="1"/>
-    <w:lsdException w:name="List Number 3" w:semiHidden="1" w:unhideWhenUsed="1"/>
-    <w:lsdException w:name="List Number 4" w:semiHidden="1" w:unhideWhenUsed="1"/>
-    <w:lsdException w:name="List Number 5" w:semiHidden="1" w:unhideWhenUsed="1"/>
-    <w:lsdException w:name="Title" w:uiPriority="10" w:qFormat="1"/>
-    <w:lsdException w:name="Closing" w:semiHidden="1" w:unhideWhenUsed="1"/>
-    <w:lsdException w:name="Signature" w:semiHidden="1" w:unhideWhenUsed="1"/>
-    <w:lsdException w:name="Default Paragraph Font" w:semiHidden="1" w:uiPriority="1" w:unhideWhenUsed="1"/>
-    <w:lsdException w:name="Body Text" w:semiHidden="1" w:unhideWhenUsed="1"/>
-    <w:lsdException w:name="Body Text Indent" w:semiHidden="1" w:unhideWhenUsed="1"/>
-    <w:lsdException w:name="List Continue" w:semiHidden="1" w:unhideWhenUsed="1"/>
-    <w:lsdException w:name="List Continue 2" w:semiHidden="1" w:unhideWhenUsed="1"/>
-    <w:lsdException w:name="List Continue 3" w:semiHidden="1" w:unhideWhenUsed="1"/>
-    <w:lsdException w:name="List Continue 4" w:semiHidden="1" w:unhideWhenUsed="1"/>
-    <w:lsdException w:name="List Continue 5" w:semiHidden="1" w:unhideWhenUsed="1"/>
-    <w:lsdException w:name="Message Header" w:semiHidden="1" w:unhideWhenUsed="1"/>
-    <w:lsdException w:name="Subtitle" w:uiPriority="11" w:qFormat="1"/>
-    <w:lsdException w:name="Salutation" w:semiHidden="1" w:unhideWhenUsed="1"/>
-    <w:lsdException w:name="Date" w:semiHidden="1" w:unhideWhenUsed="1"/>
-    <w:lsdException w:name="Body Text First Indent" w:semiHidden="1" w:unhideWhenUsed="1"/>
-    <w:lsdException w:name="Body Text First Indent 2" w:semiHidden="1" w:unhideWhenUsed="1"/>
-    <w:lsdException w:name="Note Heading" w:semiHidden="1" w:unhideWhenUsed="1"/>
-    <w:lsdException w:name="Body Text 2" w:semiHidden="1" w:unhideWhenUsed="1"/>
-    <w:lsdException w:name="Body Text 3" w:semiHidden="1" w:unhideWhenUsed="1"/>
-    <w:lsdException w:name="Body Text Indent 2" w:semiHidden="1" w:unhideWhenUsed="1"/>
-    <w:lsdException w:name="Body Text Indent 3" w:semiHidden="1" w:unhideWhenUsed="1"/>
-    <w:lsdException w:name="Block Text" w:semiHidden="1" w:unhideWhenUsed="1"/>
-    <w:lsdException w:name="Hyperlink" w:semiHidden="1" w:unhideWhenUsed="1"/>
-    <w:lsdException w:name="FollowedHyperlink" w:semiHidden="1" w:unhideWhenUsed="1"/>
-    <w:lsdException w:name="Strong" w:uiPriority="22" w:qFormat="1"/>
-    <w:lsdException w:name="Emphasis" w:uiPriority="20" w:qFormat="1"/>
-    <w:lsdException w:name="Document Map" w:semiHidden="1" w:unhideWhenUsed="1"/>
-    <w:lsdException w:name="Plain Text" w:semiHidden="1" w:unhideWhenUsed="1"/>
-    <w:lsdException w:name="E-mail Signature" w:semiHidden="1" w:unhideWhenUsed="1"/>
-    <w:lsdException w:name="HTML Top of Form" w:semiHidden="1" w:unhideWhenUsed="1"/>
-    <w:lsdException w:name="HTML Bottom of Form" w:semiHidden="1" w:unhideWhenUsed="1"/>
-    <w:lsdException w:name="Normal (Web)" w:semiHidden="1" w:unhideWhenUsed="1"/>
-    <w:lsdException w:name="HTML Acronym" w:semiHidden="1" w:unhideWhenUsed="1"/>
-    <w:lsdException w:name="HTML Address" w:semiHidden="1" w:unhideWhenUsed="1"/>
-    <w:lsdException w:name="HTML Cite" w:semiHidden="1" w:unhideWhenUsed="1"/>
-    <w:lsdException w:name="HTML Code" w:semiHidden="1" w:unhideWhenUsed="1"/>
-    <w:lsdException w:name="HTML Definition" w:semiHidden="1" w:unhideWhenUsed="1"/>
-    <w:lsdException w:name="HTML Keyboard" w:semiHidden="1" w:unhideWhenUsed="1"/>
-    <w:lsdException w:name="HTML Preformatted" w:semiHidden="1" w:unhideWhenUsed="1"/>
-    <w:lsdException w:name="HTML Sample" w:semiHidden="1" w:unhideWhenUsed="1"/>
-    <w:lsdException w:name="HTML Typewriter" w:semiHidden="1" w:unhideWhenUsed="1"/>
-    <w:lsdException w:name="HTML Variable" w:semiHidden="1" w:unhideWhenUsed="1"/>
-    <w:lsdException w:name="Normal Table" w:semiHidden="1" w:unhideWhenUsed="1"/>
-    <w:lsdException w:name="annotation subject" w:semiHidden="1" w:unhideWhenUsed="1"/>
-    <w:lsdException w:name="No List" w:semiHidden="1" w:unhideWhenUsed="1"/>
-    <w:lsdException w:name="Outline List 1" w:semiHidden="1" w:unhideWhenUsed="1"/>
-    <w:lsdException w:name="Outline List 2" w:semiHidden="1" w:unhideWhenUsed="1"/>
-    <w:lsdException w:name="Outline List 3" w:semiHidden="1" w:unhideWhenUsed="1"/>
-    <w:lsdException w:name="Table Simple 1" w:semiHidden="1" w:unhideWhenUsed="1"/>
-    <w:lsdException w:name="Table Simple 2" w:semiHidden="1" w:unhideWhenUsed="1"/>
-    <w:lsdException w:name="Table Simple 3" w:semiHidden="1" w:unhideWhenUsed="1"/>
-    <w:lsdException w:name="Table Classic 1" w:semiHidden="1" w:unhideWhenUsed="1"/>
-    <w:lsdException w:name="Table Classic 2" w:semiHidden="1" w:unhideWhenUsed="1"/>
-    <w:lsdException w:name="Table Classic 3" w:semiHidden="1" w:unhideWhenUsed="1"/>
-    <w:lsdException w:name="Table Classic 4" w:semiHidden="1" w:unhideWhenUsed="1"/>
-    <w:lsdException w:name="Table Colorful 1" w:semiHidden="1" w:unhideWhenUsed="1"/>
-    <w:lsdException w:name="Table Colorful 2" w:semiHidden="1" w:unhideWhenUsed="1"/>
-    <w:lsdException w:name="Table Colorful 3" w:semiHidden="1" w:unhideWhenUsed="1"/>
-    <w:lsdException w:name="Table Columns 1" w:semiHidden="1" w:unhideWhenUsed="1"/>
-    <w:lsdException w:name="Table Columns 2" w:semiHidden="1" w:unhideWhenUsed="1"/>
-    <w:lsdException w:name="Table Columns 3" w:semiHidden="1" w:unhideWhenUsed="1"/>
-    <w:lsdException w:name="Table Columns 4" w:semiHidden="1" w:unhideWhenUsed="1"/>
-    <w:lsdException w:name="Table Columns 5" w:semiHidden="1" w:unhideWhenUsed="1"/>
-    <w:lsdException w:name="Table Grid 1" w:semiHidden="1" w:unhideWhenUsed="1"/>
-    <w:lsdException w:name="Table Grid 2" w:semiHidden="1" w:unhideWhenUsed="1"/>
-    <w:lsdException w:name="Table Grid 3" w:semiHidden="1" w:unhideWhenUsed="1"/>
-    <w:lsdException w:name="Table Grid 4" w:semiHidden="1" w:unhideWhenUsed="1"/>
-    <w:lsdException w:name="Table Grid 5" w:semiHidden="1" w:unhideWhenUsed="1"/>
-    <w:lsdException w:name="Table Grid 6" w:semiHidden="1" w:unhideWhenUsed="1"/>
-    <w:lsdException w:name="Table Grid 7" w:semiHidden="1" w:unhideWhenUsed="1"/>
-    <w:lsdException w:name="Table Grid 8" w:semiHidden="1" w:unhideWhenUsed="1"/>
-    <w:lsdException w:name="Table List 1" w:semiHidden="1" w:unhideWhenUsed="1"/>
-    <w:lsdException w:name="Table List 2" w:semiHidden="1" w:unhideWhenUsed="1"/>
-    <w:lsdException w:name="Table List 3" w:semiHidden="1" w:unhideWhenUsed="1"/>
-    <w:lsdException w:name="Table List 4" w:semiHidden="1" w:unhideWhenUsed="1"/>
-    <w:lsdException w:name="Table List 5" w:semiHidden="1" w:unhideWhenUsed="1"/>
-    <w:lsdException w:name="Table List 6" w:semiHidden="1" w:unhideWhenUsed="1"/>
-    <w:lsdException w:name="Table List 7" w:semiHidden="1" w:unhideWhenUsed="1"/>
-    <w:lsdException w:name="Table List 8" w:semiHidden="1" w:unhideWhenUsed="1"/>
-    <w:lsdException w:name="Table 3D effects 1" w:semiHidden="1" w:unhideWhenUsed="1"/>
-    <w:lsdException w:name="Table 3D effects 2" w:semiHidden="1" w:unhideWhenUsed="1"/>
-    <w:lsdException w:name="Table 3D effects 3" w:semiHidden="1" w:unhideWhenUsed="1"/>
-    <w:lsdException w:name="Table Contemporary" w:semiHidden="1" w:unhideWhenUsed="1"/>
-    <w:lsdException w:name="Table Elegant" w:semiHidden="1" w:unhideWhenUsed="1"/>
-    <w:lsdException w:name="Table Professional" w:semiHidden="1" w:unhideWhenUsed="1"/>
-    <w:lsdException w:name="Table Subtle 1" w:semiHidden="1" w:unhideWhenUsed="1"/>
-    <w:lsdException w:name="Table Subtle 2" w:semiHidden="1" w:unhideWhenUsed="1"/>
-    <w:lsdException w:name="Table Web 1" w:semiHidden="1" w:unhideWhenUsed="1"/>
-    <w:lsdException w:name="Table Web 2" w:semiHidden="1" w:unhideWhenUsed="1"/>
-    <w:lsdException w:name="Table Web 3" w:semiHidden="1" w:unhideWhenUsed="1"/>
-    <w:lsdException w:name="Balloon Text" w:semiHidden="1" w:unhideWhenUsed="1"/>
-    <w:lsdException w:name="Table Grid" w:uiPriority="39"/>
-    <w:lsdException w:name="Table Theme" w:semiHidden="1" w:unhideWhenUsed="1"/>
-    <w:lsdException w:name="Placeholder Text" w:semiHidden="1"/>
-    <w:lsdException w:name="No Spacing" w:uiPriority="1" w:qFormat="1"/>
-    <w:lsdException w:name="Light Shading" w:uiPriority="60"/>
-    <w:lsdException w:name="Light List" w:uiPriority="61"/>
-    <w:lsdException w:name="Light Grid" w:uiPriority="62"/>
-    <w:lsdException w:name="Medium Shading 1" w:uiPriority="63"/>
-    <w:lsdException w:name="Medium Shading 2" w:uiPriority="64"/>
-    <w:lsdException w:name="Medium List 1" w:uiPriority="65"/>
-    <w:lsdException w:name="Medium List 2" w:uiPriority="66"/>
-    <w:lsdException w:name="Medium Grid 1" w:uiPriority="67"/>
-    <w:lsdException w:name="Medium Grid 2" w:uiPriority="68"/>
-    <w:lsdException w:name="Medium Grid 3" w:uiPriority="69"/>
-    <w:lsdException w:name="Dark List" w:uiPriority="70"/>
-    <w:lsdException w:name="Colorful Shading" w:uiPriority="71"/>
-    <w:lsdException w:name="Colorful List" w:uiPriority="72"/>
-    <w:lsdException w:name="Colorful Grid" w:uiPriority="73"/>
-    <w:lsdException w:name="Light Shading Accent 1" w:uiPriority="60"/>
-    <w:lsdException w:name="Light List Accent 1" w:uiPriority="61"/>
-    <w:lsdException w:name="Light Grid Accent 1" w:uiPriority="62"/>
-    <w:lsdException w:name="Medium Shading 1 Accent 1" w:uiPriority="63"/>
-    <w:lsdException w:name="Medium Shading 2 Accent 1" w:uiPriority="64"/>
-    <w:lsdException w:name="Medium List 1 Accent 1" w:uiPriority="65"/>
-    <w:lsdException w:name="Revision" w:semiHidden="1"/>
-    <w:lsdException w:name="List Paragraph" w:uiPriority="34" w:qFormat="1"/>
-    <w:lsdException w:name="Quote" w:uiPriority="29" w:qFormat="1"/>
-    <w:lsdException w:name="Intense Quote" w:uiPriority="30" w:qFormat="1"/>
-    <w:lsdException w:name="Medium List 2 Accent 1" w:uiPriority="66"/>
-    <w:lsdException w:name="Medium Grid 1 Accent 1" w:uiPriority="67"/>
-    <w:lsdException w:name="Medium Grid 2 Accent 1" w:uiPriority="68"/>
-    <w:lsdException w:name="Medium Grid 3 Accent 1" w:uiPriority="69"/>
-    <w:lsdException w:name="Dark List Accent 1" w:uiPriority="70"/>
-    <w:lsdException w:name="Colorful Shading Accent 1" w:uiPriority="71"/>
-    <w:lsdException w:name="Colorful List Accent 1" w:uiPriority="72"/>
-    <w:lsdException w:name="Colorful Grid Accent 1" w:uiPriority="73"/>
-    <w:lsdException w:name="Light Shading Accent 2" w:uiPriority="60"/>
-    <w:lsdException w:name="Light List Accent 2" w:uiPriority="61"/>
-    <w:lsdException w:name="Light Grid Accent 2" w:uiPriority="62"/>
-    <w:lsdException w:name="Medium Shading 1 Accent 2" w:uiPriority="63"/>
-    <w:lsdException w:name="Medium Shading 2 Accent 2" w:uiPriority="64"/>
-    <w:lsdException w:name="Medium List 1 Accent 2" w:uiPriority="65"/>
-    <w:lsdException w:name="Medium List 2 Accent 2" w:uiPriority="66"/>
-    <w:lsdException w:name="Medium Grid 1 Accent 2" w:uiPriority="67"/>
-    <w:lsdException w:name="Medium Grid 2 Accent 2" w:uiPriority="68"/>
-    <w:lsdException w:name="Medium Grid 3 Accent 2" w:uiPriority="69"/>
-    <w:lsdException w:name="Dark List Accent 2" w:uiPriority="70"/>
-    <w:lsdException w:name="Colorful Shading Accent 2" w:uiPriority="71"/>
-    <w:lsdException w:name="Colorful List Accent 2" w:uiPriority="72"/>
-    <w:lsdException w:name="Colorful Grid Accent 2" w:uiPriority="73"/>
-    <w:lsdException w:name="Light Shading Accent 3" w:uiPriority="60"/>
-    <w:lsdException w:name="Light List Accent 3" w:uiPriority="61"/>
-    <w:lsdException w:name="Light Grid Accent 3" w:uiPriority="62"/>
-    <w:lsdException w:name="Medium Shading 1 Accent 3" w:uiPriority="63"/>
-    <w:lsdException w:name="Medium Shading 2 Accent 3" w:uiPriority="64"/>
-    <w:lsdException w:name="Medium List 1 Accent 3" w:uiPriority="65"/>
-    <w:lsdException w:name="Medium List 2 Accent 3" w:uiPriority="66"/>
-    <w:lsdException w:name="Medium Grid 1 Accent 3" w:uiPriority="67"/>
-    <w:lsdException w:name="Medium Grid 2 Accent 3" w:uiPriority="68"/>
-    <w:lsdException w:name="Medium Grid 3 Accent 3" w:uiPriority="69"/>
-    <w:lsdException w:name="Dark List Accent 3" w:uiPriority="70"/>
-    <w:lsdException w:name="Colorful Shading Accent 3" w:uiPriority="71"/>
-    <w:lsdException w:name="Colorful List Accent 3" w:uiPriority="72"/>
-    <w:lsdException w:name="Colorful Grid Accent 3" w:uiPriority="73"/>
-    <w:lsdException w:name="Light Shading Accent 4" w:uiPriority="60"/>
-    <w:lsdException w:name="Light List Accent 4" w:uiPriority="61"/>
-    <w:lsdException w:name="Light Grid Accent 4" w:uiPriority="62"/>
-    <w:lsdException w:name="Medium Shading 1 Accent 4" w:uiPriority="63"/>
-    <w:lsdException w:name="Medium Shading 2 Accent 4" w:uiPriority="64"/>
-    <w:lsdException w:name="Medium List 1 Accent 4" w:uiPriority="65"/>
-    <w:lsdException w:name="Medium List 2 Accent 4" w:uiPriority="66"/>
-    <w:lsdException w:name="Medium Grid 1 Accent 4" w:uiPriority="67"/>
-    <w:lsdException w:name="Medium Grid 2 Accent 4" w:uiPriority="68"/>
-    <w:lsdException w:name="Medium Grid 3 Accent 4" w:uiPriority="69"/>
-    <w:lsdException w:name="Dark List Accent 4" w:uiPriority="70"/>
-    <w:lsdException w:name="Colorful Shading Accent 4" w:uiPriority="71"/>
-    <w:lsdException w:name="Colorful List Accent 4" w:uiPriority="72"/>
-    <w:lsdException w:name="Colorful Grid Accent 4" w:uiPriority="73"/>
-    <w:lsdException w:name="Light Shading Accent 5" w:uiPriority="60"/>
-    <w:lsdException w:name="Light List Accent 5" w:uiPriority="61"/>
-    <w:lsdException w:name="Light Grid Accent 5" w:uiPriority="62"/>
-    <w:lsdException w:name="Medium Shading 1 Accent 5" w:uiPriority="63"/>
-    <w:lsdException w:name="Medium Shading 2 Accent 5" w:uiPriority="64"/>
-    <w:lsdException w:name="Medium List 1 Accent 5" w:uiPriority="65"/>
-    <w:lsdException w:name="Medium List 2 Accent 5" w:uiPriority="66"/>
-    <w:lsdException w:name="Medium Grid 1 Accent 5" w:uiPriority="67"/>
-    <w:lsdException w:name="Medium Grid 2 Accent 5" w:uiPriority="68"/>
-    <w:lsdException w:name="Medium Grid 3 Accent 5" w:uiPriority="69"/>
-    <w:lsdException w:name="Dark List Accent 5" w:uiPriority="70"/>
-    <w:lsdException w:name="Colorful Shading Accent 5" w:uiPriority="71"/>
-    <w:lsdException w:name="Colorful List Accent 5" w:uiPriority="72"/>
-    <w:lsdException w:name="Colorful Grid Accent 5" w:uiPriority="73"/>
-    <w:lsdException w:name="Light Shading Accent 6" w:uiPriority="60"/>
-    <w:lsdException w:name="Light List Accent 6" w:uiPriority="61"/>
-    <w:lsdException w:name="Light Grid Accent 6" w:uiPriority="62"/>
-    <w:lsdException w:name="Medium Shading 1 Accent 6" w:uiPriority="63"/>
-    <w:lsdException w:name="Medium Shading 2 Accent 6" w:uiPriority="64"/>
-    <w:lsdException w:name="Medium List 1 Accent 6" w:uiPriority="65"/>
-    <w:lsdException w:name="Medium List 2 Accent 6" w:uiPriority="66"/>
-    <w:lsdException w:name="Medium Grid 1 Accent 6" w:uiPriority="67"/>
-    <w:lsdException w:name="Medium Grid 2 Accent 6" w:uiPriority="68"/>
-    <w:lsdException w:name="Medium Grid 3 Accent 6" w:uiPriority="69"/>
-    <w:lsdException w:name="Dark List Accent 6" w:uiPriority="70"/>
-    <w:lsdException w:name="Colorful Shading Accent 6" w:uiPriority="71"/>
-    <w:lsdException w:name="Colorful List Accent 6" w:uiPriority="72"/>
-    <w:lsdException w:name="Colorful Grid Accent 6" w:uiPriority="73"/>
-    <w:lsdException w:name="Subtle Emphasis" w:uiPriority="19" w:qFormat="1"/>
-    <w:lsdException w:name="Intense Emphasis" w:uiPriority="21" w:qFormat="1"/>
-    <w:lsdException w:name="Subtle Reference" w:uiPriority="31" w:qFormat="1"/>
-    <w:lsdException w:name="Intense Reference" w:uiPriority="32" w:qFormat="1"/>
-    <w:lsdException w:name="Book Title" w:uiPriority="33" w:qFormat="1"/>
-    <w:lsdException w:name="Bibliography" w:semiHidden="1" w:uiPriority="37" w:unhideWhenUsed="1"/>
-    <w:lsdException w:name="TOC Heading" w:semiHidden="1" w:uiPriority="39" w:unhideWhenUsed="1" w:qFormat="1"/>
-    <w:lsdException w:name="Plain Table 1" w:uiPriority="41"/>
-    <w:lsdException w:name="Plain Table 2" w:uiPriority="42"/>
-    <w:lsdException w:name="Plain Table 3" w:uiPriority="43"/>
-    <w:lsdException w:name="Plain Table 4" w:uiPriority="44"/>
-    <w:lsdException w:name="Plain Table 5" w:uiPriority="45"/>
-    <w:lsdException w:name="Grid Table Light" w:uiPriority="40"/>
-    <w:lsdException w:name="Grid Table 1 Light" w:uiPriority="46"/>
-    <w:lsdException w:name="Grid Table 2" w:uiPriority="47"/>
-    <w:lsdException w:name="Grid Table 3" w:uiPriority="48"/>
-    <w:lsdException w:name="Grid Table 4" w:uiPriority="49"/>
-    <w:lsdException w:name="Grid Table 5 Dark" w:uiPriority="50"/>
-    <w:lsdException w:name="Grid Table 6 Colorful" w:uiPriority="51"/>
-    <w:lsdException w:name="Grid Table 7 Colorful" w:uiPriority="52"/>
-    <w:lsdException w:name="Grid Table 1 Light Accent 1" w:uiPriority="46"/>
-    <w:lsdException w:name="Grid Table 2 Accent 1" w:uiPriority="47"/>
-    <w:lsdException w:name="Grid Table 3 Accent 1" w:uiPriority="48"/>
-    <w:lsdException w:name="Grid Table 4 Accent 1" w:uiPriority="49"/>
-    <w:lsdException w:name="Grid Table 5 Dark Accent 1" w:uiPriority="50"/>
-    <w:lsdException w:name="Grid Table 6 Colorful Accent 1" w:uiPriority="51"/>
-    <w:lsdException w:name="Grid Table 7 Colorful Accent 1" w:uiPriority="52"/>
-    <w:lsdException w:name="Grid Table 1 Light Accent 2" w:uiPriority="46"/>
-    <w:lsdException w:name="Grid Table 2 Accent 2" w:uiPriority="47"/>
-    <w:lsdException w:name="Grid Table 3 Accent 2" w:uiPriority="48"/>
-    <w:lsdException w:name="Grid Table 4 Accent 2" w:uiPriority="49"/>
-    <w:lsdException w:name="Grid Table 5 Dark Accent 2" w:uiPriority="50"/>
-    <w:lsdException w:name="Grid Table 6 Colorful Accent 2" w:uiPriority="51"/>
-    <w:lsdException w:name="Grid Table 7 Colorful Accent 2" w:uiPriority="52"/>
-    <w:lsdException w:name="Grid Table 1 Light Accent 3" w:uiPriority="46"/>
-    <w:lsdException w:name="Grid Table 2 Accent 3" w:uiPriority="47"/>
-    <w:lsdException w:name="Grid Table 3 Accent 3" w:uiPriority="48"/>
-    <w:lsdException w:name="Grid Table 4 Accent 3" w:uiPriority="49"/>
-    <w:lsdException w:name="Grid Table 5 Dark Accent 3" w:uiPriority="50"/>
-    <w:lsdException w:name="Grid Table 6 Colorful Accent 3" w:uiPriority="51"/>
-    <w:lsdException w:name="Grid Table 7 Colorful Accent 3" w:uiPriority="52"/>
-    <w:lsdException w:name="Grid Table 1 Light Accent 4" w:uiPriority="46"/>
-    <w:lsdException w:name="Grid Table 2 Accent 4" w:uiPriority="47"/>
-    <w:lsdException w:name="Grid Table 3 Accent 4" w:uiPriority="48"/>
-    <w:lsdException w:name="Grid Table 4 Accent 4" w:uiPriority="49"/>
-    <w:lsdException w:name="Grid Table 5 Dark Accent 4" w:uiPriority="50"/>
-    <w:lsdException w:name="Grid Table 6 Colorful Accent 4" w:uiPriority="51"/>
-    <w:lsdException w:name="Grid Table 7 Colorful Accent 4" w:uiPriority="52"/>
-    <w:lsdException w:name="Grid Table 1 Light Accent 5" w:uiPriority="46"/>
-    <w:lsdException w:name="Grid Table 2 Accent 5" w:uiPriority="47"/>
-    <w:lsdException w:name="Grid Table 3 Accent 5" w:uiPriority="48"/>
-    <w:lsdException w:name="Grid Table 4 Accent 5" w:uiPriority="49"/>
-    <w:lsdException w:name="Grid Table 5 Dark Accent 5" w:uiPriority="50"/>
-    <w:lsdException w:name="Grid Table 6 Colorful Accent 5" w:uiPriority="51"/>
-    <w:lsdException w:name="Grid Table 7 Colorful Accent 5" w:uiPriority="52"/>
-    <w:lsdException w:name="Grid Table 1 Light Accent 6" w:uiPriority="46"/>
-    <w:lsdException w:name="Grid Table 2 Accent 6" w:uiPriority="47"/>
-    <w:lsdException w:name="Grid Table 3 Accent 6" w:uiPriority="48"/>
-    <w:lsdException w:name="Grid Table 4 Accent 6" w:uiPriority="49"/>
-    <w:lsdException w:name="Grid Table 5 Dark Accent 6" w:uiPriority="50"/>
-    <w:lsdException w:name="Grid Table 6 Colorful Accent 6" w:uiPriority="51"/>
-    <w:lsdException w:name="Grid Table 7 Colorful Accent 6" w:uiPriority="52"/>
-    <w:lsdException w:name="List Table 1 Light" w:uiPriority="46"/>
-    <w:lsdException w:name="List Table 2" w:uiPriority="47"/>
-    <w:lsdException w:name="List Table 3" w:uiPriority="48"/>
-    <w:lsdException w:name="List Table 4" w:uiPriority="49"/>
-    <w:lsdException w:name="List Table 5 Dark" w:uiPriority="50"/>
-    <w:lsdException w:name="List Table 6 Colorful" w:uiPriority="51"/>
-    <w:lsdException w:name="List Table 7 Colorful" w:uiPriority="52"/>
-    <w:lsdException w:name="List Table 1 Light Accent 1" w:uiPriority="46"/>
-    <w:lsdException w:name="List Table 2 Accent 1" w:uiPriority="47"/>
-    <w:lsdException w:name="List Table 3 Accent 1" w:uiPriority="48"/>
-    <w:lsdException w:name="List Table 4 Accent 1" w:uiPriority="49"/>
-    <w:lsdException w:name="List Table 5 Dark Accent 1" w:uiPriority="50"/>
-    <w:lsdException w:name="List Table 6 Colorful Accent 1" w:uiPriority="51"/>
-    <w:lsdException w:name="List Table 7 Colorful Accent 1" w:uiPriority="52"/>
-    <w:lsdException w:name="List Table 1 Light Accent 2" w:uiPriority="46"/>
-    <w:lsdException w:name="List Table 2 Accent 2" w:uiPriority="47"/>
-    <w:lsdException w:name="List Table 3 Accent 2" w:uiPriority="48"/>
-    <w:lsdException w:name="List Table 4 Accent 2" w:uiPriority="49"/>
-    <w:lsdException w:name="List Table 5 Dark Accent 2" w:uiPriority="50"/>
-    <w:lsdException w:name="List Table 6 Colorful Accent 2" w:uiPriority="51"/>
-    <w:lsdException w:name="List Table 7 Colorful Accent 2" w:uiPriority="52"/>
-    <w:lsdException w:name="List Table 1 Light Accent 3" w:uiPriority="46"/>
-    <w:lsdException w:name="List Table 2 Accent 3" w:uiPriority="47"/>
-    <w:lsdException w:name="List Table 3 Accent 3" w:uiPriority="48"/>
-    <w:lsdException w:name="List Table 4 Accent 3" w:uiPriority="49"/>
-    <w:lsdException w:name="List Table 5 Dark Accent 3" w:uiPriority="50"/>
-    <w:lsdException w:name="List Table 6 Colorful Accent 3" w:uiPriority="51"/>
-    <w:lsdException w:name="List Table 7 Colorful Accent 3" w:uiPriority="52"/>
-    <w:lsdException w:name="List Table 1 Light Accent 4" w:uiPriority="46"/>
-    <w:lsdException w:name="List Table 2 Accent 4" w:uiPriority="47"/>
-    <w:lsdException w:name="List Table 3 Accent 4" w:uiPriority="48"/>
-    <w:lsdException w:name="List Table 4 Accent 4" w:uiPriority="49"/>
-    <w:lsdException w:name="List Table 5 Dark Accent 4" w:uiPriority="50"/>
-    <w:lsdException w:name="List Table 6 Colorful Accent 4" w:uiPriority="51"/>
-    <w:lsdException w:name="List Table 7 Colorful Accent 4" w:uiPriority="52"/>
-    <w:lsdException w:name="List Table 1 Light Accent 5" w:uiPriority="46"/>
-    <w:lsdException w:name="List Table 2 Accent 5" w:uiPriority="47"/>
-    <w:lsdException w:name="List Table 3 Accent 5" w:uiPriority="48"/>
-    <w:lsdException w:name="List Table 4 Accent 5" w:uiPriority="49"/>
-    <w:lsdException w:name="List Table 5 Dark Accent 5" w:uiPriority="50"/>
-    <w:lsdException w:name="List Table 6 Colorful Accent 5" w:uiPriority="51"/>
-    <w:lsdException w:name="List Table 7 Colorful Accent 5" w:uiPriority="52"/>
-    <w:lsdException w:name="List Table 1 Light Accent 6" w:uiPriority="46"/>
-    <w:lsdException w:name="List Table 2 Accent 6" w:uiPriority="47"/>
-    <w:lsdException w:name="List Table 3 Accent 6" w:uiPriority="48"/>
-    <w:lsdException w:name="List Table 4 Accent 6" w:uiPriority="49"/>
-    <w:lsdException w:name="List Table 5 Dark Accent 6" w:uiPriority="50"/>
-    <w:lsdException w:name="List Table 6 Colorful Accent 6" w:uiPriority="51"/>
-    <w:lsdException w:name="List Table 7 Colorful Accent 6" w:uiPriority="52"/>
-    <w:lsdException w:name="Mention" w:semiHidden="1" w:unhideWhenUsed="1"/>
-    <w:lsdException w:name="Smart Hyperlink" w:semiHidden="1" w:unhideWhenUsed="1"/>
-    <w:lsdException w:name="Hashtag" w:semiHidden="1" w:unhideWhenUsed="1"/>
-    <w:lsdException w:name="Unresolved Mention" w:semiHidden="1" w:unhideWhenUsed="1"/>
+  <w:latentStyles w:defLockedState="0" w:defUIPriority="99" w:defSemiHidden="1" w:defUnhideWhenUsed="1" w:defQFormat="0" w:count="267">
+    <w:lsdException w:name="Normal" w:semiHidden="0" w:uiPriority="0" w:unhideWhenUsed="0" w:qFormat="1"/>
+    <w:lsdException w:name="heading 1" w:semiHidden="0" w:uiPriority="9" w:unhideWhenUsed="0" w:qFormat="1"/>
+    <w:lsdException w:name="heading 2" w:uiPriority="9" w:qFormat="1"/>
+    <w:lsdException w:name="heading 3" w:uiPriority="9" w:qFormat="1"/>
+    <w:lsdException w:name="heading 4" w:uiPriority="9" w:qFormat="1"/>
+    <w:lsdException w:name="heading 5" w:uiPriority="9" w:qFormat="1"/>
+    <w:lsdException w:name="heading 6" w:uiPriority="9" w:qFormat="1"/>
+    <w:lsdException w:name="heading 7" w:uiPriority="9" w:qFormat="1"/>
+    <w:lsdException w:name="heading 8" w:uiPriority="9" w:qFormat="1"/>
+    <w:lsdException w:name="heading 9" w:uiPriority="9" w:qFormat="1"/>
+    <w:lsdException w:name="toc 1" w:uiPriority="39"/>
+    <w:lsdException w:name="toc 2" w:uiPriority="39"/>
+    <w:lsdException w:name="toc 3" w:uiPriority="39"/>
+    <w:lsdException w:name="toc 4" w:uiPriority="39"/>
+    <w:lsdException w:name="toc 5" w:uiPriority="39"/>
+    <w:lsdException w:name="toc 6" w:uiPriority="39"/>
+    <w:lsdException w:name="toc 7" w:uiPriority="39"/>
+    <w:lsdException w:name="toc 8" w:uiPriority="39"/>
+    <w:lsdException w:name="toc 9" w:uiPriority="39"/>
+    <w:lsdException w:name="caption" w:uiPriority="35" w:qFormat="1"/>
+    <w:lsdException w:name="Title" w:semiHidden="0" w:uiPriority="10" w:unhideWhenUsed="0" w:qFormat="1"/>
+    <w:lsdException w:name="Default Paragraph Font" w:uiPriority="1"/>
+    <w:lsdException w:name="Subtitle" w:semiHidden="0" w:uiPriority="11" w:unhideWhenUsed="0" w:qFormat="1"/>
+    <w:lsdException w:name="Strong" w:semiHidden="0" w:uiPriority="22" w:unhideWhenUsed="0" w:qFormat="1"/>
+    <w:lsdException w:name="Emphasis" w:semiHidden="0" w:uiPriority="20" w:unhideWhenUsed="0" w:qFormat="1"/>
+    <w:lsdException w:name="Table Grid" w:semiHidden="0" w:uiPriority="39" w:unhideWhenUsed="0"/>
+    <w:lsdException w:name="Placeholder Text" w:unhideWhenUsed="0"/>
+    <w:lsdException w:name="No Spacing" w:semiHidden="0" w:uiPriority="1" w:unhideWhenUsed="0" w:qFormat="1"/>
+    <w:lsdException w:name="Light Shading" w:semiHidden="0" w:uiPriority="60" w:unhideWhenUsed="0"/>
+    <w:lsdException w:name="Light List" w:semiHidden="0" w:uiPriority="61" w:unhideWhenUsed="0"/>
+    <w:lsdException w:name="Light Grid" w:semiHidden="0" w:uiPriority="62" w:unhideWhenUsed="0"/>
+    <w:lsdException w:name="Medium Shading 1" w:semiHidden="0" w:uiPriority="63" w:unhideWhenUsed="0"/>
+    <w:lsdException w:name="Medium Shading 2" w:semiHidden="0" w:uiPriority="64" w:unhideWhenUsed="0"/>
+    <w:lsdException w:name="Medium List 1" w:semiHidden="0" w:uiPriority="65" w:unhideWhenUsed="0"/>
+    <w:lsdException w:name="Medium List 2" w:semiHidden="0" w:uiPriority="66" w:unhideWhenUsed="0"/>
+    <w:lsdException w:name="Medium Grid 1" w:semiHidden="0" w:uiPriority="67" w:unhideWhenUsed="0"/>
+    <w:lsdException w:name="Medium Grid 2" w:semiHidden="0" w:uiPriority="68" w:unhideWhenUsed="0"/>
+    <w:lsdException w:name="Medium Grid 3" w:semiHidden="0" w:uiPriority="69" w:unhideWhenUsed="0"/>
+    <w:lsdException w:name="Dark List" w:semiHidden="0" w:uiPriority="70" w:unhideWhenUsed="0"/>
+    <w:lsdException w:name="Colorful Shading" w:semiHidden="0" w:uiPriority="71" w:unhideWhenUsed="0"/>
+    <w:lsdException w:name="Colorful List" w:semiHidden="0" w:uiPriority="72" w:unhideWhenUsed="0"/>
+    <w:lsdException w:name="Colorful Grid" w:semiHidden="0" w:uiPriority="73" w:unhideWhenUsed="0"/>
+    <w:lsdException w:name="Light Shading Accent 1" w:semiHidden="0" w:uiPriority="60" w:unhideWhenUsed="0"/>
+    <w:lsdException w:name="Light List Accent 1" w:semiHidden="0" w:uiPriority="61" w:unhideWhenUsed="0"/>
+    <w:lsdException w:name="Light Grid Accent 1" w:semiHidden="0" w:uiPriority="62" w:unhideWhenUsed="0"/>
+    <w:lsdException w:name="Medium Shading 1 Accent 1" w:semiHidden="0" w:uiPriority="63" w:unhideWhenUsed="0"/>
+    <w:lsdException w:name="Medium Shading 2 Accent 1" w:semiHidden="0" w:uiPriority="64" w:unhideWhenUsed="0"/>
+    <w:lsdException w:name="Medium List 1 Accent 1" w:semiHidden="0" w:uiPriority="65" w:unhideWhenUsed="0"/>
+    <w:lsdException w:name="Revision" w:unhideWhenUsed="0"/>
+    <w:lsdException w:name="List Paragraph" w:semiHidden="0" w:uiPriority="34" w:unhideWhenUsed="0" w:qFormat="1"/>
+    <w:lsdException w:name="Quote" w:semiHidden="0" w:uiPriority="29" w:unhideWhenUsed="0" w:qFormat="1"/>
+    <w:lsdException w:name="Intense Quote" w:semiHidden="0" w:uiPriority="30" w:unhideWhenUsed="0" w:qFormat="1"/>
+    <w:lsdException w:name="Medium List 2 Accent 1" w:semiHidden="0" w:uiPriority="66" w:unhideWhenUsed="0"/>
+    <w:lsdException w:name="Medium Grid 1 Accent 1" w:semiHidden="0" w:uiPriority="67" w:unhideWhenUsed="0"/>
+    <w:lsdException w:name="Medium Grid 2 Accent 1" w:semiHidden="0" w:uiPriority="68" w:unhideWhenUsed="0"/>
+    <w:lsdException w:name="Medium Grid 3 Accent 1" w:semiHidden="0" w:uiPriority="69" w:unhideWhenUsed="0"/>
+    <w:lsdException w:name="Dark List Accent 1" w:semiHidden="0" w:uiPriority="70" w:unhideWhenUsed="0"/>
+    <w:lsdException w:name="Colorful Shading Accent 1" w:semiHidden="0" w:uiPriority="71" w:unhideWhenUsed="0"/>
+    <w:lsdException w:name="Colorful List Accent 1" w:semiHidden="0" w:uiPriority="72" w:unhideWhenUsed="0"/>
+    <w:lsdException w:name="Colorful Grid Accent 1" w:semiHidden="0" w:uiPriority="73" w:unhideWhenUsed="0"/>
+    <w:lsdException w:name="Light Shading Accent 2" w:semiHidden="0" w:uiPriority="60" w:unhideWhenUsed="0"/>
+    <w:lsdException w:name="Light List Accent 2" w:semiHidden="0" w:uiPriority="61" w:unhideWhenUsed="0"/>
+    <w:lsdException w:name="Light Grid Accent 2" w:semiHidden="0" w:uiPriority="62" w:unhideWhenUsed="0"/>
+    <w:lsdException w:name="Medium Shading 1 Accent 2" w:semiHidden="0" w:uiPriority="63" w:unhideWhenUsed="0"/>
+    <w:lsdException w:name="Medium Shading 2 Accent 2" w:semiHidden="0" w:uiPriority="64" w:unhideWhenUsed="0"/>
+    <w:lsdException w:name="Medium List 1 Accent 2" w:semiHidden="0" w:uiPriority="65" w:unhideWhenUsed="0"/>
+    <w:lsdException w:name="Medium List 2 Accent 2" w:semiHidden="0" w:uiPriority="66" w:unhideWhenUsed="0"/>
+    <w:lsdException w:name="Medium Grid 1 Accent 2" w:semiHidden="0" w:uiPriority="67" w:unhideWhenUsed="0"/>
+    <w:lsdException w:name="Medium Grid 2 Accent 2" w:semiHidden="0" w:uiPriority="68" w:unhideWhenUsed="0"/>
+    <w:lsdException w:name="Medium Grid 3 Accent 2" w:semiHidden="0" w:uiPriority="69" w:unhideWhenUsed="0"/>
+    <w:lsdException w:name="Dark List Accent 2" w:semiHidden="0" w:uiPriority="70" w:unhideWhenUsed="0"/>
+    <w:lsdException w:name="Colorful Shading Accent 2" w:semiHidden="0" w:uiPriority="71" w:unhideWhenUsed="0"/>
+    <w:lsdException w:name="Colorful List Accent 2" w:semiHidden="0" w:uiPriority="72" w:unhideWhenUsed="0"/>
+    <w:lsdException w:name="Colorful Grid Accent 2" w:semiHidden="0" w:uiPriority="73" w:unhideWhenUsed="0"/>
+    <w:lsdException w:name="Light Shading Accent 3" w:semiHidden="0" w:uiPriority="60" w:unhideWhenUsed="0"/>
+    <w:lsdException w:name="Light List Accent 3" w:semiHidden="0" w:uiPriority="61" w:unhideWhenUsed="0"/>
+    <w:lsdException w:name="Light Grid Accent 3" w:semiHidden="0" w:uiPriority="62" w:unhideWhenUsed="0"/>
+    <w:lsdException w:name="Medium Shading 1 Accent 3" w:semiHidden="0" w:uiPriority="63" w:unhideWhenUsed="0"/>
+    <w:lsdException w:name="Medium Shading 2 Accent 3" w:semiHidden="0" w:uiPriority="64" w:unhideWhenUsed="0"/>
+    <w:lsdException w:name="Medium List 1 Accent 3" w:semiHidden="0" w:uiPriority="65" w:unhideWhenUsed="0"/>
+    <w:lsdException w:name="Medium List 2 Accent 3" w:semiHidden="0" w:uiPriority="66" w:unhideWhenUsed="0"/>
+    <w:lsdException w:name="Medium Grid 1 Accent 3" w:semiHidden="0" w:uiPriority="67" w:unhideWhenUsed="0"/>
+    <w:lsdException w:name="Medium Grid 2 Accent 3" w:semiHidden="0" w:uiPriority="68" w:unhideWhenUsed="0"/>
+    <w:lsdException w:name="Medium Grid 3 Accent 3" w:semiHidden="0" w:uiPriority="69" w:unhideWhenUsed="0"/>
+    <w:lsdException w:name="Dark List Accent 3" w:semiHidden="0" w:uiPriority="70" w:unhideWhenUsed="0"/>
+    <w:lsdException w:name="Colorful Shading Accent 3" w:semiHidden="0" w:uiPriority="71" w:unhideWhenUsed="0"/>
+    <w:lsdException w:name="Colorful List Accent 3" w:semiHidden="0" w:uiPriority="72" w:unhideWhenUsed="0"/>
+    <w:lsdException w:name="Colorful Grid Accent 3" w:semiHidden="0" w:uiPriority="73" w:unhideWhenUsed="0"/>
+    <w:lsdException w:name="Light Shading Accent 4" w:semiHidden="0" w:uiPriority="60" w:unhideWhenUsed="0"/>
+    <w:lsdException w:name="Light List Accent 4" w:semiHidden="0" w:uiPriority="61" w:unhideWhenUsed="0"/>
+    <w:lsdException w:name="Light Grid Accent 4" w:semiHidden="0" w:uiPriority="62" w:unhideWhenUsed="0"/>
+    <w:lsdException w:name="Medium Shading 1 Accent 4" w:semiHidden="0" w:uiPriority="63" w:unhideWhenUsed="0"/>
+    <w:lsdException w:name="Medium Shading 2 Accent 4" w:semiHidden="0" w:uiPriority="64" w:unhideWhenUsed="0"/>
+    <w:lsdException w:name="Medium List 1 Accent 4" w:semiHidden="0" w:uiPriority="65" w:unhideWhenUsed="0"/>
+    <w:lsdException w:name="Medium List 2 Accent 4" w:semiHidden="0" w:uiPriority="66" w:unhideWhenUsed="0"/>
+    <w:lsdException w:name="Medium Grid 1 Accent 4" w:semiHidden="0" w:uiPriority="67" w:unhideWhenUsed="0"/>
+    <w:lsdException w:name="Medium Grid 2 Accent 4" w:semiHidden="0" w:uiPriority="68" w:unhideWhenUsed="0"/>
+    <w:lsdException w:name="Medium Grid 3 Accent 4" w:semiHidden="0" w:uiPriority="69" w:unhideWhenUsed="0"/>
+    <w:lsdException w:name="Dark List Accent 4" w:semiHidden="0" w:uiPriority="70" w:unhideWhenUsed="0"/>
+    <w:lsdException w:name="Colorful Shading Accent 4" w:semiHidden="0" w:uiPriority="71" w:unhideWhenUsed="0"/>
+    <w:lsdException w:name="Colorful List Accent 4" w:semiHidden="0" w:uiPriority="72" w:unhideWhenUsed="0"/>
+    <w:lsdException w:name="Colorful Grid Accent 4" w:semiHidden="0" w:uiPriority="73" w:unhideWhenUsed="0"/>
+    <w:lsdException w:name="Light Shading Accent 5" w:semiHidden="0" w:uiPriority="60" w:unhideWhenUsed="0"/>
+    <w:lsdException w:name="Light List Accent 5" w:semiHidden="0" w:uiPriority="61" w:unhideWhenUsed="0"/>
+    <w:lsdException w:name="Light Grid Accent 5" w:semiHidden="0" w:uiPriority="62" w:unhideWhenUsed="0"/>
+    <w:lsdException w:name="Medium Shading 1 Accent 5" w:semiHidden="0" w:uiPriority="63" w:unhideWhenUsed="0"/>
+    <w:lsdException w:name="Medium Shading 2 Accent 5" w:semiHidden="0" w:uiPriority="64" w:unhideWhenUsed="0"/>
+    <w:lsdException w:name="Medium List 1 Accent 5" w:semiHidden="0" w:uiPriority="65" w:unhideWhenUsed="0"/>
+    <w:lsdException w:name="Medium List 2 Accent 5" w:semiHidden="0" w:uiPriority="66" w:unhideWhenUsed="0"/>
+    <w:lsdException w:name="Medium Grid 1 Accent 5" w:semiHidden="0" w:uiPriority="67" w:unhideWhenUsed="0"/>
+    <w:lsdException w:name="Medium Grid 2 Accent 5" w:semiHidden="0" w:uiPriority="68" w:unhideWhenUsed="0"/>
+    <w:lsdException w:name="Medium Grid 3 Accent 5" w:semiHidden="0" w:uiPriority="69" w:unhideWhenUsed="0"/>
+    <w:lsdException w:name="Dark List Accent 5" w:semiHidden="0" w:uiPriority="70" w:unhideWhenUsed="0"/>
+    <w:lsdException w:name="Colorful Shading Accent 5" w:semiHidden="0" w:uiPriority="71" w:unhideWhenUsed="0"/>
+    <w:lsdException w:name="Colorful List Accent 5" w:semiHidden="0" w:uiPriority="72" w:unhideWhenUsed="0"/>
+    <w:lsdException w:name="Colorful Grid Accent 5" w:semiHidden="0" w:uiPriority="73" w:unhideWhenUsed="0"/>
+    <w:lsdException w:name="Light Shading Accent 6" w:semiHidden="0" w:uiPriority="60" w:unhideWhenUsed="0"/>
+    <w:lsdException w:name="Light List Accent 6" w:semiHidden="0" w:uiPriority="61" w:unhideWhenUsed="0"/>
+    <w:lsdException w:name="Light Grid Accent 6" w:semiHidden="0" w:uiPriority="62" w:unhideWhenUsed="0"/>
+    <w:lsdException w:name="Medium Shading 1 Accent 6" w:semiHidden="0" w:uiPriority="63" w:unhideWhenUsed="0"/>
+    <w:lsdException w:name="Medium Shading 2 Accent 6" w:semiHidden="0" w:uiPriority="64" w:unhideWhenUsed="0"/>
+    <w:lsdException w:name="Medium List 1 Accent 6" w:semiHidden="0" w:uiPriority="65" w:unhideWhenUsed="0"/>
+    <w:lsdException w:name="Medium List 2 Accent 6" w:semiHidden="0" w:uiPriority="66" w:unhideWhenUsed="0"/>
+    <w:lsdException w:name="Medium Grid 1 Accent 6" w:semiHidden="0" w:uiPriority="67" w:unhideWhenUsed="0"/>
+    <w:lsdException w:name="Medium Grid 2 Accent 6" w:semiHidden="0" w:uiPriority="68" w:unhideWhenUsed="0"/>
+    <w:lsdException w:name="Medium Grid 3 Accent 6" w:semiHidden="0" w:uiPriority="69" w:unhideWhenUsed="0"/>
+    <w:lsdException w:name="Dark List Accent 6" w:semiHidden="0" w:uiPriority="70" w:unhideWhenUsed="0"/>
+    <w:lsdException w:name="Colorful Shading Accent 6" w:semiHidden="0" w:uiPriority="71" w:unhideWhenUsed="0"/>
+    <w:lsdException w:name="Colorful List Accent 6" w:semiHidden="0" w:uiPriority="72" w:unhideWhenUsed="0"/>
+    <w:lsdException w:name="Colorful Grid Accent 6" w:semiHidden="0" w:uiPriority="73" w:unhideWhenUsed="0"/>
+    <w:lsdException w:name="Subtle Emphasis" w:semiHidden="0" w:uiPriority="19" w:unhideWhenUsed="0" w:qFormat="1"/>
+    <w:lsdException w:name="Intense Emphasis" w:semiHidden="0" w:uiPriority="21" w:unhideWhenUsed="0" w:qFormat="1"/>
+    <w:lsdException w:name="Subtle Reference" w:semiHidden="0" w:uiPriority="31" w:unhideWhenUsed="0" w:qFormat="1"/>
+    <w:lsdException w:name="Intense Reference" w:semiHidden="0" w:uiPriority="32" w:unhideWhenUsed="0" w:qFormat="1"/>
+    <w:lsdException w:name="Book Title" w:semiHidden="0" w:uiPriority="33" w:unhideWhenUsed="0" w:qFormat="1"/>
+    <w:lsdException w:name="Bibliography" w:uiPriority="37"/>
+    <w:lsdException w:name="TOC Heading" w:uiPriority="39" w:qFormat="1"/>
+  </w:latentStyles>
+  <w:style w:type="paragraph" w:default="1" w:styleId="Normal">
+    <w:name w:val="Normal"/>
+    <w:qFormat/>
+  </w:style>
+  <w:style w:type="character" w:default="1" w:styleId="DefaultParagraphFont">
+    <w:name w:val="Default Paragraph Font"/>
+    <w:uiPriority w:val="1"/>
+    <w:semiHidden/>
+    <w:unhideWhenUsed/>
+  </w:style>
+  <w:style w:type="table" w:default="1" w:styleId="TableNormal">
+    <w:name w:val="Normal Table"/>
+    <w:uiPriority w:val="99"/>
+    <w:semiHidden/>
+    <w:unhideWhenUsed/>
+    <w:tblPr>
+      <w:tblInd w:w="0" w:type="dxa"/>
+      <w:tblCellMar>
+        <w:top w:w="0" w:type="dxa"/>
+        <w:left w:w="108" w:type="dxa"/>
+        <w:bottom w:w="0" w:type="dxa"/>
+        <w:right w:w="108" w:type="dxa"/>
+      </w:tblCellMar>
+    </w:tblPr>
+  </w:style>
+  <w:style w:type="numbering" w:default="1" w:styleId="NoList">
+    <w:name w:val="No List"/>
+    <w:uiPriority w:val="99"/>
+    <w:semiHidden/>
+    <w:unhideWhenUsed/>
+  </w:style>
+  <w:style w:type="paragraph" w:styleId="ListParagraph">
+    <w:name w:val="List Paragraph"/>
+    <w:basedOn w:val="Normal"/>
+    <w:uiPriority w:val="34"/>
+    <w:qFormat/>
+    <w:rsid w:val="006B17AF"/>
+    <w:pPr>
+      <w:ind w:left="720"/>
+      <w:contextualSpacing/>
+    </w:pPr>
+  </w:style>
+  <w:style w:type="paragraph" w:styleId="Header">
+    <w:name w:val="header"/>
+    <w:basedOn w:val="Normal"/>
+    <w:link w:val="HeaderChar"/>
+    <w:uiPriority w:val="99"/>
+    <w:unhideWhenUsed/>
+    <w:rsid w:val="008B6E34"/>
+    <w:pPr>
+      <w:tabs>
+        <w:tab w:val="center" w:pos="4680"/>
+        <w:tab w:val="right" w:pos="9360"/>
+      </w:tabs>
+      <w:spacing w:after="0" w:line="240" w:lineRule="auto"/>
+    </w:pPr>
+  </w:style>
+  <w:style w:type="character" w:customStyle="1" w:styleId="HeaderChar">
+    <w:name w:val="Header Char"/>
+    <w:basedOn w:val="DefaultParagraphFont"/>
+    <w:link w:val="Header"/>
+    <w:uiPriority w:val="99"/>
+    <w:rsid w:val="008B6E34"/>
+  </w:style>
+  <w:style w:type="paragraph" w:styleId="Footer">
+    <w:name w:val="footer"/>
+    <w:basedOn w:val="Normal"/>
+    <w:link w:val="FooterChar"/>
+    <w:uiPriority w:val="99"/>
+    <w:unhideWhenUsed/>
+    <w:rsid w:val="008B6E34"/>
+    <w:pPr>
+      <w:tabs>
+        <w:tab w:val="center" w:pos="4680"/>
+        <w:tab w:val="right" w:pos="9360"/>
+      </w:tabs>
+      <w:spacing w:after="0" w:line="240" w:lineRule="auto"/>
+    </w:pPr>
+  </w:style>
+  <w:style w:type="character" w:customStyle="1" w:styleId="FooterChar">
+    <w:name w:val="Footer Char"/>
+    <w:basedOn w:val="DefaultParagraphFont"/>
+    <w:link w:val="Footer"/>
+    <w:uiPriority w:val="99"/>
+    <w:rsid w:val="008B6E34"/>
+  </w:style>
+</w:styles>
+</file>
+
+<file path=word/stylesWithEffects.xml><?xml version="1.0" encoding="utf-8"?>
+<w:styles xmlns:wpc="http://schemas.microsoft.com/office/word/2010/wordprocessingCanvas" xmlns:mc="http://schemas.openxmlformats.org/markup-compatibility/2006" xmlns:o="urn:schemas-microsoft-com:office:office" xmlns:r="http://schemas.openxmlformats.org/officeDocument/2006/relationships" xmlns:m="http://schemas.openxmlformats.org/officeDocument/2006/math" xmlns:v="urn:schemas-microsoft-com:vml" xmlns:wp14="http://schemas.microsoft.com/office/word/2010/wordprocessingDrawing" xmlns:wp="http://schemas.openxmlformats.org/drawingml/2006/wordprocessingDrawing" xmlns:w10="urn:schemas-microsoft-com:office:word" xmlns:w="http://schemas.openxmlformats.org/wordprocessingml/2006/main" xmlns:w14="http://schemas.microsoft.com/office/word/2010/wordml" xmlns:wpg="http://schemas.microsoft.com/office/word/2010/wordprocessingGroup" xmlns:wpi="http://schemas.microsoft.com/office/word/2010/wordprocessingInk" xmlns:wne="http://schemas.microsoft.com/office/word/2006/wordml" xmlns:wps="http://schemas.microsoft.com/office/word/2010/wordprocessingShape" mc:Ignorable="w14 wp14">
+  <w:docDefaults>
+    <w:rPrDefault>
+      <w:rPr>
+        <w:rFonts w:asciiTheme="minorHAnsi" w:eastAsiaTheme="minorHAnsi" w:hAnsiTheme="minorHAnsi" w:cstheme="minorBidi"/>
+        <w:sz w:val="22"/>
+        <w:szCs w:val="22"/>
+        <w:lang w:val="en-CA" w:eastAsia="en-US" w:bidi="ar-SA"/>
+      </w:rPr>
+    </w:rPrDefault>
+    <w:pPrDefault>
+      <w:pPr>
+        <w:spacing w:after="160" w:line="259" w:lineRule="auto"/>
+      </w:pPr>
+    </w:pPrDefault>
+  </w:docDefaults>
+  <w:latentStyles w:defLockedState="0" w:defUIPriority="99" w:defSemiHidden="1" w:defUnhideWhenUsed="1" w:defQFormat="0" w:count="267">
+    <w:lsdException w:name="Normal" w:semiHidden="0" w:uiPriority="0" w:unhideWhenUsed="0" w:qFormat="1"/>
+    <w:lsdException w:name="heading 1" w:semiHidden="0" w:uiPriority="9" w:unhideWhenUsed="0" w:qFormat="1"/>
+    <w:lsdException w:name="heading 2" w:uiPriority="9" w:qFormat="1"/>
+    <w:lsdException w:name="heading 3" w:uiPriority="9" w:qFormat="1"/>
+    <w:lsdException w:name="heading 4" w:uiPriority="9" w:qFormat="1"/>
+    <w:lsdException w:name="heading 5" w:uiPriority="9" w:qFormat="1"/>
+    <w:lsdException w:name="heading 6" w:uiPriority="9" w:qFormat="1"/>
+    <w:lsdException w:name="heading 7" w:uiPriority="9" w:qFormat="1"/>
+    <w:lsdException w:name="heading 8" w:uiPriority="9" w:qFormat="1"/>
+    <w:lsdException w:name="heading 9" w:uiPriority="9" w:qFormat="1"/>
+    <w:lsdException w:name="toc 1" w:uiPriority="39"/>
+    <w:lsdException w:name="toc 2" w:uiPriority="39"/>
+    <w:lsdException w:name="toc 3" w:uiPriority="39"/>
+    <w:lsdException w:name="toc 4" w:uiPriority="39"/>
+    <w:lsdException w:name="toc 5" w:uiPriority="39"/>
+    <w:lsdException w:name="toc 6" w:uiPriority="39"/>
+    <w:lsdException w:name="toc 7" w:uiPriority="39"/>
+    <w:lsdException w:name="toc 8" w:uiPriority="39"/>
+    <w:lsdException w:name="toc 9" w:uiPriority="39"/>
+    <w:lsdException w:name="caption" w:uiPriority="35" w:qFormat="1"/>
+    <w:lsdException w:name="Title" w:semiHidden="0" w:uiPriority="10" w:unhideWhenUsed="0" w:qFormat="1"/>
+    <w:lsdException w:name="Default Paragraph Font" w:uiPriority="1"/>
+    <w:lsdException w:name="Subtitle" w:semiHidden="0" w:uiPriority="11" w:unhideWhenUsed="0" w:qFormat="1"/>
+    <w:lsdException w:name="Strong" w:semiHidden="0" w:uiPriority="22" w:unhideWhenUsed="0" w:qFormat="1"/>
+    <w:lsdException w:name="Emphasis" w:semiHidden="0" w:uiPriority="20" w:unhideWhenUsed="0" w:qFormat="1"/>
+    <w:lsdException w:name="Table Grid" w:semiHidden="0" w:uiPriority="39" w:unhideWhenUsed="0"/>
+    <w:lsdException w:name="Placeholder Text" w:unhideWhenUsed="0"/>
+    <w:lsdException w:name="No Spacing" w:semiHidden="0" w:uiPriority="1" w:unhideWhenUsed="0" w:qFormat="1"/>
+    <w:lsdException w:name="Light Shading" w:semiHidden="0" w:uiPriority="60" w:unhideWhenUsed="0"/>
+    <w:lsdException w:name="Light List" w:semiHidden="0" w:uiPriority="61" w:unhideWhenUsed="0"/>
+    <w:lsdException w:name="Light Grid" w:semiHidden="0" w:uiPriority="62" w:unhideWhenUsed="0"/>
+    <w:lsdException w:name="Medium Shading 1" w:semiHidden="0" w:uiPriority="63" w:unhideWhenUsed="0"/>
+    <w:lsdException w:name="Medium Shading 2" w:semiHidden="0" w:uiPriority="64" w:unhideWhenUsed="0"/>
+    <w:lsdException w:name="Medium List 1" w:semiHidden="0" w:uiPriority="65" w:unhideWhenUsed="0"/>
+    <w:lsdException w:name="Medium List 2" w:semiHidden="0" w:uiPriority="66" w:unhideWhenUsed="0"/>
+    <w:lsdException w:name="Medium Grid 1" w:semiHidden="0" w:uiPriority="67" w:unhideWhenUsed="0"/>
+    <w:lsdException w:name="Medium Grid 2" w:semiHidden="0" w:uiPriority="68" w:unhideWhenUsed="0"/>
+    <w:lsdException w:name="Medium Grid 3" w:semiHidden="0" w:uiPriority="69" w:unhideWhenUsed="0"/>
+    <w:lsdException w:name="Dark List" w:semiHidden="0" w:uiPriority="70" w:unhideWhenUsed="0"/>
+    <w:lsdException w:name="Colorful Shading" w:semiHidden="0" w:uiPriority="71" w:unhideWhenUsed="0"/>
+    <w:lsdException w:name="Colorful List" w:semiHidden="0" w:uiPriority="72" w:unhideWhenUsed="0"/>
+    <w:lsdException w:name="Colorful Grid" w:semiHidden="0" w:uiPriority="73" w:unhideWhenUsed="0"/>
+    <w:lsdException w:name="Light Shading Accent 1" w:semiHidden="0" w:uiPriority="60" w:unhideWhenUsed="0"/>
+    <w:lsdException w:name="Light List Accent 1" w:semiHidden="0" w:uiPriority="61" w:unhideWhenUsed="0"/>
+    <w:lsdException w:name="Light Grid Accent 1" w:semiHidden="0" w:uiPriority="62" w:unhideWhenUsed="0"/>
+    <w:lsdException w:name="Medium Shading 1 Accent 1" w:semiHidden="0" w:uiPriority="63" w:unhideWhenUsed="0"/>
+    <w:lsdException w:name="Medium Shading 2 Accent 1" w:semiHidden="0" w:uiPriority="64" w:unhideWhenUsed="0"/>
+    <w:lsdException w:name="Medium List 1 Accent 1" w:semiHidden="0" w:uiPriority="65" w:unhideWhenUsed="0"/>
+    <w:lsdException w:name="Revision" w:unhideWhenUsed="0"/>
+    <w:lsdException w:name="List Paragraph" w:semiHidden="0" w:uiPriority="34" w:unhideWhenUsed="0" w:qFormat="1"/>
+    <w:lsdException w:name="Quote" w:semiHidden="0" w:uiPriority="29" w:unhideWhenUsed="0" w:qFormat="1"/>
+    <w:lsdException w:name="Intense Quote" w:semiHidden="0" w:uiPriority="30" w:unhideWhenUsed="0" w:qFormat="1"/>
+    <w:lsdException w:name="Medium List 2 Accent 1" w:semiHidden="0" w:uiPriority="66" w:unhideWhenUsed="0"/>
+    <w:lsdException w:name="Medium Grid 1 Accent 1" w:semiHidden="0" w:uiPriority="67" w:unhideWhenUsed="0"/>
+    <w:lsdException w:name="Medium Grid 2 Accent 1" w:semiHidden="0" w:uiPriority="68" w:unhideWhenUsed="0"/>
+    <w:lsdException w:name="Medium Grid 3 Accent 1" w:semiHidden="0" w:uiPriority="69" w:unhideWhenUsed="0"/>
+    <w:lsdException w:name="Dark List Accent 1" w:semiHidden="0" w:uiPriority="70" w:unhideWhenUsed="0"/>
+    <w:lsdException w:name="Colorful Shading Accent 1" w:semiHidden="0" w:uiPriority="71" w:unhideWhenUsed="0"/>
+    <w:lsdException w:name="Colorful List Accent 1" w:semiHidden="0" w:uiPriority="72" w:unhideWhenUsed="0"/>
+    <w:lsdException w:name="Colorful Grid Accent 1" w:semiHidden="0" w:uiPriority="73" w:unhideWhenUsed="0"/>
+    <w:lsdException w:name="Light Shading Accent 2" w:semiHidden="0" w:uiPriority="60" w:unhideWhenUsed="0"/>
+    <w:lsdException w:name="Light List Accent 2" w:semiHidden="0" w:uiPriority="61" w:unhideWhenUsed="0"/>
+    <w:lsdException w:name="Light Grid Accent 2" w:semiHidden="0" w:uiPriority="62" w:unhideWhenUsed="0"/>
+    <w:lsdException w:name="Medium Shading 1 Accent 2" w:semiHidden="0" w:uiPriority="63" w:unhideWhenUsed="0"/>
+    <w:lsdException w:name="Medium Shading 2 Accent 2" w:semiHidden="0" w:uiPriority="64" w:unhideWhenUsed="0"/>
+    <w:lsdException w:name="Medium List 1 Accent 2" w:semiHidden="0" w:uiPriority="65" w:unhideWhenUsed="0"/>
+    <w:lsdException w:name="Medium List 2 Accent 2" w:semiHidden="0" w:uiPriority="66" w:unhideWhenUsed="0"/>
+    <w:lsdException w:name="Medium Grid 1 Accent 2" w:semiHidden="0" w:uiPriority="67" w:unhideWhenUsed="0"/>
+    <w:lsdException w:name="Medium Grid 2 Accent 2" w:semiHidden="0" w:uiPriority="68" w:unhideWhenUsed="0"/>
+    <w:lsdException w:name="Medium Grid 3 Accent 2" w:semiHidden="0" w:uiPriority="69" w:unhideWhenUsed="0"/>
+    <w:lsdException w:name="Dark List Accent 2" w:semiHidden="0" w:uiPriority="70" w:unhideWhenUsed="0"/>
+    <w:lsdException w:name="Colorful Shading Accent 2" w:semiHidden="0" w:uiPriority="71" w:unhideWhenUsed="0"/>
+    <w:lsdException w:name="Colorful List Accent 2" w:semiHidden="0" w:uiPriority="72" w:unhideWhenUsed="0"/>
+    <w:lsdException w:name="Colorful Grid Accent 2" w:semiHidden="0" w:uiPriority="73" w:unhideWhenUsed="0"/>
+    <w:lsdException w:name="Light Shading Accent 3" w:semiHidden="0" w:uiPriority="60" w:unhideWhenUsed="0"/>
+    <w:lsdException w:name="Light List Accent 3" w:semiHidden="0" w:uiPriority="61" w:unhideWhenUsed="0"/>
+    <w:lsdException w:name="Light Grid Accent 3" w:semiHidden="0" w:uiPriority="62" w:unhideWhenUsed="0"/>
+    <w:lsdException w:name="Medium Shading 1 Accent 3" w:semiHidden="0" w:uiPriority="63" w:unhideWhenUsed="0"/>
+    <w:lsdException w:name="Medium Shading 2 Accent 3" w:semiHidden="0" w:uiPriority="64" w:unhideWhenUsed="0"/>
+    <w:lsdException w:name="Medium List 1 Accent 3" w:semiHidden="0" w:uiPriority="65" w:unhideWhenUsed="0"/>
+    <w:lsdException w:name="Medium List 2 Accent 3" w:semiHidden="0" w:uiPriority="66" w:unhideWhenUsed="0"/>
+    <w:lsdException w:name="Medium Grid 1 Accent 3" w:semiHidden="0" w:uiPriority="67" w:unhideWhenUsed="0"/>
+    <w:lsdException w:name="Medium Grid 2 Accent 3" w:semiHidden="0" w:uiPriority="68" w:unhideWhenUsed="0"/>
+    <w:lsdException w:name="Medium Grid 3 Accent 3" w:semiHidden="0" w:uiPriority="69" w:unhideWhenUsed="0"/>
+    <w:lsdException w:name="Dark List Accent 3" w:semiHidden="0" w:uiPriority="70" w:unhideWhenUsed="0"/>
+    <w:lsdException w:name="Colorful Shading Accent 3" w:semiHidden="0" w:uiPriority="71" w:unhideWhenUsed="0"/>
+    <w:lsdException w:name="Colorful List Accent 3" w:semiHidden="0" w:uiPriority="72" w:unhideWhenUsed="0"/>
+    <w:lsdException w:name="Colorful Grid Accent 3" w:semiHidden="0" w:uiPriority="73" w:unhideWhenUsed="0"/>
+    <w:lsdException w:name="Light Shading Accent 4" w:semiHidden="0" w:uiPriority="60" w:unhideWhenUsed="0"/>
+    <w:lsdException w:name="Light List Accent 4" w:semiHidden="0" w:uiPriority="61" w:unhideWhenUsed="0"/>
+    <w:lsdException w:name="Light Grid Accent 4" w:semiHidden="0" w:uiPriority="62" w:unhideWhenUsed="0"/>
+    <w:lsdException w:name="Medium Shading 1 Accent 4" w:semiHidden="0" w:uiPriority="63" w:unhideWhenUsed="0"/>
+    <w:lsdException w:name="Medium Shading 2 Accent 4" w:semiHidden="0" w:uiPriority="64" w:unhideWhenUsed="0"/>
+    <w:lsdException w:name="Medium List 1 Accent 4" w:semiHidden="0" w:uiPriority="65" w:unhideWhenUsed="0"/>
+    <w:lsdException w:name="Medium List 2 Accent 4" w:semiHidden="0" w:uiPriority="66" w:unhideWhenUsed="0"/>
+    <w:lsdException w:name="Medium Grid 1 Accent 4" w:semiHidden="0" w:uiPriority="67" w:unhideWhenUsed="0"/>
+    <w:lsdException w:name="Medium Grid 2 Accent 4" w:semiHidden="0" w:uiPriority="68" w:unhideWhenUsed="0"/>
+    <w:lsdException w:name="Medium Grid 3 Accent 4" w:semiHidden="0" w:uiPriority="69" w:unhideWhenUsed="0"/>
+    <w:lsdException w:name="Dark List Accent 4" w:semiHidden="0" w:uiPriority="70" w:unhideWhenUsed="0"/>
+    <w:lsdException w:name="Colorful Shading Accent 4" w:semiHidden="0" w:uiPriority="71" w:unhideWhenUsed="0"/>
+    <w:lsdException w:name="Colorful List Accent 4" w:semiHidden="0" w:uiPriority="72" w:unhideWhenUsed="0"/>
+    <w:lsdException w:name="Colorful Grid Accent 4" w:semiHidden="0" w:uiPriority="73" w:unhideWhenUsed="0"/>
+    <w:lsdException w:name="Light Shading Accent 5" w:semiHidden="0" w:uiPriority="60" w:unhideWhenUsed="0"/>
+    <w:lsdException w:name="Light List Accent 5" w:semiHidden="0" w:uiPriority="61" w:unhideWhenUsed="0"/>
+    <w:lsdException w:name="Light Grid Accent 5" w:semiHidden="0" w:uiPriority="62" w:unhideWhenUsed="0"/>
+    <w:lsdException w:name="Medium Shading 1 Accent 5" w:semiHidden="0" w:uiPriority="63" w:unhideWhenUsed="0"/>
+    <w:lsdException w:name="Medium Shading 2 Accent 5" w:semiHidden="0" w:uiPriority="64" w:unhideWhenUsed="0"/>
+    <w:lsdException w:name="Medium List 1 Accent 5" w:semiHidden="0" w:uiPriority="65" w:unhideWhenUsed="0"/>
+    <w:lsdException w:name="Medium List 2 Accent 5" w:semiHidden="0" w:uiPriority="66" w:unhideWhenUsed="0"/>
+    <w:lsdException w:name="Medium Grid 1 Accent 5" w:semiHidden="0" w:uiPriority="67" w:unhideWhenUsed="0"/>
+    <w:lsdException w:name="Medium Grid 2 Accent 5" w:semiHidden="0" w:uiPriority="68" w:unhideWhenUsed="0"/>
+    <w:lsdException w:name="Medium Grid 3 Accent 5" w:semiHidden="0" w:uiPriority="69" w:unhideWhenUsed="0"/>
+    <w:lsdException w:name="Dark List Accent 5" w:semiHidden="0" w:uiPriority="70" w:unhideWhenUsed="0"/>
+    <w:lsdException w:name="Colorful Shading Accent 5" w:semiHidden="0" w:uiPriority="71" w:unhideWhenUsed="0"/>
+    <w:lsdException w:name="Colorful List Accent 5" w:semiHidden="0" w:uiPriority="72" w:unhideWhenUsed="0"/>
+    <w:lsdException w:name="Colorful Grid Accent 5" w:semiHidden="0" w:uiPriority="73" w:unhideWhenUsed="0"/>
+    <w:lsdException w:name="Light Shading Accent 6" w:semiHidden="0" w:uiPriority="60" w:unhideWhenUsed="0"/>
+    <w:lsdException w:name="Light List Accent 6" w:semiHidden="0" w:uiPriority="61" w:unhideWhenUsed="0"/>
+    <w:lsdException w:name="Light Grid Accent 6" w:semiHidden="0" w:uiPriority="62" w:unhideWhenUsed="0"/>
+    <w:lsdException w:name="Medium Shading 1 Accent 6" w:semiHidden="0" w:uiPriority="63" w:unhideWhenUsed="0"/>
+    <w:lsdException w:name="Medium Shading 2 Accent 6" w:semiHidden="0" w:uiPriority="64" w:unhideWhenUsed="0"/>
+    <w:lsdException w:name="Medium List 1 Accent 6" w:semiHidden="0" w:uiPriority="65" w:unhideWhenUsed="0"/>
+    <w:lsdException w:name="Medium List 2 Accent 6" w:semiHidden="0" w:uiPriority="66" w:unhideWhenUsed="0"/>
+    <w:lsdException w:name="Medium Grid 1 Accent 6" w:semiHidden="0" w:uiPriority="67" w:unhideWhenUsed="0"/>
+    <w:lsdException w:name="Medium Grid 2 Accent 6" w:semiHidden="0" w:uiPriority="68" w:unhideWhenUsed="0"/>
+    <w:lsdException w:name="Medium Grid 3 Accent 6" w:semiHidden="0" w:uiPriority="69" w:unhideWhenUsed="0"/>
+    <w:lsdException w:name="Dark List Accent 6" w:semiHidden="0" w:uiPriority="70" w:unhideWhenUsed="0"/>
+    <w:lsdException w:name="Colorful Shading Accent 6" w:semiHidden="0" w:uiPriority="71" w:unhideWhenUsed="0"/>
+    <w:lsdException w:name="Colorful List Accent 6" w:semiHidden="0" w:uiPriority="72" w:unhideWhenUsed="0"/>
+    <w:lsdException w:name="Colorful Grid Accent 6" w:semiHidden="0" w:uiPriority="73" w:unhideWhenUsed="0"/>
+    <w:lsdException w:name="Subtle Emphasis" w:semiHidden="0" w:uiPriority="19" w:unhideWhenUsed="0" w:qFormat="1"/>
+    <w:lsdException w:name="Intense Emphasis" w:semiHidden="0" w:uiPriority="21" w:unhideWhenUsed="0" w:qFormat="1"/>
+    <w:lsdException w:name="Subtle Reference" w:semiHidden="0" w:uiPriority="31" w:unhideWhenUsed="0" w:qFormat="1"/>
+    <w:lsdException w:name="Intense Reference" w:semiHidden="0" w:uiPriority="32" w:unhideWhenUsed="0" w:qFormat="1"/>
+    <w:lsdException w:name="Book Title" w:semiHidden="0" w:uiPriority="33" w:unhideWhenUsed="0" w:qFormat="1"/>
+    <w:lsdException w:name="Bibliography" w:uiPriority="37"/>
+    <w:lsdException w:name="TOC Heading" w:uiPriority="39" w:qFormat="1"/>
   </w:latentStyles>
   <w:style w:type="paragraph" w:default="1" w:styleId="Normal">
     <w:name w:val="Normal"/>
@@ -2537,7 +2300,7 @@
     </a:clrScheme>
     <a:fontScheme name="Office">
       <a:majorFont>
-        <a:latin typeface="Calibri Light" panose="020F0302020204030204"/>
+        <a:latin typeface="Calibri Light"/>
         <a:ea typeface=""/>
         <a:cs typeface=""/>
         <a:font script="Jpan" typeface="游ゴシック Light"/>
@@ -2589,7 +2352,7 @@
         <a:font script="Tfng" typeface="Ebrima"/>
       </a:majorFont>
       <a:minorFont>
-        <a:latin typeface="Calibri" panose="020F0502020204030204"/>
+        <a:latin typeface="Calibri"/>
         <a:ea typeface=""/>
         <a:cs typeface=""/>
         <a:font script="Jpan" typeface="游明朝"/>
@@ -2783,7 +2546,7 @@
   <a:extraClrSchemeLst/>
   <a:extLst>
     <a:ext uri="{05A4C25C-085E-4340-85A3-A5531E510DB2}">
-      <thm15:themeFamily xmlns:thm15="http://schemas.microsoft.com/office/thememl/2012/main" name="Office Theme" id="{62F939B6-93AF-4DB8-9C6B-D6C7DFDC589F}" vid="{4A3C46E8-61CC-4603-A589-7422A47A8E4A}"/>
+      <thm15:themeFamily xmlns:thm15="http://schemas.microsoft.com/office/thememl/2012/main" xmlns="" name="Office Theme" id="{62F939B6-93AF-4DB8-9C6B-D6C7DFDC589F}" vid="{4A3C46E8-61CC-4603-A589-7422A47A8E4A}"/>
     </a:ext>
   </a:extLst>
 </a:theme>

</xml_diff>